<commit_message>
Aggiunta scenari e RF Francesco Bosso
</commit_message>
<xml_diff>
--- a/Deliverables/RAD_DocApp.docx
+++ b/Deliverables/RAD_DocApp.docx
@@ -3010,14 +3010,16 @@
           <w:p>
             <w:pPr>
               <w:rPr>
+                <w:rFonts w:ascii="Century Gothic" w:hAnsi="Century Gothic"/>
                 <w:b/>
-                <w:color w:val="FFFFFF"/>
-              </w:rPr>
-            </w:pPr>
-            <w:r>
-              <w:rPr>
+                <w:color w:val="FF0000"/>
+              </w:rPr>
+            </w:pPr>
+            <w:r>
+              <w:rPr>
+                <w:rFonts w:ascii="Century Gothic" w:hAnsi="Century Gothic"/>
                 <w:b/>
-                <w:color w:val="FFFFFF"/>
+                <w:color w:val="FF0000"/>
               </w:rPr>
               <w:t>Identificativo</w:t>
             </w:r>
@@ -3036,14 +3038,16 @@
           <w:p>
             <w:pPr>
               <w:rPr>
+                <w:rFonts w:ascii="Century Gothic" w:hAnsi="Century Gothic"/>
                 <w:b/>
-                <w:color w:val="FFFFFF"/>
-              </w:rPr>
-            </w:pPr>
-            <w:r>
-              <w:rPr>
+                <w:color w:val="FF0000"/>
+              </w:rPr>
+            </w:pPr>
+            <w:r>
+              <w:rPr>
+                <w:rFonts w:ascii="Century Gothic" w:hAnsi="Century Gothic"/>
                 <w:b/>
-                <w:color w:val="FFFFFF"/>
+                <w:color w:val="FF0000"/>
               </w:rPr>
               <w:t>Nome</w:t>
             </w:r>
@@ -3062,14 +3066,16 @@
           <w:p>
             <w:pPr>
               <w:rPr>
+                <w:rFonts w:ascii="Century Gothic" w:hAnsi="Century Gothic"/>
                 <w:b/>
-                <w:color w:val="FFFFFF"/>
-              </w:rPr>
-            </w:pPr>
-            <w:r>
-              <w:rPr>
+                <w:color w:val="FF0000"/>
+              </w:rPr>
+            </w:pPr>
+            <w:r>
+              <w:rPr>
+                <w:rFonts w:ascii="Century Gothic" w:hAnsi="Century Gothic"/>
                 <w:b/>
-                <w:color w:val="FFFFFF"/>
+                <w:color w:val="FF0000"/>
               </w:rPr>
               <w:t>Descrizione</w:t>
             </w:r>
@@ -3088,14 +3094,16 @@
           <w:p>
             <w:pPr>
               <w:rPr>
+                <w:rFonts w:ascii="Century Gothic" w:hAnsi="Century Gothic"/>
                 <w:b/>
-                <w:color w:val="FFFFFF"/>
-              </w:rPr>
-            </w:pPr>
-            <w:r>
-              <w:rPr>
+                <w:color w:val="FF0000"/>
+              </w:rPr>
+            </w:pPr>
+            <w:r>
+              <w:rPr>
+                <w:rFonts w:ascii="Century Gothic" w:hAnsi="Century Gothic"/>
                 <w:b/>
-                <w:color w:val="FFFFFF"/>
+                <w:color w:val="FF0000"/>
               </w:rPr>
               <w:t>Attore</w:t>
             </w:r>
@@ -3114,14 +3122,16 @@
           <w:p>
             <w:pPr>
               <w:rPr>
+                <w:rFonts w:ascii="Century Gothic" w:hAnsi="Century Gothic"/>
                 <w:b/>
-                <w:color w:val="FFFFFF"/>
-              </w:rPr>
-            </w:pPr>
-            <w:r>
-              <w:rPr>
+                <w:color w:val="FF0000"/>
+              </w:rPr>
+            </w:pPr>
+            <w:r>
+              <w:rPr>
+                <w:rFonts w:ascii="Century Gothic" w:hAnsi="Century Gothic"/>
                 <w:b/>
-                <w:color w:val="FFFFFF"/>
+                <w:color w:val="FF0000"/>
               </w:rPr>
               <w:t>Priorità</w:t>
             </w:r>
@@ -3136,16 +3146,34 @@
           <w:p>
             <w:pPr>
               <w:rPr>
+                <w:rFonts w:ascii="Century Gothic" w:hAnsi="Century Gothic"/>
                 <w:b/>
                 <w:color w:val="000000"/>
               </w:rPr>
             </w:pPr>
             <w:r>
               <w:rPr>
+                <w:rFonts w:ascii="Century Gothic" w:hAnsi="Century Gothic"/>
                 <w:b/>
                 <w:color w:val="000000"/>
               </w:rPr>
-              <w:t>RF_RD3</w:t>
+              <w:t>RF_R</w:t>
+            </w:r>
+            <w:r>
+              <w:rPr>
+                <w:rFonts w:ascii="Century Gothic" w:hAnsi="Century Gothic"/>
+                <w:b/>
+                <w:color w:val="000000"/>
+              </w:rPr>
+              <w:t>C</w:t>
+            </w:r>
+            <w:r>
+              <w:rPr>
+                <w:rFonts w:ascii="Century Gothic" w:hAnsi="Century Gothic"/>
+                <w:b/>
+                <w:color w:val="000000"/>
+              </w:rPr>
+              <w:t>D</w:t>
             </w:r>
           </w:p>
         </w:tc>
@@ -3156,11 +3184,13 @@
           <w:p>
             <w:pPr>
               <w:rPr>
+                <w:rFonts w:ascii="Century Gothic" w:hAnsi="Century Gothic"/>
                 <w:color w:val="000000"/>
               </w:rPr>
             </w:pPr>
             <w:r>
               <w:rPr>
+                <w:rFonts w:ascii="Century Gothic" w:hAnsi="Century Gothic"/>
                 <w:color w:val="000000"/>
               </w:rPr>
               <w:t>Ricerca documenti</w:t>
@@ -3188,6 +3218,7 @@
           <w:p>
             <w:pPr>
               <w:rPr>
+                <w:rFonts w:ascii="Century Gothic" w:hAnsi="Century Gothic"/>
                 <w:color w:val="000000"/>
               </w:rPr>
             </w:pPr>
@@ -3200,11 +3231,13 @@
           <w:p>
             <w:pPr>
               <w:rPr>
+                <w:rFonts w:ascii="Century Gothic" w:hAnsi="Century Gothic"/>
                 <w:color w:val="000000"/>
               </w:rPr>
             </w:pPr>
             <w:r>
               <w:rPr>
+                <w:rFonts w:ascii="Century Gothic" w:hAnsi="Century Gothic"/>
                 <w:color w:val="000000"/>
               </w:rPr>
               <w:t>Utente</w:t>
@@ -3218,14 +3251,23 @@
           <w:p>
             <w:pPr>
               <w:rPr>
+                <w:rFonts w:ascii="Century Gothic" w:hAnsi="Century Gothic"/>
                 <w:color w:val="000000"/>
               </w:rPr>
             </w:pPr>
             <w:r>
               <w:rPr>
+                <w:rFonts w:ascii="Century Gothic" w:hAnsi="Century Gothic"/>
                 <w:color w:val="000000"/>
               </w:rPr>
               <w:t>Elevata</w:t>
+            </w:r>
+            <w:r>
+              <w:rPr>
+                <w:rFonts w:ascii="Century Gothic" w:hAnsi="Century Gothic"/>
+                <w:color w:val="000000"/>
+              </w:rPr>
+              <w:t>/Obbligatoria</w:t>
             </w:r>
           </w:p>
         </w:tc>
@@ -3294,14 +3336,16 @@
           <w:p>
             <w:pPr>
               <w:rPr>
+                <w:rFonts w:ascii="Century Gothic" w:hAnsi="Century Gothic"/>
                 <w:b/>
-                <w:color w:val="FFFFFF"/>
-              </w:rPr>
-            </w:pPr>
-            <w:r>
-              <w:rPr>
+                <w:color w:val="FF0000"/>
+              </w:rPr>
+            </w:pPr>
+            <w:r>
+              <w:rPr>
+                <w:rFonts w:ascii="Century Gothic" w:hAnsi="Century Gothic"/>
                 <w:b/>
-                <w:color w:val="FFFFFF"/>
+                <w:color w:val="FF0000"/>
               </w:rPr>
               <w:t>Identificativo</w:t>
             </w:r>
@@ -3320,14 +3364,16 @@
           <w:p>
             <w:pPr>
               <w:rPr>
+                <w:rFonts w:ascii="Century Gothic" w:hAnsi="Century Gothic"/>
                 <w:b/>
-                <w:color w:val="FFFFFF"/>
-              </w:rPr>
-            </w:pPr>
-            <w:r>
-              <w:rPr>
+                <w:color w:val="FF0000"/>
+              </w:rPr>
+            </w:pPr>
+            <w:r>
+              <w:rPr>
+                <w:rFonts w:ascii="Century Gothic" w:hAnsi="Century Gothic"/>
                 <w:b/>
-                <w:color w:val="FFFFFF"/>
+                <w:color w:val="FF0000"/>
               </w:rPr>
               <w:t>Nome</w:t>
             </w:r>
@@ -3346,14 +3392,16 @@
           <w:p>
             <w:pPr>
               <w:rPr>
+                <w:rFonts w:ascii="Century Gothic" w:hAnsi="Century Gothic"/>
                 <w:b/>
-                <w:color w:val="FFFFFF"/>
-              </w:rPr>
-            </w:pPr>
-            <w:r>
-              <w:rPr>
+                <w:color w:val="FF0000"/>
+              </w:rPr>
+            </w:pPr>
+            <w:r>
+              <w:rPr>
+                <w:rFonts w:ascii="Century Gothic" w:hAnsi="Century Gothic"/>
                 <w:b/>
-                <w:color w:val="FFFFFF"/>
+                <w:color w:val="FF0000"/>
               </w:rPr>
               <w:t>Descrizione</w:t>
             </w:r>
@@ -3372,14 +3420,16 @@
           <w:p>
             <w:pPr>
               <w:rPr>
+                <w:rFonts w:ascii="Century Gothic" w:hAnsi="Century Gothic"/>
                 <w:b/>
-                <w:color w:val="FFFFFF"/>
-              </w:rPr>
-            </w:pPr>
-            <w:r>
-              <w:rPr>
+                <w:color w:val="FF0000"/>
+              </w:rPr>
+            </w:pPr>
+            <w:r>
+              <w:rPr>
+                <w:rFonts w:ascii="Century Gothic" w:hAnsi="Century Gothic"/>
                 <w:b/>
-                <w:color w:val="FFFFFF"/>
+                <w:color w:val="FF0000"/>
               </w:rPr>
               <w:t>Attore</w:t>
             </w:r>
@@ -3398,14 +3448,16 @@
           <w:p>
             <w:pPr>
               <w:rPr>
+                <w:rFonts w:ascii="Century Gothic" w:hAnsi="Century Gothic"/>
                 <w:b/>
-                <w:color w:val="FFFFFF"/>
-              </w:rPr>
-            </w:pPr>
-            <w:r>
-              <w:rPr>
+                <w:color w:val="FF0000"/>
+              </w:rPr>
+            </w:pPr>
+            <w:r>
+              <w:rPr>
+                <w:rFonts w:ascii="Century Gothic" w:hAnsi="Century Gothic"/>
                 <w:b/>
-                <w:color w:val="FFFFFF"/>
+                <w:color w:val="FF0000"/>
               </w:rPr>
               <w:t>Priorità</w:t>
             </w:r>
@@ -3420,16 +3472,34 @@
           <w:p>
             <w:pPr>
               <w:rPr>
+                <w:rFonts w:ascii="Century Gothic" w:hAnsi="Century Gothic"/>
                 <w:b/>
                 <w:color w:val="000000"/>
               </w:rPr>
             </w:pPr>
             <w:r>
               <w:rPr>
+                <w:rFonts w:ascii="Century Gothic" w:hAnsi="Century Gothic"/>
                 <w:b/>
                 <w:color w:val="000000"/>
               </w:rPr>
-              <w:t>RF_RD4</w:t>
+              <w:t>RF_R</w:t>
+            </w:r>
+            <w:r>
+              <w:rPr>
+                <w:rFonts w:ascii="Century Gothic" w:hAnsi="Century Gothic"/>
+                <w:b/>
+                <w:color w:val="000000"/>
+              </w:rPr>
+              <w:t>S</w:t>
+            </w:r>
+            <w:r>
+              <w:rPr>
+                <w:rFonts w:ascii="Century Gothic" w:hAnsi="Century Gothic"/>
+                <w:b/>
+                <w:color w:val="000000"/>
+              </w:rPr>
+              <w:t>D</w:t>
             </w:r>
           </w:p>
         </w:tc>
@@ -3440,11 +3510,13 @@
           <w:p>
             <w:pPr>
               <w:rPr>
+                <w:rFonts w:ascii="Century Gothic" w:hAnsi="Century Gothic"/>
                 <w:color w:val="000000"/>
               </w:rPr>
             </w:pPr>
             <w:r>
               <w:rPr>
+                <w:rFonts w:ascii="Century Gothic" w:hAnsi="Century Gothic"/>
                 <w:color w:val="000000"/>
               </w:rPr>
               <w:t>Richiesta documenti</w:t>
@@ -3477,11 +3549,13 @@
           <w:p>
             <w:pPr>
               <w:rPr>
+                <w:rFonts w:ascii="Century Gothic" w:hAnsi="Century Gothic"/>
                 <w:color w:val="000000"/>
               </w:rPr>
             </w:pPr>
             <w:r>
               <w:rPr>
+                <w:rFonts w:ascii="Century Gothic" w:hAnsi="Century Gothic"/>
                 <w:color w:val="000000"/>
               </w:rPr>
               <w:t>Utente</w:t>
@@ -3495,14 +3569,16 @@
           <w:p>
             <w:pPr>
               <w:rPr>
+                <w:rFonts w:ascii="Century Gothic" w:hAnsi="Century Gothic"/>
                 <w:color w:val="000000"/>
               </w:rPr>
             </w:pPr>
             <w:r>
               <w:rPr>
+                <w:rFonts w:ascii="Century Gothic" w:hAnsi="Century Gothic"/>
                 <w:color w:val="000000"/>
               </w:rPr>
-              <w:t>Bassa</w:t>
+              <w:t>Media/Raccomandata</w:t>
             </w:r>
           </w:p>
         </w:tc>
@@ -3558,7 +3634,7 @@
     </w:p>
     <w:tbl>
       <w:tblPr>
-        <w:tblW w:w="9000" w:type="dxa"/>
+        <w:tblW w:w="9100" w:type="dxa"/>
         <w:tblBorders>
           <w:top w:val="single" w:sz="4" w:space="0" w:color="95B3D7"/>
           <w:left w:val="single" w:sz="4" w:space="0" w:color="95B3D7"/>
@@ -3571,16 +3647,19 @@
         <w:tblLook w:val="04A0" w:firstRow="1" w:lastRow="0" w:firstColumn="1" w:lastColumn="0" w:noHBand="0" w:noVBand="1"/>
       </w:tblPr>
       <w:tblGrid>
-        <w:gridCol w:w="1800"/>
-        <w:gridCol w:w="1800"/>
-        <w:gridCol w:w="1800"/>
-        <w:gridCol w:w="1800"/>
-        <w:gridCol w:w="1800"/>
+        <w:gridCol w:w="1820"/>
+        <w:gridCol w:w="1820"/>
+        <w:gridCol w:w="1820"/>
+        <w:gridCol w:w="1820"/>
+        <w:gridCol w:w="1820"/>
       </w:tblGrid>
       <w:tr>
-        <w:tc>
-          <w:tcPr>
-            <w:tcW w:w="1800" w:type="dxa"/>
+        <w:trPr>
+          <w:trHeight w:val="191"/>
+        </w:trPr>
+        <w:tc>
+          <w:tcPr>
+            <w:tcW w:w="1820" w:type="dxa"/>
             <w:tcBorders>
               <w:top w:val="single" w:sz="6" w:space="0" w:color="4F81BD"/>
               <w:left w:val="single" w:sz="6" w:space="0" w:color="4F81BD"/>
@@ -3591,14 +3670,16 @@
           <w:p>
             <w:pPr>
               <w:rPr>
+                <w:rFonts w:ascii="Century Gothic" w:hAnsi="Century Gothic"/>
                 <w:b/>
-                <w:color w:val="FFFFFF"/>
-              </w:rPr>
-            </w:pPr>
-            <w:r>
-              <w:rPr>
+                <w:color w:val="FF0000"/>
+              </w:rPr>
+            </w:pPr>
+            <w:r>
+              <w:rPr>
+                <w:rFonts w:ascii="Century Gothic" w:hAnsi="Century Gothic"/>
                 <w:b/>
-                <w:color w:val="FFFFFF"/>
+                <w:color w:val="FF0000"/>
               </w:rPr>
               <w:t>Identificativo</w:t>
             </w:r>
@@ -3606,7 +3687,7 @@
         </w:tc>
         <w:tc>
           <w:tcPr>
-            <w:tcW w:w="1800" w:type="dxa"/>
+            <w:tcW w:w="1820" w:type="dxa"/>
             <w:tcBorders>
               <w:top w:val="single" w:sz="6" w:space="0" w:color="4F81BD"/>
               <w:left w:val="nil"/>
@@ -3617,14 +3698,16 @@
           <w:p>
             <w:pPr>
               <w:rPr>
+                <w:rFonts w:ascii="Century Gothic" w:hAnsi="Century Gothic"/>
                 <w:b/>
-                <w:color w:val="FFFFFF"/>
-              </w:rPr>
-            </w:pPr>
-            <w:r>
-              <w:rPr>
+                <w:color w:val="FF0000"/>
+              </w:rPr>
+            </w:pPr>
+            <w:r>
+              <w:rPr>
+                <w:rFonts w:ascii="Century Gothic" w:hAnsi="Century Gothic"/>
                 <w:b/>
-                <w:color w:val="FFFFFF"/>
+                <w:color w:val="FF0000"/>
               </w:rPr>
               <w:t>Nome</w:t>
             </w:r>
@@ -3632,7 +3715,7 @@
         </w:tc>
         <w:tc>
           <w:tcPr>
-            <w:tcW w:w="1800" w:type="dxa"/>
+            <w:tcW w:w="1820" w:type="dxa"/>
             <w:tcBorders>
               <w:top w:val="single" w:sz="6" w:space="0" w:color="4F81BD"/>
               <w:left w:val="nil"/>
@@ -3643,14 +3726,16 @@
           <w:p>
             <w:pPr>
               <w:rPr>
+                <w:rFonts w:ascii="Century Gothic" w:hAnsi="Century Gothic"/>
                 <w:b/>
-                <w:color w:val="FFFFFF"/>
-              </w:rPr>
-            </w:pPr>
-            <w:r>
-              <w:rPr>
+                <w:color w:val="FF0000"/>
+              </w:rPr>
+            </w:pPr>
+            <w:r>
+              <w:rPr>
+                <w:rFonts w:ascii="Century Gothic" w:hAnsi="Century Gothic"/>
                 <w:b/>
-                <w:color w:val="FFFFFF"/>
+                <w:color w:val="FF0000"/>
               </w:rPr>
               <w:t>Descrizione</w:t>
             </w:r>
@@ -3658,7 +3743,7 @@
         </w:tc>
         <w:tc>
           <w:tcPr>
-            <w:tcW w:w="1800" w:type="dxa"/>
+            <w:tcW w:w="1820" w:type="dxa"/>
             <w:tcBorders>
               <w:top w:val="single" w:sz="6" w:space="0" w:color="4F81BD"/>
               <w:left w:val="nil"/>
@@ -3669,14 +3754,16 @@
           <w:p>
             <w:pPr>
               <w:rPr>
+                <w:rFonts w:ascii="Century Gothic" w:hAnsi="Century Gothic"/>
                 <w:b/>
-                <w:color w:val="FFFFFF"/>
-              </w:rPr>
-            </w:pPr>
-            <w:r>
-              <w:rPr>
+                <w:color w:val="FF0000"/>
+              </w:rPr>
+            </w:pPr>
+            <w:r>
+              <w:rPr>
+                <w:rFonts w:ascii="Century Gothic" w:hAnsi="Century Gothic"/>
                 <w:b/>
-                <w:color w:val="FFFFFF"/>
+                <w:color w:val="FF0000"/>
               </w:rPr>
               <w:t>Attore</w:t>
             </w:r>
@@ -3684,7 +3771,7 @@
         </w:tc>
         <w:tc>
           <w:tcPr>
-            <w:tcW w:w="1800" w:type="dxa"/>
+            <w:tcW w:w="1820" w:type="dxa"/>
             <w:tcBorders>
               <w:top w:val="single" w:sz="6" w:space="0" w:color="4F81BD"/>
               <w:left w:val="nil"/>
@@ -3695,14 +3782,16 @@
           <w:p>
             <w:pPr>
               <w:rPr>
+                <w:rFonts w:ascii="Century Gothic" w:hAnsi="Century Gothic"/>
                 <w:b/>
-                <w:color w:val="FFFFFF"/>
-              </w:rPr>
-            </w:pPr>
-            <w:r>
-              <w:rPr>
+                <w:color w:val="FF0000"/>
+              </w:rPr>
+            </w:pPr>
+            <w:r>
+              <w:rPr>
+                <w:rFonts w:ascii="Century Gothic" w:hAnsi="Century Gothic"/>
                 <w:b/>
-                <w:color w:val="FFFFFF"/>
+                <w:color w:val="FF0000"/>
               </w:rPr>
               <w:t>Priorità</w:t>
             </w:r>
@@ -3710,47 +3799,70 @@
         </w:tc>
       </w:tr>
       <w:tr>
-        <w:tc>
-          <w:tcPr>
-            <w:tcW w:w="1800" w:type="dxa"/>
-          </w:tcPr>
-          <w:p>
-            <w:pPr>
-              <w:rPr>
+        <w:trPr>
+          <w:trHeight w:val="1735"/>
+        </w:trPr>
+        <w:tc>
+          <w:tcPr>
+            <w:tcW w:w="1820" w:type="dxa"/>
+          </w:tcPr>
+          <w:p>
+            <w:pPr>
+              <w:rPr>
+                <w:rFonts w:ascii="Century Gothic" w:hAnsi="Century Gothic"/>
                 <w:b/>
                 <w:color w:val="000000"/>
               </w:rPr>
             </w:pPr>
             <w:r>
               <w:rPr>
+                <w:rFonts w:ascii="Century Gothic" w:hAnsi="Century Gothic"/>
                 <w:b/>
                 <w:color w:val="000000"/>
               </w:rPr>
-              <w:t>RF_RD3</w:t>
-            </w:r>
-          </w:p>
-        </w:tc>
-        <w:tc>
-          <w:tcPr>
-            <w:tcW w:w="1800" w:type="dxa"/>
-          </w:tcPr>
-          <w:p>
-            <w:pPr>
-              <w:rPr>
+              <w:t>RF_</w:t>
+            </w:r>
+            <w:r>
+              <w:rPr>
+                <w:rFonts w:ascii="Century Gothic" w:hAnsi="Century Gothic"/>
+                <w:b/>
                 <w:color w:val="000000"/>
               </w:rPr>
-            </w:pPr>
-            <w:r>
-              <w:rPr>
+              <w:t>V</w:t>
+            </w:r>
+            <w:r>
+              <w:rPr>
+                <w:rFonts w:ascii="Century Gothic" w:hAnsi="Century Gothic"/>
+                <w:b/>
                 <w:color w:val="000000"/>
               </w:rPr>
-              <w:t>Ricerca documenti</w:t>
-            </w:r>
-          </w:p>
-        </w:tc>
-        <w:tc>
-          <w:tcPr>
-            <w:tcW w:w="1800" w:type="dxa"/>
+              <w:t>D</w:t>
+            </w:r>
+          </w:p>
+        </w:tc>
+        <w:tc>
+          <w:tcPr>
+            <w:tcW w:w="1820" w:type="dxa"/>
+          </w:tcPr>
+          <w:p>
+            <w:pPr>
+              <w:rPr>
+                <w:rFonts w:ascii="Century Gothic" w:hAnsi="Century Gothic"/>
+                <w:color w:val="000000"/>
+              </w:rPr>
+            </w:pPr>
+            <w:r>
+              <w:rPr>
+                <w:rFonts w:ascii="Century Gothic" w:hAnsi="Century Gothic"/>
+                <w:color w:val="000000"/>
+              </w:rPr>
+              <w:t xml:space="preserve">Visualizzazione dei documenti più richiesti </w:t>
+            </w:r>
+          </w:p>
+        </w:tc>
+        <w:tc>
+          <w:tcPr>
+            <w:tcW w:w="1820" w:type="dxa"/>
           </w:tcPr>
           <w:p>
             <w:pPr>
@@ -3763,12 +3875,13 @@
               <w:rPr>
                 <w:rFonts w:ascii="Century Gothic" w:eastAsia="Century Gothic" w:hAnsi="Century Gothic" w:cs="Century Gothic"/>
               </w:rPr>
-              <w:t>L’utente ha la possibilità di ricercare documenti in base alle sue esigenze</w:t>
-            </w:r>
-          </w:p>
-          <w:p>
-            <w:pPr>
-              <w:rPr>
+              <w:t>L’utente ha la possibilità di visualizzare i documenti più richiesti dalla propria facoltà/università</w:t>
+            </w:r>
+          </w:p>
+          <w:p>
+            <w:pPr>
+              <w:rPr>
+                <w:rFonts w:ascii="Century Gothic" w:hAnsi="Century Gothic"/>
                 <w:color w:val="000000"/>
               </w:rPr>
             </w:pPr>
@@ -3776,16 +3889,18 @@
         </w:tc>
         <w:tc>
           <w:tcPr>
-            <w:tcW w:w="1800" w:type="dxa"/>
-          </w:tcPr>
-          <w:p>
-            <w:pPr>
-              <w:rPr>
+            <w:tcW w:w="1820" w:type="dxa"/>
+          </w:tcPr>
+          <w:p>
+            <w:pPr>
+              <w:rPr>
+                <w:rFonts w:ascii="Century Gothic" w:hAnsi="Century Gothic"/>
                 <w:color w:val="000000"/>
               </w:rPr>
             </w:pPr>
             <w:r>
               <w:rPr>
+                <w:rFonts w:ascii="Century Gothic" w:hAnsi="Century Gothic"/>
                 <w:color w:val="000000"/>
               </w:rPr>
               <w:t>Utente</w:t>
@@ -3794,19 +3909,744 @@
         </w:tc>
         <w:tc>
           <w:tcPr>
-            <w:tcW w:w="1800" w:type="dxa"/>
-          </w:tcPr>
-          <w:p>
-            <w:pPr>
-              <w:rPr>
+            <w:tcW w:w="1820" w:type="dxa"/>
+          </w:tcPr>
+          <w:p>
+            <w:pPr>
+              <w:rPr>
+                <w:rFonts w:ascii="Century Gothic" w:hAnsi="Century Gothic"/>
                 <w:color w:val="000000"/>
               </w:rPr>
             </w:pPr>
             <w:r>
               <w:rPr>
+                <w:rFonts w:ascii="Century Gothic" w:hAnsi="Century Gothic"/>
                 <w:color w:val="000000"/>
               </w:rPr>
-              <w:t>Elevata</w:t>
+              <w:t>Media/Raccomandata</w:t>
+            </w:r>
+          </w:p>
+        </w:tc>
+      </w:tr>
+    </w:tbl>
+    <w:p>
+      <w:pPr>
+        <w:keepNext/>
+        <w:spacing w:before="40" w:line="259" w:lineRule="auto"/>
+        <w:rPr>
+          <w:rFonts w:ascii="Calibri" w:eastAsia="Calibri" w:hAnsi="Calibri" w:cs="Calibri"/>
+          <w:color w:val="1F3863"/>
+          <w:sz w:val="28"/>
+          <w:szCs w:val="28"/>
+        </w:rPr>
+      </w:pPr>
+    </w:p>
+    <w:tbl>
+      <w:tblPr>
+        <w:tblW w:w="9100" w:type="dxa"/>
+        <w:tblBorders>
+          <w:top w:val="single" w:sz="4" w:space="0" w:color="95B3D7"/>
+          <w:left w:val="single" w:sz="4" w:space="0" w:color="95B3D7"/>
+          <w:bottom w:val="single" w:sz="4" w:space="0" w:color="95B3D7"/>
+          <w:right w:val="single" w:sz="4" w:space="0" w:color="95B3D7"/>
+          <w:insideH w:val="single" w:sz="4" w:space="0" w:color="95B3D7"/>
+          <w:insideV w:val="single" w:sz="4" w:space="0" w:color="95B3D7"/>
+        </w:tblBorders>
+        <w:tblLayout w:type="fixed"/>
+        <w:tblLook w:val="04A0" w:firstRow="1" w:lastRow="0" w:firstColumn="1" w:lastColumn="0" w:noHBand="0" w:noVBand="1"/>
+      </w:tblPr>
+      <w:tblGrid>
+        <w:gridCol w:w="1820"/>
+        <w:gridCol w:w="1820"/>
+        <w:gridCol w:w="1820"/>
+        <w:gridCol w:w="1820"/>
+        <w:gridCol w:w="1820"/>
+      </w:tblGrid>
+      <w:tr>
+        <w:trPr>
+          <w:trHeight w:val="191"/>
+        </w:trPr>
+        <w:tc>
+          <w:tcPr>
+            <w:tcW w:w="1820" w:type="dxa"/>
+            <w:tcBorders>
+              <w:top w:val="single" w:sz="6" w:space="0" w:color="4F81BD"/>
+              <w:left w:val="single" w:sz="6" w:space="0" w:color="4F81BD"/>
+              <w:bottom w:val="single" w:sz="6" w:space="0" w:color="4F81BD"/>
+              <w:right w:val="nil"/>
+            </w:tcBorders>
+          </w:tcPr>
+          <w:p>
+            <w:pPr>
+              <w:rPr>
+                <w:rFonts w:ascii="Century Gothic" w:hAnsi="Century Gothic"/>
+                <w:b/>
+                <w:color w:val="FF0000"/>
+              </w:rPr>
+            </w:pPr>
+            <w:r>
+              <w:rPr>
+                <w:rFonts w:ascii="Century Gothic" w:hAnsi="Century Gothic"/>
+                <w:b/>
+                <w:color w:val="FF0000"/>
+              </w:rPr>
+              <w:t>Identificativo</w:t>
+            </w:r>
+          </w:p>
+        </w:tc>
+        <w:tc>
+          <w:tcPr>
+            <w:tcW w:w="1820" w:type="dxa"/>
+            <w:tcBorders>
+              <w:top w:val="single" w:sz="6" w:space="0" w:color="4F81BD"/>
+              <w:left w:val="nil"/>
+              <w:bottom w:val="single" w:sz="6" w:space="0" w:color="4F81BD"/>
+              <w:right w:val="nil"/>
+            </w:tcBorders>
+          </w:tcPr>
+          <w:p>
+            <w:pPr>
+              <w:rPr>
+                <w:rFonts w:ascii="Century Gothic" w:hAnsi="Century Gothic"/>
+                <w:b/>
+                <w:color w:val="FF0000"/>
+              </w:rPr>
+            </w:pPr>
+            <w:r>
+              <w:rPr>
+                <w:rFonts w:ascii="Century Gothic" w:hAnsi="Century Gothic"/>
+                <w:b/>
+                <w:color w:val="FF0000"/>
+              </w:rPr>
+              <w:t>Nome</w:t>
+            </w:r>
+          </w:p>
+        </w:tc>
+        <w:tc>
+          <w:tcPr>
+            <w:tcW w:w="1820" w:type="dxa"/>
+            <w:tcBorders>
+              <w:top w:val="single" w:sz="6" w:space="0" w:color="4F81BD"/>
+              <w:left w:val="nil"/>
+              <w:bottom w:val="single" w:sz="6" w:space="0" w:color="4F81BD"/>
+              <w:right w:val="nil"/>
+            </w:tcBorders>
+          </w:tcPr>
+          <w:p>
+            <w:pPr>
+              <w:rPr>
+                <w:rFonts w:ascii="Century Gothic" w:hAnsi="Century Gothic"/>
+                <w:b/>
+                <w:color w:val="FF0000"/>
+              </w:rPr>
+            </w:pPr>
+            <w:r>
+              <w:rPr>
+                <w:rFonts w:ascii="Century Gothic" w:hAnsi="Century Gothic"/>
+                <w:b/>
+                <w:color w:val="FF0000"/>
+              </w:rPr>
+              <w:t>Descrizione</w:t>
+            </w:r>
+          </w:p>
+        </w:tc>
+        <w:tc>
+          <w:tcPr>
+            <w:tcW w:w="1820" w:type="dxa"/>
+            <w:tcBorders>
+              <w:top w:val="single" w:sz="6" w:space="0" w:color="4F81BD"/>
+              <w:left w:val="nil"/>
+              <w:bottom w:val="single" w:sz="6" w:space="0" w:color="4F81BD"/>
+              <w:right w:val="nil"/>
+            </w:tcBorders>
+          </w:tcPr>
+          <w:p>
+            <w:pPr>
+              <w:rPr>
+                <w:rFonts w:ascii="Century Gothic" w:hAnsi="Century Gothic"/>
+                <w:b/>
+                <w:color w:val="FF0000"/>
+              </w:rPr>
+            </w:pPr>
+            <w:r>
+              <w:rPr>
+                <w:rFonts w:ascii="Century Gothic" w:hAnsi="Century Gothic"/>
+                <w:b/>
+                <w:color w:val="FF0000"/>
+              </w:rPr>
+              <w:t>Attore</w:t>
+            </w:r>
+          </w:p>
+        </w:tc>
+        <w:tc>
+          <w:tcPr>
+            <w:tcW w:w="1820" w:type="dxa"/>
+            <w:tcBorders>
+              <w:top w:val="single" w:sz="6" w:space="0" w:color="4F81BD"/>
+              <w:left w:val="nil"/>
+              <w:bottom w:val="single" w:sz="6" w:space="0" w:color="4F81BD"/>
+              <w:right w:val="single" w:sz="6" w:space="0" w:color="4F81BD"/>
+            </w:tcBorders>
+          </w:tcPr>
+          <w:p>
+            <w:pPr>
+              <w:rPr>
+                <w:rFonts w:ascii="Century Gothic" w:hAnsi="Century Gothic"/>
+                <w:b/>
+                <w:color w:val="FF0000"/>
+              </w:rPr>
+            </w:pPr>
+            <w:r>
+              <w:rPr>
+                <w:rFonts w:ascii="Century Gothic" w:hAnsi="Century Gothic"/>
+                <w:b/>
+                <w:color w:val="FF0000"/>
+              </w:rPr>
+              <w:t>Priorità</w:t>
+            </w:r>
+          </w:p>
+        </w:tc>
+      </w:tr>
+      <w:tr>
+        <w:trPr>
+          <w:trHeight w:val="1735"/>
+        </w:trPr>
+        <w:tc>
+          <w:tcPr>
+            <w:tcW w:w="1820" w:type="dxa"/>
+          </w:tcPr>
+          <w:p>
+            <w:pPr>
+              <w:rPr>
+                <w:rFonts w:ascii="Century Gothic" w:hAnsi="Century Gothic"/>
+                <w:b/>
+                <w:color w:val="000000"/>
+              </w:rPr>
+            </w:pPr>
+            <w:r>
+              <w:rPr>
+                <w:rFonts w:ascii="Century Gothic" w:hAnsi="Century Gothic"/>
+                <w:b/>
+                <w:color w:val="000000"/>
+              </w:rPr>
+              <w:t>RF_</w:t>
+            </w:r>
+            <w:r>
+              <w:rPr>
+                <w:rFonts w:ascii="Century Gothic" w:hAnsi="Century Gothic"/>
+                <w:b/>
+                <w:color w:val="000000"/>
+              </w:rPr>
+              <w:t>DRA</w:t>
+            </w:r>
+          </w:p>
+        </w:tc>
+        <w:tc>
+          <w:tcPr>
+            <w:tcW w:w="1820" w:type="dxa"/>
+          </w:tcPr>
+          <w:p>
+            <w:pPr>
+              <w:rPr>
+                <w:rFonts w:ascii="Century Gothic" w:hAnsi="Century Gothic"/>
+                <w:color w:val="000000"/>
+              </w:rPr>
+            </w:pPr>
+            <w:r>
+              <w:rPr>
+                <w:rFonts w:ascii="Century Gothic" w:hAnsi="Century Gothic"/>
+                <w:color w:val="000000"/>
+              </w:rPr>
+              <w:t xml:space="preserve">Visualizzazione dei </w:t>
+            </w:r>
+            <w:r>
+              <w:rPr>
+                <w:rFonts w:ascii="Century Gothic" w:hAnsi="Century Gothic"/>
+                <w:color w:val="000000"/>
+              </w:rPr>
+              <w:t>documenti recenti</w:t>
+            </w:r>
+            <w:r>
+              <w:rPr>
+                <w:rFonts w:ascii="Century Gothic" w:hAnsi="Century Gothic"/>
+                <w:color w:val="000000"/>
+              </w:rPr>
+              <w:t xml:space="preserve"> </w:t>
+            </w:r>
+          </w:p>
+        </w:tc>
+        <w:tc>
+          <w:tcPr>
+            <w:tcW w:w="1820" w:type="dxa"/>
+          </w:tcPr>
+          <w:p>
+            <w:pPr>
+              <w:spacing w:line="259" w:lineRule="auto"/>
+              <w:rPr>
+                <w:rFonts w:ascii="Century Gothic" w:eastAsia="Century Gothic" w:hAnsi="Century Gothic" w:cs="Century Gothic"/>
+              </w:rPr>
+            </w:pPr>
+            <w:r>
+              <w:rPr>
+                <w:rFonts w:ascii="Century Gothic" w:eastAsia="Century Gothic" w:hAnsi="Century Gothic" w:cs="Century Gothic"/>
+              </w:rPr>
+              <w:t xml:space="preserve">L’utente ha la possibilità di visualizzare i documenti </w:t>
+            </w:r>
+            <w:r>
+              <w:rPr>
+                <w:rFonts w:ascii="Century Gothic" w:eastAsia="Century Gothic" w:hAnsi="Century Gothic" w:cs="Century Gothic"/>
+              </w:rPr>
+              <w:t>scaricati recentemente</w:t>
+            </w:r>
+          </w:p>
+          <w:p>
+            <w:pPr>
+              <w:rPr>
+                <w:rFonts w:ascii="Century Gothic" w:hAnsi="Century Gothic"/>
+                <w:color w:val="000000"/>
+              </w:rPr>
+            </w:pPr>
+          </w:p>
+        </w:tc>
+        <w:tc>
+          <w:tcPr>
+            <w:tcW w:w="1820" w:type="dxa"/>
+          </w:tcPr>
+          <w:p>
+            <w:pPr>
+              <w:rPr>
+                <w:rFonts w:ascii="Century Gothic" w:hAnsi="Century Gothic"/>
+                <w:color w:val="000000"/>
+              </w:rPr>
+            </w:pPr>
+            <w:r>
+              <w:rPr>
+                <w:rFonts w:ascii="Century Gothic" w:hAnsi="Century Gothic"/>
+                <w:color w:val="000000"/>
+              </w:rPr>
+              <w:t>Utente</w:t>
+            </w:r>
+          </w:p>
+        </w:tc>
+        <w:tc>
+          <w:tcPr>
+            <w:tcW w:w="1820" w:type="dxa"/>
+          </w:tcPr>
+          <w:p>
+            <w:pPr>
+              <w:rPr>
+                <w:rFonts w:ascii="Century Gothic" w:hAnsi="Century Gothic"/>
+                <w:color w:val="000000"/>
+              </w:rPr>
+            </w:pPr>
+            <w:r>
+              <w:rPr>
+                <w:rFonts w:ascii="Century Gothic" w:hAnsi="Century Gothic"/>
+                <w:color w:val="000000"/>
+              </w:rPr>
+              <w:t>Bassa/Opzionale</w:t>
+            </w:r>
+          </w:p>
+        </w:tc>
+      </w:tr>
+    </w:tbl>
+    <w:p>
+      <w:pPr>
+        <w:keepNext/>
+        <w:spacing w:before="40" w:line="259" w:lineRule="auto"/>
+        <w:rPr>
+          <w:rFonts w:ascii="Calibri" w:eastAsia="Calibri" w:hAnsi="Calibri" w:cs="Calibri"/>
+          <w:color w:val="1F3863"/>
+          <w:sz w:val="28"/>
+          <w:szCs w:val="28"/>
+        </w:rPr>
+      </w:pPr>
+    </w:p>
+    <w:p>
+      <w:pPr>
+        <w:keepNext/>
+        <w:spacing w:before="40" w:line="259" w:lineRule="auto"/>
+        <w:rPr>
+          <w:rFonts w:ascii="Calibri" w:eastAsia="Calibri" w:hAnsi="Calibri" w:cs="Calibri"/>
+          <w:color w:val="1F3863"/>
+          <w:sz w:val="28"/>
+          <w:szCs w:val="28"/>
+        </w:rPr>
+      </w:pPr>
+    </w:p>
+    <w:p>
+      <w:pPr>
+        <w:keepNext/>
+        <w:spacing w:before="40" w:line="259" w:lineRule="auto"/>
+        <w:rPr>
+          <w:rFonts w:ascii="Calibri" w:eastAsia="Calibri" w:hAnsi="Calibri" w:cs="Calibri"/>
+          <w:color w:val="1F3863"/>
+          <w:sz w:val="28"/>
+          <w:szCs w:val="28"/>
+        </w:rPr>
+      </w:pPr>
+    </w:p>
+    <w:p>
+      <w:pPr>
+        <w:pStyle w:val="Heading3"/>
+        <w:spacing w:before="40" w:after="0" w:line="259" w:lineRule="auto"/>
+        <w:rPr>
+          <w:rFonts w:ascii="Calibri" w:eastAsia="Calibri" w:hAnsi="Calibri" w:cs="Calibri"/>
+          <w:color w:val="1F3863"/>
+        </w:rPr>
+      </w:pPr>
+      <w:r>
+        <w:rPr>
+          <w:rFonts w:ascii="Calibri" w:eastAsia="Calibri" w:hAnsi="Calibri" w:cs="Calibri"/>
+          <w:color w:val="1F3863"/>
+        </w:rPr>
+        <w:t>3.2.</w:t>
+      </w:r>
+      <w:r>
+        <w:rPr>
+          <w:rFonts w:ascii="Calibri" w:eastAsia="Calibri" w:hAnsi="Calibri" w:cs="Calibri"/>
+          <w:color w:val="1F3863"/>
+        </w:rPr>
+        <w:t>4</w:t>
+      </w:r>
+      <w:r>
+        <w:rPr>
+          <w:rFonts w:ascii="Calibri" w:eastAsia="Calibri" w:hAnsi="Calibri" w:cs="Calibri"/>
+          <w:color w:val="1F3863"/>
+        </w:rPr>
+        <w:t xml:space="preserve"> RF </w:t>
+      </w:r>
+      <w:r>
+        <w:rPr>
+          <w:rFonts w:ascii="Calibri" w:eastAsia="Calibri" w:hAnsi="Calibri" w:cs="Calibri"/>
+          <w:color w:val="1F3863"/>
+        </w:rPr>
+        <w:t>Antonio Russomando</w:t>
+      </w:r>
+    </w:p>
+    <w:tbl>
+      <w:tblPr>
+        <w:tblW w:w="9100" w:type="dxa"/>
+        <w:tblBorders>
+          <w:top w:val="single" w:sz="4" w:space="0" w:color="95B3D7"/>
+          <w:left w:val="single" w:sz="4" w:space="0" w:color="95B3D7"/>
+          <w:bottom w:val="single" w:sz="4" w:space="0" w:color="95B3D7"/>
+          <w:right w:val="single" w:sz="4" w:space="0" w:color="95B3D7"/>
+          <w:insideH w:val="single" w:sz="4" w:space="0" w:color="95B3D7"/>
+          <w:insideV w:val="single" w:sz="4" w:space="0" w:color="95B3D7"/>
+        </w:tblBorders>
+        <w:tblLayout w:type="fixed"/>
+        <w:tblLook w:val="04A0" w:firstRow="1" w:lastRow="0" w:firstColumn="1" w:lastColumn="0" w:noHBand="0" w:noVBand="1"/>
+      </w:tblPr>
+      <w:tblGrid>
+        <w:gridCol w:w="1820"/>
+        <w:gridCol w:w="1820"/>
+        <w:gridCol w:w="1820"/>
+        <w:gridCol w:w="1820"/>
+        <w:gridCol w:w="1820"/>
+      </w:tblGrid>
+      <w:tr>
+        <w:trPr>
+          <w:trHeight w:val="192"/>
+        </w:trPr>
+        <w:tc>
+          <w:tcPr>
+            <w:tcW w:w="1820" w:type="dxa"/>
+            <w:tcBorders>
+              <w:top w:val="single" w:sz="6" w:space="0" w:color="4F81BD"/>
+              <w:left w:val="single" w:sz="6" w:space="0" w:color="4F81BD"/>
+              <w:bottom w:val="single" w:sz="6" w:space="0" w:color="4F81BD"/>
+              <w:right w:val="nil"/>
+            </w:tcBorders>
+          </w:tcPr>
+          <w:p>
+            <w:pPr>
+              <w:rPr>
+                <w:rFonts w:ascii="Century Gothic" w:hAnsi="Century Gothic"/>
+                <w:b/>
+                <w:color w:val="FF0000"/>
+              </w:rPr>
+            </w:pPr>
+            <w:r>
+              <w:rPr>
+                <w:rFonts w:ascii="Century Gothic" w:hAnsi="Century Gothic"/>
+                <w:b/>
+                <w:color w:val="FF0000"/>
+              </w:rPr>
+              <w:t>Identificativo</w:t>
+            </w:r>
+          </w:p>
+        </w:tc>
+        <w:tc>
+          <w:tcPr>
+            <w:tcW w:w="1820" w:type="dxa"/>
+            <w:tcBorders>
+              <w:top w:val="single" w:sz="6" w:space="0" w:color="4F81BD"/>
+              <w:left w:val="nil"/>
+              <w:bottom w:val="single" w:sz="6" w:space="0" w:color="4F81BD"/>
+              <w:right w:val="nil"/>
+            </w:tcBorders>
+          </w:tcPr>
+          <w:p>
+            <w:pPr>
+              <w:rPr>
+                <w:rFonts w:ascii="Century Gothic" w:hAnsi="Century Gothic"/>
+                <w:b/>
+                <w:color w:val="FF0000"/>
+              </w:rPr>
+            </w:pPr>
+            <w:r>
+              <w:rPr>
+                <w:rFonts w:ascii="Century Gothic" w:hAnsi="Century Gothic"/>
+                <w:b/>
+                <w:color w:val="FF0000"/>
+              </w:rPr>
+              <w:t>Nome</w:t>
+            </w:r>
+          </w:p>
+        </w:tc>
+        <w:tc>
+          <w:tcPr>
+            <w:tcW w:w="1820" w:type="dxa"/>
+            <w:tcBorders>
+              <w:top w:val="single" w:sz="6" w:space="0" w:color="4F81BD"/>
+              <w:left w:val="nil"/>
+              <w:bottom w:val="single" w:sz="6" w:space="0" w:color="4F81BD"/>
+              <w:right w:val="nil"/>
+            </w:tcBorders>
+          </w:tcPr>
+          <w:p>
+            <w:pPr>
+              <w:rPr>
+                <w:rFonts w:ascii="Century Gothic" w:hAnsi="Century Gothic"/>
+                <w:b/>
+                <w:color w:val="FF0000"/>
+              </w:rPr>
+            </w:pPr>
+            <w:r>
+              <w:rPr>
+                <w:rFonts w:ascii="Century Gothic" w:hAnsi="Century Gothic"/>
+                <w:b/>
+                <w:color w:val="FF0000"/>
+              </w:rPr>
+              <w:t>Descrizione</w:t>
+            </w:r>
+          </w:p>
+        </w:tc>
+        <w:tc>
+          <w:tcPr>
+            <w:tcW w:w="1820" w:type="dxa"/>
+            <w:tcBorders>
+              <w:top w:val="single" w:sz="6" w:space="0" w:color="4F81BD"/>
+              <w:left w:val="nil"/>
+              <w:bottom w:val="single" w:sz="6" w:space="0" w:color="4F81BD"/>
+              <w:right w:val="nil"/>
+            </w:tcBorders>
+          </w:tcPr>
+          <w:p>
+            <w:pPr>
+              <w:rPr>
+                <w:rFonts w:ascii="Century Gothic" w:hAnsi="Century Gothic"/>
+                <w:b/>
+                <w:color w:val="FF0000"/>
+              </w:rPr>
+            </w:pPr>
+            <w:r>
+              <w:rPr>
+                <w:rFonts w:ascii="Century Gothic" w:hAnsi="Century Gothic"/>
+                <w:b/>
+                <w:color w:val="FF0000"/>
+              </w:rPr>
+              <w:t>Attore</w:t>
+            </w:r>
+          </w:p>
+        </w:tc>
+        <w:tc>
+          <w:tcPr>
+            <w:tcW w:w="1820" w:type="dxa"/>
+            <w:tcBorders>
+              <w:top w:val="single" w:sz="6" w:space="0" w:color="4F81BD"/>
+              <w:left w:val="nil"/>
+              <w:bottom w:val="single" w:sz="6" w:space="0" w:color="4F81BD"/>
+              <w:right w:val="single" w:sz="6" w:space="0" w:color="4F81BD"/>
+            </w:tcBorders>
+          </w:tcPr>
+          <w:p>
+            <w:pPr>
+              <w:rPr>
+                <w:rFonts w:ascii="Century Gothic" w:hAnsi="Century Gothic"/>
+                <w:b/>
+                <w:color w:val="FF0000"/>
+              </w:rPr>
+            </w:pPr>
+            <w:r>
+              <w:rPr>
+                <w:rFonts w:ascii="Century Gothic" w:hAnsi="Century Gothic"/>
+                <w:b/>
+                <w:color w:val="FF0000"/>
+              </w:rPr>
+              <w:t>Priorità</w:t>
+            </w:r>
+          </w:p>
+        </w:tc>
+      </w:tr>
+      <w:tr>
+        <w:trPr>
+          <w:trHeight w:val="1735"/>
+        </w:trPr>
+        <w:tc>
+          <w:tcPr>
+            <w:tcW w:w="1820" w:type="dxa"/>
+          </w:tcPr>
+          <w:p>
+            <w:pPr>
+              <w:rPr>
+                <w:rFonts w:ascii="Century Gothic" w:hAnsi="Century Gothic"/>
+                <w:b/>
+                <w:color w:val="000000"/>
+              </w:rPr>
+            </w:pPr>
+            <w:r>
+              <w:rPr>
+                <w:rFonts w:ascii="Century Gothic" w:hAnsi="Century Gothic"/>
+                <w:b/>
+                <w:color w:val="000000"/>
+              </w:rPr>
+              <w:lastRenderedPageBreak/>
+              <w:t>RF_</w:t>
+            </w:r>
+            <w:r>
+              <w:rPr>
+                <w:rFonts w:ascii="Century Gothic" w:hAnsi="Century Gothic"/>
+                <w:b/>
+                <w:color w:val="000000"/>
+              </w:rPr>
+              <w:t>CEE</w:t>
+            </w:r>
+          </w:p>
+        </w:tc>
+        <w:tc>
+          <w:tcPr>
+            <w:tcW w:w="1820" w:type="dxa"/>
+          </w:tcPr>
+          <w:p>
+            <w:pPr>
+              <w:rPr>
+                <w:rFonts w:ascii="Century Gothic" w:hAnsi="Century Gothic"/>
+                <w:color w:val="000000"/>
+                <w:lang w:val="en-US"/>
+              </w:rPr>
+            </w:pPr>
+            <w:r>
+              <w:rPr>
+                <w:rFonts w:ascii="Century Gothic" w:hAnsi="Century Gothic"/>
+                <w:color w:val="000000"/>
+                <w:lang w:val="en-US"/>
+              </w:rPr>
+              <w:t xml:space="preserve">Chat end-to-end </w:t>
+            </w:r>
+            <w:proofErr w:type="spellStart"/>
+            <w:r>
+              <w:rPr>
+                <w:rFonts w:ascii="Century Gothic" w:hAnsi="Century Gothic"/>
+                <w:color w:val="000000"/>
+                <w:lang w:val="en-US"/>
+              </w:rPr>
+              <w:t>t</w:t>
+            </w:r>
+            <w:r>
+              <w:rPr>
+                <w:rFonts w:ascii="Century Gothic" w:hAnsi="Century Gothic"/>
+                <w:color w:val="000000"/>
+                <w:lang w:val="en-US"/>
+              </w:rPr>
+              <w:t>ra</w:t>
+            </w:r>
+            <w:proofErr w:type="spellEnd"/>
+            <w:r>
+              <w:rPr>
+                <w:rFonts w:ascii="Century Gothic" w:hAnsi="Century Gothic"/>
+                <w:color w:val="000000"/>
+                <w:lang w:val="en-US"/>
+              </w:rPr>
+              <w:t xml:space="preserve"> </w:t>
+            </w:r>
+            <w:proofErr w:type="spellStart"/>
+            <w:r>
+              <w:rPr>
+                <w:rFonts w:ascii="Century Gothic" w:hAnsi="Century Gothic"/>
+                <w:color w:val="000000"/>
+                <w:lang w:val="en-US"/>
+              </w:rPr>
+              <w:t>utenti</w:t>
+            </w:r>
+            <w:proofErr w:type="spellEnd"/>
+          </w:p>
+        </w:tc>
+        <w:tc>
+          <w:tcPr>
+            <w:tcW w:w="1820" w:type="dxa"/>
+          </w:tcPr>
+          <w:p>
+            <w:pPr>
+              <w:spacing w:line="259" w:lineRule="auto"/>
+              <w:rPr>
+                <w:rFonts w:ascii="Century Gothic" w:eastAsia="Century Gothic" w:hAnsi="Century Gothic" w:cs="Century Gothic"/>
+              </w:rPr>
+            </w:pPr>
+            <w:r>
+              <w:rPr>
+                <w:rFonts w:ascii="Century Gothic" w:eastAsia="Century Gothic" w:hAnsi="Century Gothic" w:cs="Century Gothic"/>
+              </w:rPr>
+              <w:t>Il sistema deve dare la possibilità a due utenti di poter comunicare tra di loro attraverso una chat</w:t>
+            </w:r>
+          </w:p>
+          <w:p>
+            <w:pPr>
+              <w:rPr>
+                <w:rFonts w:ascii="Century Gothic" w:hAnsi="Century Gothic"/>
+                <w:color w:val="000000"/>
+              </w:rPr>
+            </w:pPr>
+          </w:p>
+        </w:tc>
+        <w:tc>
+          <w:tcPr>
+            <w:tcW w:w="1820" w:type="dxa"/>
+          </w:tcPr>
+          <w:p>
+            <w:pPr>
+              <w:rPr>
+                <w:rFonts w:ascii="Century Gothic" w:hAnsi="Century Gothic"/>
+                <w:color w:val="000000"/>
+              </w:rPr>
+            </w:pPr>
+            <w:r>
+              <w:rPr>
+                <w:rFonts w:ascii="Century Gothic" w:hAnsi="Century Gothic"/>
+                <w:color w:val="000000"/>
+              </w:rPr>
+              <w:t>Studente, Creator</w:t>
+            </w:r>
+          </w:p>
+        </w:tc>
+        <w:tc>
+          <w:tcPr>
+            <w:tcW w:w="1820" w:type="dxa"/>
+          </w:tcPr>
+          <w:p>
+            <w:pPr>
+              <w:rPr>
+                <w:rFonts w:ascii="Century Gothic" w:hAnsi="Century Gothic"/>
+                <w:color w:val="000000"/>
+              </w:rPr>
+            </w:pPr>
+            <w:r>
+              <w:rPr>
+                <w:rFonts w:ascii="Century Gothic" w:hAnsi="Century Gothic"/>
+                <w:color w:val="000000"/>
+              </w:rPr>
+              <w:t>Media/Raccomandata</w:t>
             </w:r>
           </w:p>
         </w:tc>
@@ -3904,7 +4744,6 @@
                 <w:sz w:val="24"/>
                 <w:szCs w:val="24"/>
               </w:rPr>
-              <w:lastRenderedPageBreak/>
               <w:t>NOME SCENARIO</w:t>
             </w:r>
           </w:p>
@@ -5031,6 +5870,803 @@
       </w:pPr>
     </w:p>
     <w:p/>
+    <w:p>
+      <w:pPr>
+        <w:pStyle w:val="Heading3"/>
+        <w:spacing w:before="40" w:after="0" w:line="259" w:lineRule="auto"/>
+        <w:rPr>
+          <w:rFonts w:ascii="Calibri" w:eastAsia="Calibri" w:hAnsi="Calibri" w:cs="Calibri"/>
+          <w:color w:val="1F3863"/>
+        </w:rPr>
+      </w:pPr>
+      <w:r>
+        <w:rPr>
+          <w:rFonts w:ascii="Calibri" w:eastAsia="Calibri" w:hAnsi="Calibri" w:cs="Calibri"/>
+          <w:color w:val="1F3863"/>
+        </w:rPr>
+        <w:t>3.4.</w:t>
+      </w:r>
+      <w:r>
+        <w:rPr>
+          <w:rFonts w:ascii="Calibri" w:eastAsia="Calibri" w:hAnsi="Calibri" w:cs="Calibri"/>
+          <w:color w:val="1F3863"/>
+        </w:rPr>
+        <w:t>2</w:t>
+      </w:r>
+      <w:r>
+        <w:rPr>
+          <w:rFonts w:ascii="Calibri" w:eastAsia="Calibri" w:hAnsi="Calibri" w:cs="Calibri"/>
+          <w:color w:val="1F3863"/>
+        </w:rPr>
+        <w:t xml:space="preserve"> SC </w:t>
+      </w:r>
+      <w:r>
+        <w:rPr>
+          <w:rFonts w:ascii="Calibri" w:eastAsia="Calibri" w:hAnsi="Calibri" w:cs="Calibri"/>
+          <w:color w:val="1F3863"/>
+        </w:rPr>
+        <w:t>Francesco Bosso</w:t>
+      </w:r>
+    </w:p>
+    <w:p>
+      <w:r>
+        <w:rPr>
+          <w:rFonts w:ascii="Calibri" w:eastAsia="Calibri" w:hAnsi="Calibri" w:cs="Calibri"/>
+          <w:color w:val="1F3863"/>
+        </w:rPr>
+        <w:t>Scenario 1</w:t>
+      </w:r>
+    </w:p>
+    <w:tbl>
+      <w:tblPr>
+        <w:tblW w:w="9230" w:type="dxa"/>
+        <w:tblBorders>
+          <w:top w:val="single" w:sz="4" w:space="0" w:color="auto"/>
+          <w:left w:val="single" w:sz="4" w:space="0" w:color="auto"/>
+          <w:bottom w:val="single" w:sz="4" w:space="0" w:color="auto"/>
+          <w:right w:val="single" w:sz="4" w:space="0" w:color="auto"/>
+          <w:insideH w:val="single" w:sz="4" w:space="0" w:color="auto"/>
+          <w:insideV w:val="single" w:sz="4" w:space="0" w:color="auto"/>
+        </w:tblBorders>
+        <w:tblLayout w:type="fixed"/>
+        <w:tblLook w:val="0600" w:firstRow="0" w:lastRow="0" w:firstColumn="0" w:lastColumn="0" w:noHBand="1" w:noVBand="1"/>
+      </w:tblPr>
+      <w:tblGrid>
+        <w:gridCol w:w="2771"/>
+        <w:gridCol w:w="3226"/>
+        <w:gridCol w:w="3233"/>
+      </w:tblGrid>
+      <w:tr>
+        <w:trPr>
+          <w:trHeight w:val="297"/>
+        </w:trPr>
+        <w:tc>
+          <w:tcPr>
+            <w:tcW w:w="2771" w:type="dxa"/>
+            <w:shd w:val="clear" w:color="auto" w:fill="2F5496"/>
+          </w:tcPr>
+          <w:p>
+            <w:pPr>
+              <w:rPr>
+                <w:rFonts w:ascii="Century Gothic" w:eastAsia="Century Gothic" w:hAnsi="Century Gothic" w:cs="Century Gothic"/>
+                <w:color w:val="FFFFFF"/>
+                <w:sz w:val="24"/>
+                <w:szCs w:val="24"/>
+              </w:rPr>
+            </w:pPr>
+            <w:r>
+              <w:rPr>
+                <w:rFonts w:ascii="Century Gothic" w:eastAsia="Century Gothic" w:hAnsi="Century Gothic" w:cs="Century Gothic"/>
+                <w:color w:val="FFFFFF"/>
+                <w:sz w:val="24"/>
+                <w:szCs w:val="24"/>
+              </w:rPr>
+              <w:t>NOME SCENARIO</w:t>
+            </w:r>
+          </w:p>
+        </w:tc>
+        <w:tc>
+          <w:tcPr>
+            <w:tcW w:w="6459" w:type="dxa"/>
+            <w:gridSpan w:val="2"/>
+          </w:tcPr>
+          <w:p>
+            <w:pPr>
+              <w:rPr>
+                <w:rFonts w:ascii="Calibri" w:eastAsia="Calibri" w:hAnsi="Calibri" w:cs="Calibri"/>
+              </w:rPr>
+            </w:pPr>
+            <w:r>
+              <w:rPr>
+                <w:rFonts w:ascii="Century Gothic" w:hAnsi="Century Gothic"/>
+                <w:color w:val="000000"/>
+              </w:rPr>
+              <w:t>Visualizzazione dei documenti più richiesti</w:t>
+            </w:r>
+          </w:p>
+        </w:tc>
+      </w:tr>
+      <w:tr>
+        <w:trPr>
+          <w:trHeight w:val="297"/>
+        </w:trPr>
+        <w:tc>
+          <w:tcPr>
+            <w:tcW w:w="2771" w:type="dxa"/>
+            <w:shd w:val="clear" w:color="auto" w:fill="2F5496"/>
+          </w:tcPr>
+          <w:p>
+            <w:pPr>
+              <w:rPr>
+                <w:rFonts w:ascii="Century Gothic" w:eastAsia="Century Gothic" w:hAnsi="Century Gothic" w:cs="Century Gothic"/>
+                <w:color w:val="FFFFFF"/>
+                <w:sz w:val="24"/>
+                <w:szCs w:val="24"/>
+              </w:rPr>
+            </w:pPr>
+            <w:r>
+              <w:rPr>
+                <w:rFonts w:ascii="Century Gothic" w:eastAsia="Century Gothic" w:hAnsi="Century Gothic" w:cs="Century Gothic"/>
+                <w:color w:val="FFFFFF"/>
+                <w:sz w:val="24"/>
+                <w:szCs w:val="24"/>
+              </w:rPr>
+              <w:t>ATTORI</w:t>
+            </w:r>
+          </w:p>
+        </w:tc>
+        <w:tc>
+          <w:tcPr>
+            <w:tcW w:w="6459" w:type="dxa"/>
+            <w:gridSpan w:val="2"/>
+          </w:tcPr>
+          <w:p>
+            <w:pPr>
+              <w:rPr>
+                <w:rFonts w:ascii="Century Gothic" w:eastAsia="Century Gothic" w:hAnsi="Century Gothic" w:cs="Century Gothic"/>
+              </w:rPr>
+            </w:pPr>
+            <w:r>
+              <w:rPr>
+                <w:rFonts w:ascii="Century Gothic" w:eastAsia="Century Gothic" w:hAnsi="Century Gothic" w:cs="Century Gothic"/>
+              </w:rPr>
+              <w:t>Utente</w:t>
+            </w:r>
+          </w:p>
+        </w:tc>
+      </w:tr>
+      <w:tr>
+        <w:trPr>
+          <w:trHeight w:val="297"/>
+        </w:trPr>
+        <w:tc>
+          <w:tcPr>
+            <w:tcW w:w="2771" w:type="dxa"/>
+            <w:shd w:val="clear" w:color="auto" w:fill="2F5496"/>
+          </w:tcPr>
+          <w:p>
+            <w:pPr>
+              <w:spacing w:line="259" w:lineRule="auto"/>
+              <w:rPr>
+                <w:rFonts w:ascii="Century Gothic" w:eastAsia="Century Gothic" w:hAnsi="Century Gothic" w:cs="Century Gothic"/>
+                <w:color w:val="FFFFFF"/>
+                <w:sz w:val="24"/>
+                <w:szCs w:val="24"/>
+              </w:rPr>
+            </w:pPr>
+            <w:r>
+              <w:rPr>
+                <w:rFonts w:ascii="Century Gothic" w:eastAsia="Century Gothic" w:hAnsi="Century Gothic" w:cs="Century Gothic"/>
+                <w:color w:val="FFFFFF"/>
+                <w:sz w:val="24"/>
+                <w:szCs w:val="24"/>
+              </w:rPr>
+              <w:t>DESCRIZIONE</w:t>
+            </w:r>
+          </w:p>
+        </w:tc>
+        <w:tc>
+          <w:tcPr>
+            <w:tcW w:w="6459" w:type="dxa"/>
+            <w:gridSpan w:val="2"/>
+          </w:tcPr>
+          <w:p>
+            <w:pPr>
+              <w:spacing w:line="259" w:lineRule="auto"/>
+              <w:rPr>
+                <w:rFonts w:ascii="Century Gothic" w:eastAsia="Century Gothic" w:hAnsi="Century Gothic" w:cs="Century Gothic"/>
+              </w:rPr>
+            </w:pPr>
+            <w:r>
+              <w:rPr>
+                <w:rFonts w:ascii="Century Gothic" w:eastAsia="Century Gothic" w:hAnsi="Century Gothic" w:cs="Century Gothic"/>
+              </w:rPr>
+              <w:t>L’utente ha la possibilità di visualizzare i documenti più richiesti della propria facoltà/Università</w:t>
+            </w:r>
+          </w:p>
+        </w:tc>
+      </w:tr>
+      <w:tr>
+        <w:trPr>
+          <w:trHeight w:val="297"/>
+        </w:trPr>
+        <w:tc>
+          <w:tcPr>
+            <w:tcW w:w="2771" w:type="dxa"/>
+            <w:shd w:val="clear" w:color="auto" w:fill="2F5496"/>
+          </w:tcPr>
+          <w:p>
+            <w:pPr>
+              <w:rPr>
+                <w:rFonts w:ascii="Century Gothic" w:eastAsia="Century Gothic" w:hAnsi="Century Gothic" w:cs="Century Gothic"/>
+                <w:color w:val="FFFFFF"/>
+                <w:sz w:val="24"/>
+                <w:szCs w:val="24"/>
+              </w:rPr>
+            </w:pPr>
+            <w:r>
+              <w:rPr>
+                <w:rFonts w:ascii="Century Gothic" w:eastAsia="Century Gothic" w:hAnsi="Century Gothic" w:cs="Century Gothic"/>
+                <w:color w:val="FFFFFF"/>
+                <w:sz w:val="24"/>
+                <w:szCs w:val="24"/>
+              </w:rPr>
+              <w:t>FLUSSO DEGLI EVENTI</w:t>
+            </w:r>
+          </w:p>
+        </w:tc>
+        <w:tc>
+          <w:tcPr>
+            <w:tcW w:w="3226" w:type="dxa"/>
+          </w:tcPr>
+          <w:p>
+            <w:pPr>
+              <w:spacing w:line="259" w:lineRule="auto"/>
+              <w:jc w:val="center"/>
+              <w:rPr>
+                <w:rFonts w:ascii="Century Gothic" w:eastAsia="Century Gothic" w:hAnsi="Century Gothic" w:cs="Century Gothic"/>
+                <w:color w:val="1F4E79"/>
+                <w:sz w:val="36"/>
+                <w:szCs w:val="36"/>
+              </w:rPr>
+            </w:pPr>
+            <w:r>
+              <w:rPr>
+                <w:rFonts w:ascii="Century Gothic" w:eastAsia="Century Gothic" w:hAnsi="Century Gothic" w:cs="Century Gothic"/>
+                <w:color w:val="1F4E79"/>
+                <w:sz w:val="36"/>
+                <w:szCs w:val="36"/>
+              </w:rPr>
+              <w:t>UTENTE</w:t>
+            </w:r>
+          </w:p>
+        </w:tc>
+        <w:tc>
+          <w:tcPr>
+            <w:tcW w:w="3233" w:type="dxa"/>
+          </w:tcPr>
+          <w:p>
+            <w:pPr>
+              <w:jc w:val="center"/>
+              <w:rPr>
+                <w:rFonts w:ascii="Century Gothic" w:eastAsia="Century Gothic" w:hAnsi="Century Gothic" w:cs="Century Gothic"/>
+                <w:color w:val="1F4E79"/>
+                <w:sz w:val="36"/>
+                <w:szCs w:val="36"/>
+              </w:rPr>
+            </w:pPr>
+            <w:r>
+              <w:rPr>
+                <w:rFonts w:ascii="Century Gothic" w:eastAsia="Century Gothic" w:hAnsi="Century Gothic" w:cs="Century Gothic"/>
+                <w:color w:val="1F4E79"/>
+                <w:sz w:val="36"/>
+                <w:szCs w:val="36"/>
+              </w:rPr>
+              <w:t>SISTEMA</w:t>
+            </w:r>
+          </w:p>
+        </w:tc>
+      </w:tr>
+      <w:tr>
+        <w:trPr>
+          <w:trHeight w:val="535"/>
+        </w:trPr>
+        <w:tc>
+          <w:tcPr>
+            <w:tcW w:w="2771" w:type="dxa"/>
+            <w:vMerge w:val="restart"/>
+            <w:shd w:val="clear" w:color="auto" w:fill="2F5496"/>
+          </w:tcPr>
+          <w:p>
+            <w:pPr>
+              <w:rPr>
+                <w:rFonts w:ascii="Century Gothic" w:eastAsia="Century Gothic" w:hAnsi="Century Gothic" w:cs="Century Gothic"/>
+                <w:color w:val="1F4E79"/>
+                <w:sz w:val="36"/>
+                <w:szCs w:val="36"/>
+              </w:rPr>
+            </w:pPr>
+          </w:p>
+        </w:tc>
+        <w:tc>
+          <w:tcPr>
+            <w:tcW w:w="3226" w:type="dxa"/>
+          </w:tcPr>
+          <w:p>
+            <w:pPr>
+              <w:rPr>
+                <w:rFonts w:ascii="Century Gothic" w:eastAsia="Century Gothic" w:hAnsi="Century Gothic" w:cs="Century Gothic"/>
+              </w:rPr>
+            </w:pPr>
+            <w:r>
+              <w:rPr>
+                <w:rFonts w:ascii="Century Gothic" w:eastAsia="Century Gothic" w:hAnsi="Century Gothic" w:cs="Century Gothic"/>
+              </w:rPr>
+              <w:t>Apre l’applicazione e ritrova sulla homepage in una sezione i documenti più richiesti dagli utenti della propria facoltà/università.</w:t>
+            </w:r>
+            <w:r>
+              <w:rPr>
+                <w:rFonts w:ascii="Century Gothic" w:eastAsia="Century Gothic" w:hAnsi="Century Gothic" w:cs="Century Gothic"/>
+              </w:rPr>
+              <w:br/>
+            </w:r>
+            <w:r>
+              <w:rPr>
+                <w:rFonts w:ascii="Century Gothic" w:eastAsia="Century Gothic" w:hAnsi="Century Gothic" w:cs="Century Gothic"/>
+              </w:rPr>
+              <w:t>L’utente clicca su uno di questi documenti</w:t>
+            </w:r>
+          </w:p>
+        </w:tc>
+        <w:tc>
+          <w:tcPr>
+            <w:tcW w:w="3233" w:type="dxa"/>
+          </w:tcPr>
+          <w:p>
+            <w:pPr>
+              <w:rPr>
+                <w:rFonts w:ascii="Century Gothic" w:eastAsia="Century Gothic" w:hAnsi="Century Gothic" w:cs="Century Gothic"/>
+              </w:rPr>
+            </w:pPr>
+          </w:p>
+        </w:tc>
+      </w:tr>
+      <w:tr>
+        <w:trPr>
+          <w:trHeight w:val="297"/>
+        </w:trPr>
+        <w:tc>
+          <w:tcPr>
+            <w:tcW w:w="2771" w:type="dxa"/>
+            <w:vMerge/>
+            <w:shd w:val="clear" w:color="auto" w:fill="2F5496"/>
+          </w:tcPr>
+          <w:p>
+            <w:pPr>
+              <w:widowControl w:val="0"/>
+              <w:pBdr>
+                <w:top w:val="nil"/>
+                <w:left w:val="nil"/>
+                <w:bottom w:val="nil"/>
+                <w:right w:val="nil"/>
+                <w:between w:val="nil"/>
+              </w:pBdr>
+              <w:rPr>
+                <w:rFonts w:ascii="Century Gothic" w:eastAsia="Century Gothic" w:hAnsi="Century Gothic" w:cs="Century Gothic"/>
+              </w:rPr>
+            </w:pPr>
+          </w:p>
+        </w:tc>
+        <w:tc>
+          <w:tcPr>
+            <w:tcW w:w="3226" w:type="dxa"/>
+          </w:tcPr>
+          <w:p>
+            <w:pPr>
+              <w:spacing w:line="259" w:lineRule="auto"/>
+              <w:rPr>
+                <w:rFonts w:ascii="Century Gothic" w:eastAsia="Century Gothic" w:hAnsi="Century Gothic" w:cs="Century Gothic"/>
+              </w:rPr>
+            </w:pPr>
+          </w:p>
+        </w:tc>
+        <w:tc>
+          <w:tcPr>
+            <w:tcW w:w="3233" w:type="dxa"/>
+          </w:tcPr>
+          <w:p>
+            <w:r>
+              <w:t>Il sistema apre una schermata di visualizzazione del documento da lui richiesto.</w:t>
+            </w:r>
+          </w:p>
+        </w:tc>
+      </w:tr>
+    </w:tbl>
+    <w:p>
+      <w:pPr>
+        <w:rPr>
+          <w:sz w:val="28"/>
+          <w:szCs w:val="28"/>
+        </w:rPr>
+      </w:pPr>
+      <w:r>
+        <w:br/>
+      </w:r>
+      <w:r>
+        <w:rPr>
+          <w:rFonts w:ascii="Calibri" w:eastAsia="Calibri" w:hAnsi="Calibri" w:cs="Calibri"/>
+          <w:color w:val="1F3863"/>
+          <w:sz w:val="28"/>
+          <w:szCs w:val="28"/>
+        </w:rPr>
+        <w:t xml:space="preserve">Scenario </w:t>
+      </w:r>
+      <w:r>
+        <w:rPr>
+          <w:rFonts w:ascii="Calibri" w:eastAsia="Calibri" w:hAnsi="Calibri" w:cs="Calibri"/>
+          <w:color w:val="1F3863"/>
+          <w:sz w:val="28"/>
+          <w:szCs w:val="28"/>
+        </w:rPr>
+        <w:t>2</w:t>
+      </w:r>
+    </w:p>
+    <w:tbl>
+      <w:tblPr>
+        <w:tblW w:w="9142" w:type="dxa"/>
+        <w:tblBorders>
+          <w:top w:val="single" w:sz="4" w:space="0" w:color="auto"/>
+          <w:left w:val="single" w:sz="4" w:space="0" w:color="auto"/>
+          <w:bottom w:val="single" w:sz="4" w:space="0" w:color="auto"/>
+          <w:right w:val="single" w:sz="4" w:space="0" w:color="auto"/>
+          <w:insideH w:val="single" w:sz="4" w:space="0" w:color="auto"/>
+          <w:insideV w:val="single" w:sz="4" w:space="0" w:color="auto"/>
+        </w:tblBorders>
+        <w:tblLayout w:type="fixed"/>
+        <w:tblLook w:val="0600" w:firstRow="0" w:lastRow="0" w:firstColumn="0" w:lastColumn="0" w:noHBand="1" w:noVBand="1"/>
+      </w:tblPr>
+      <w:tblGrid>
+        <w:gridCol w:w="2745"/>
+        <w:gridCol w:w="3195"/>
+        <w:gridCol w:w="3202"/>
+      </w:tblGrid>
+      <w:tr>
+        <w:trPr>
+          <w:trHeight w:val="300"/>
+        </w:trPr>
+        <w:tc>
+          <w:tcPr>
+            <w:tcW w:w="2745" w:type="dxa"/>
+            <w:shd w:val="clear" w:color="auto" w:fill="2F5496"/>
+          </w:tcPr>
+          <w:p>
+            <w:pPr>
+              <w:rPr>
+                <w:rFonts w:ascii="Century Gothic" w:eastAsia="Century Gothic" w:hAnsi="Century Gothic" w:cs="Century Gothic"/>
+                <w:color w:val="FFFFFF"/>
+              </w:rPr>
+            </w:pPr>
+            <w:r>
+              <w:rPr>
+                <w:rFonts w:ascii="Century Gothic" w:eastAsia="Century Gothic" w:hAnsi="Century Gothic" w:cs="Century Gothic"/>
+                <w:color w:val="FFFFFF"/>
+              </w:rPr>
+              <w:t>NOME SCENARIO</w:t>
+            </w:r>
+          </w:p>
+        </w:tc>
+        <w:tc>
+          <w:tcPr>
+            <w:tcW w:w="6397" w:type="dxa"/>
+            <w:gridSpan w:val="2"/>
+          </w:tcPr>
+          <w:p>
+            <w:pPr>
+              <w:rPr>
+                <w:rFonts w:ascii="Calibri" w:eastAsia="Calibri" w:hAnsi="Calibri" w:cs="Calibri"/>
+              </w:rPr>
+            </w:pPr>
+            <w:r>
+              <w:rPr>
+                <w:rFonts w:ascii="Century Gothic" w:hAnsi="Century Gothic"/>
+                <w:color w:val="000000"/>
+              </w:rPr>
+              <w:t xml:space="preserve">Visualizzazione dei documenti recenti </w:t>
+            </w:r>
+          </w:p>
+        </w:tc>
+      </w:tr>
+      <w:tr>
+        <w:trPr>
+          <w:trHeight w:val="300"/>
+        </w:trPr>
+        <w:tc>
+          <w:tcPr>
+            <w:tcW w:w="2745" w:type="dxa"/>
+            <w:shd w:val="clear" w:color="auto" w:fill="2F5496"/>
+          </w:tcPr>
+          <w:p>
+            <w:pPr>
+              <w:rPr>
+                <w:rFonts w:ascii="Century Gothic" w:eastAsia="Century Gothic" w:hAnsi="Century Gothic" w:cs="Century Gothic"/>
+                <w:color w:val="FFFFFF"/>
+              </w:rPr>
+            </w:pPr>
+            <w:r>
+              <w:rPr>
+                <w:rFonts w:ascii="Century Gothic" w:eastAsia="Century Gothic" w:hAnsi="Century Gothic" w:cs="Century Gothic"/>
+                <w:color w:val="FFFFFF"/>
+              </w:rPr>
+              <w:t>ATTORI</w:t>
+            </w:r>
+          </w:p>
+        </w:tc>
+        <w:tc>
+          <w:tcPr>
+            <w:tcW w:w="6397" w:type="dxa"/>
+            <w:gridSpan w:val="2"/>
+          </w:tcPr>
+          <w:p>
+            <w:pPr>
+              <w:rPr>
+                <w:rFonts w:ascii="Century Gothic" w:eastAsia="Century Gothic" w:hAnsi="Century Gothic" w:cs="Century Gothic"/>
+              </w:rPr>
+            </w:pPr>
+            <w:r>
+              <w:rPr>
+                <w:rFonts w:ascii="Century Gothic" w:eastAsia="Century Gothic" w:hAnsi="Century Gothic" w:cs="Century Gothic"/>
+              </w:rPr>
+              <w:t>Utente</w:t>
+            </w:r>
+          </w:p>
+        </w:tc>
+      </w:tr>
+      <w:tr>
+        <w:trPr>
+          <w:trHeight w:val="300"/>
+        </w:trPr>
+        <w:tc>
+          <w:tcPr>
+            <w:tcW w:w="2745" w:type="dxa"/>
+            <w:shd w:val="clear" w:color="auto" w:fill="2F5496"/>
+          </w:tcPr>
+          <w:p>
+            <w:pPr>
+              <w:spacing w:line="259" w:lineRule="auto"/>
+              <w:rPr>
+                <w:rFonts w:ascii="Century Gothic" w:eastAsia="Century Gothic" w:hAnsi="Century Gothic" w:cs="Century Gothic"/>
+                <w:color w:val="FFFFFF"/>
+              </w:rPr>
+            </w:pPr>
+            <w:r>
+              <w:rPr>
+                <w:rFonts w:ascii="Century Gothic" w:eastAsia="Century Gothic" w:hAnsi="Century Gothic" w:cs="Century Gothic"/>
+                <w:color w:val="FFFFFF"/>
+              </w:rPr>
+              <w:t>DESCRIZIONE</w:t>
+            </w:r>
+          </w:p>
+        </w:tc>
+        <w:tc>
+          <w:tcPr>
+            <w:tcW w:w="6397" w:type="dxa"/>
+            <w:gridSpan w:val="2"/>
+          </w:tcPr>
+          <w:p>
+            <w:pPr>
+              <w:spacing w:line="259" w:lineRule="auto"/>
+              <w:rPr>
+                <w:rFonts w:ascii="Century Gothic" w:eastAsia="Century Gothic" w:hAnsi="Century Gothic" w:cs="Century Gothic"/>
+              </w:rPr>
+            </w:pPr>
+            <w:r>
+              <w:rPr>
+                <w:rFonts w:ascii="Century Gothic" w:eastAsia="Century Gothic" w:hAnsi="Century Gothic" w:cs="Century Gothic"/>
+              </w:rPr>
+              <w:t>L’utente ha la possibilità aprire i documenti alla quale ha effettuato l’accesso recentemente</w:t>
+            </w:r>
+            <w:r>
+              <w:rPr>
+                <w:rFonts w:ascii="Century Gothic" w:eastAsia="Century Gothic" w:hAnsi="Century Gothic" w:cs="Century Gothic"/>
+              </w:rPr>
+              <w:t>.</w:t>
+            </w:r>
+          </w:p>
+        </w:tc>
+      </w:tr>
+      <w:tr>
+        <w:trPr>
+          <w:trHeight w:val="300"/>
+        </w:trPr>
+        <w:tc>
+          <w:tcPr>
+            <w:tcW w:w="2745" w:type="dxa"/>
+            <w:shd w:val="clear" w:color="auto" w:fill="2F5496"/>
+          </w:tcPr>
+          <w:p>
+            <w:pPr>
+              <w:rPr>
+                <w:rFonts w:ascii="Century Gothic" w:eastAsia="Century Gothic" w:hAnsi="Century Gothic" w:cs="Century Gothic"/>
+                <w:color w:val="FFFFFF"/>
+              </w:rPr>
+            </w:pPr>
+            <w:r>
+              <w:rPr>
+                <w:rFonts w:ascii="Century Gothic" w:eastAsia="Century Gothic" w:hAnsi="Century Gothic" w:cs="Century Gothic"/>
+                <w:color w:val="FFFFFF"/>
+              </w:rPr>
+              <w:t>FLUSSO DEGLI EVENTI</w:t>
+            </w:r>
+          </w:p>
+        </w:tc>
+        <w:tc>
+          <w:tcPr>
+            <w:tcW w:w="3195" w:type="dxa"/>
+          </w:tcPr>
+          <w:p>
+            <w:pPr>
+              <w:spacing w:line="259" w:lineRule="auto"/>
+              <w:jc w:val="center"/>
+              <w:rPr>
+                <w:rFonts w:ascii="Century Gothic" w:eastAsia="Century Gothic" w:hAnsi="Century Gothic" w:cs="Century Gothic"/>
+                <w:color w:val="1F4E79"/>
+              </w:rPr>
+            </w:pPr>
+            <w:r>
+              <w:rPr>
+                <w:rFonts w:ascii="Century Gothic" w:eastAsia="Century Gothic" w:hAnsi="Century Gothic" w:cs="Century Gothic"/>
+                <w:color w:val="1F4E79"/>
+              </w:rPr>
+              <w:t>UTENTE</w:t>
+            </w:r>
+          </w:p>
+        </w:tc>
+        <w:tc>
+          <w:tcPr>
+            <w:tcW w:w="3202" w:type="dxa"/>
+          </w:tcPr>
+          <w:p>
+            <w:pPr>
+              <w:jc w:val="center"/>
+              <w:rPr>
+                <w:rFonts w:ascii="Century Gothic" w:eastAsia="Century Gothic" w:hAnsi="Century Gothic" w:cs="Century Gothic"/>
+                <w:color w:val="1F4E79"/>
+              </w:rPr>
+            </w:pPr>
+            <w:r>
+              <w:rPr>
+                <w:rFonts w:ascii="Century Gothic" w:eastAsia="Century Gothic" w:hAnsi="Century Gothic" w:cs="Century Gothic"/>
+                <w:color w:val="1F4E79"/>
+              </w:rPr>
+              <w:t>SISTEMA</w:t>
+            </w:r>
+          </w:p>
+        </w:tc>
+      </w:tr>
+      <w:tr>
+        <w:tc>
+          <w:tcPr>
+            <w:tcW w:w="2745" w:type="dxa"/>
+            <w:vMerge w:val="restart"/>
+            <w:shd w:val="clear" w:color="auto" w:fill="2F5496"/>
+          </w:tcPr>
+          <w:p>
+            <w:pPr>
+              <w:rPr>
+                <w:rFonts w:ascii="Century Gothic" w:eastAsia="Century Gothic" w:hAnsi="Century Gothic" w:cs="Century Gothic"/>
+                <w:color w:val="1F4E79"/>
+              </w:rPr>
+            </w:pPr>
+          </w:p>
+        </w:tc>
+        <w:tc>
+          <w:tcPr>
+            <w:tcW w:w="3195" w:type="dxa"/>
+          </w:tcPr>
+          <w:p>
+            <w:pPr>
+              <w:rPr>
+                <w:rFonts w:ascii="Century Gothic" w:eastAsia="Century Gothic" w:hAnsi="Century Gothic" w:cs="Century Gothic"/>
+              </w:rPr>
+            </w:pPr>
+            <w:r>
+              <w:rPr>
+                <w:rFonts w:ascii="Century Gothic" w:eastAsia="Century Gothic" w:hAnsi="Century Gothic" w:cs="Century Gothic"/>
+              </w:rPr>
+              <w:t xml:space="preserve">Apre l’applicazione e ritrova sulla homepage in una sezione i documenti più </w:t>
+            </w:r>
+            <w:r>
+              <w:rPr>
+                <w:rFonts w:ascii="Century Gothic" w:eastAsia="Century Gothic" w:hAnsi="Century Gothic" w:cs="Century Gothic"/>
+              </w:rPr>
+              <w:t>recenti alla quale ha effettuato l’accesso.</w:t>
+            </w:r>
+            <w:r>
+              <w:rPr>
+                <w:rFonts w:ascii="Century Gothic" w:eastAsia="Century Gothic" w:hAnsi="Century Gothic" w:cs="Century Gothic"/>
+              </w:rPr>
+              <w:br/>
+            </w:r>
+            <w:r>
+              <w:rPr>
+                <w:rFonts w:ascii="Century Gothic" w:eastAsia="Century Gothic" w:hAnsi="Century Gothic" w:cs="Century Gothic"/>
+              </w:rPr>
+              <w:t>L’utente clicca su uno di questi documenti</w:t>
+            </w:r>
+          </w:p>
+        </w:tc>
+        <w:tc>
+          <w:tcPr>
+            <w:tcW w:w="3202" w:type="dxa"/>
+          </w:tcPr>
+          <w:p>
+            <w:pPr>
+              <w:rPr>
+                <w:rFonts w:ascii="Century Gothic" w:eastAsia="Century Gothic" w:hAnsi="Century Gothic" w:cs="Century Gothic"/>
+              </w:rPr>
+            </w:pPr>
+          </w:p>
+        </w:tc>
+      </w:tr>
+      <w:tr>
+        <w:trPr>
+          <w:trHeight w:val="300"/>
+        </w:trPr>
+        <w:tc>
+          <w:tcPr>
+            <w:tcW w:w="2745" w:type="dxa"/>
+            <w:vMerge/>
+            <w:shd w:val="clear" w:color="auto" w:fill="2F5496"/>
+          </w:tcPr>
+          <w:p>
+            <w:pPr>
+              <w:widowControl w:val="0"/>
+              <w:pBdr>
+                <w:top w:val="nil"/>
+                <w:left w:val="nil"/>
+                <w:bottom w:val="nil"/>
+                <w:right w:val="nil"/>
+                <w:between w:val="nil"/>
+              </w:pBdr>
+              <w:rPr>
+                <w:rFonts w:ascii="Century Gothic" w:eastAsia="Century Gothic" w:hAnsi="Century Gothic" w:cs="Century Gothic"/>
+              </w:rPr>
+            </w:pPr>
+          </w:p>
+        </w:tc>
+        <w:tc>
+          <w:tcPr>
+            <w:tcW w:w="3195" w:type="dxa"/>
+          </w:tcPr>
+          <w:p>
+            <w:pPr>
+              <w:spacing w:line="259" w:lineRule="auto"/>
+              <w:rPr>
+                <w:rFonts w:ascii="Century Gothic" w:eastAsia="Century Gothic" w:hAnsi="Century Gothic" w:cs="Century Gothic"/>
+              </w:rPr>
+            </w:pPr>
+          </w:p>
+        </w:tc>
+        <w:tc>
+          <w:tcPr>
+            <w:tcW w:w="3202" w:type="dxa"/>
+          </w:tcPr>
+          <w:p>
+            <w:pPr>
+              <w:rPr>
+                <w:rFonts w:ascii="Century Gothic" w:eastAsia="Century Gothic" w:hAnsi="Century Gothic" w:cs="Century Gothic"/>
+              </w:rPr>
+            </w:pPr>
+            <w:r>
+              <w:rPr>
+                <w:rFonts w:ascii="Century Gothic" w:eastAsia="Century Gothic" w:hAnsi="Century Gothic" w:cs="Century Gothic"/>
+              </w:rPr>
+              <w:t>Il sistema mostra all’utente il documento richiesto.</w:t>
+            </w:r>
+          </w:p>
+        </w:tc>
+      </w:tr>
+    </w:tbl>
     <w:p>
       <w:pPr>
         <w:pStyle w:val="Heading3"/>
@@ -6796,6 +8432,7 @@
                 <w:sz w:val="24"/>
                 <w:szCs w:val="24"/>
               </w:rPr>
+              <w:lastRenderedPageBreak/>
               <w:t>DESCRIZIONE</w:t>
             </w:r>
           </w:p>
@@ -6846,7 +8483,6 @@
                 <w:sz w:val="24"/>
                 <w:szCs w:val="24"/>
               </w:rPr>
-              <w:lastRenderedPageBreak/>
               <w:t>FLUSSO DEGLI EVENTI</w:t>
             </w:r>
           </w:p>
@@ -7060,21 +8696,7 @@
               <w:rPr>
                 <w:rFonts w:asciiTheme="majorHAnsi" w:eastAsia="Century Gothic" w:hAnsiTheme="majorHAnsi" w:cstheme="majorHAnsi"/>
               </w:rPr>
-              <w:t xml:space="preserve"> e clicca sul pulsante che permette </w:t>
-            </w:r>
-            <w:proofErr w:type="gramStart"/>
-            <w:r>
-              <w:rPr>
-                <w:rFonts w:asciiTheme="majorHAnsi" w:eastAsia="Century Gothic" w:hAnsiTheme="majorHAnsi" w:cstheme="majorHAnsi"/>
-              </w:rPr>
-              <w:t>il caricamenti</w:t>
-            </w:r>
-            <w:proofErr w:type="gramEnd"/>
-            <w:r>
-              <w:rPr>
-                <w:rFonts w:asciiTheme="majorHAnsi" w:eastAsia="Century Gothic" w:hAnsiTheme="majorHAnsi" w:cstheme="majorHAnsi"/>
-              </w:rPr>
-              <w:t xml:space="preserve"> dei file, seleziona il file e procede al </w:t>
+              <w:t xml:space="preserve"> e clicca sul pulsante che permette il caricamenti dei file, seleziona il file e procede al </w:t>
             </w:r>
             <w:proofErr w:type="spellStart"/>
             <w:r>
@@ -7572,14 +9194,7 @@
               <w:rPr>
                 <w:rFonts w:asciiTheme="majorHAnsi" w:eastAsia="Century Gothic" w:hAnsiTheme="majorHAnsi" w:cstheme="majorHAnsi"/>
               </w:rPr>
-              <w:t xml:space="preserve">Andrea si è reso conto di aver sbagliato a scrivere un feedback </w:t>
-            </w:r>
-            <w:r>
-              <w:rPr>
-                <w:rFonts w:asciiTheme="majorHAnsi" w:eastAsia="Century Gothic" w:hAnsiTheme="majorHAnsi" w:cstheme="majorHAnsi"/>
-              </w:rPr>
-              <w:lastRenderedPageBreak/>
-              <w:t>ad un documento. Accede al sistema e va nella sezione dei suoi documenti scaricati.</w:t>
+              <w:t>Andrea si è reso conto di aver sbagliato a scrivere un feedback ad un documento. Accede al sistema e va nella sezione dei suoi documenti scaricati.</w:t>
             </w:r>
           </w:p>
         </w:tc>

</xml_diff>

<commit_message>
Aggiunta Use Case AR
</commit_message>
<xml_diff>
--- a/Deliverables/RAD_DocApp.docx
+++ b/Deliverables/RAD_DocApp.docx
@@ -114,7 +114,7 @@
         <w:proofErr w:type="spellStart"/>
         <w:r>
           <w:rPr>
-            <w:rStyle w:val="Hyperlink"/>
+            <w:rStyle w:val="Collegamentoipertestuale"/>
             <w:rFonts w:ascii="Roboto" w:eastAsia="Roboto" w:hAnsi="Roboto" w:cs="Roboto"/>
             <w:i/>
             <w:sz w:val="28"/>
@@ -126,7 +126,7 @@
         <w:proofErr w:type="spellEnd"/>
         <w:r>
           <w:rPr>
-            <w:rStyle w:val="Hyperlink"/>
+            <w:rStyle w:val="Collegamentoipertestuale"/>
             <w:rFonts w:ascii="Roboto" w:eastAsia="Roboto" w:hAnsi="Roboto" w:cs="Roboto"/>
             <w:i/>
             <w:sz w:val="28"/>
@@ -613,7 +613,7 @@
     </w:p>
     <w:tbl>
       <w:tblPr>
-        <w:tblStyle w:val="GridTable5Dark-Accent1"/>
+        <w:tblStyle w:val="Tabellagriglia5scura-colore1"/>
         <w:tblpPr w:leftFromText="180" w:rightFromText="180" w:vertAnchor="text" w:horzAnchor="margin" w:tblpXSpec="center" w:tblpY="564"/>
         <w:tblW w:w="10284" w:type="dxa"/>
         <w:tblInd w:w="0" w:type="dxa"/>
@@ -2437,7 +2437,6 @@
           <w:sz w:val="28"/>
           <w:szCs w:val="28"/>
         </w:rPr>
-        <w:lastRenderedPageBreak/>
         <w:t>Prestazioni</w:t>
       </w:r>
     </w:p>
@@ -2459,6 +2458,7 @@
           <w:sz w:val="28"/>
           <w:szCs w:val="28"/>
         </w:rPr>
+        <w:lastRenderedPageBreak/>
         <w:t>Sostenibilità</w:t>
       </w:r>
     </w:p>
@@ -2911,7 +2911,7 @@
     </w:p>
     <w:p>
       <w:pPr>
-        <w:pStyle w:val="Heading3"/>
+        <w:pStyle w:val="Titolo3"/>
         <w:spacing w:before="40" w:after="0" w:line="259" w:lineRule="auto"/>
         <w:rPr>
           <w:rFonts w:ascii="Calibri" w:eastAsia="Calibri" w:hAnsi="Calibri" w:cs="Calibri"/>
@@ -3211,14 +3211,7 @@
               <w:rPr>
                 <w:rFonts w:ascii="Century Gothic" w:eastAsia="Century Gothic" w:hAnsi="Century Gothic" w:cs="Century Gothic"/>
               </w:rPr>
-              <w:t xml:space="preserve">L’utente ha la possibilità di ricercare documenti in </w:t>
-            </w:r>
-            <w:r>
-              <w:rPr>
-                <w:rFonts w:ascii="Century Gothic" w:eastAsia="Century Gothic" w:hAnsi="Century Gothic" w:cs="Century Gothic"/>
-              </w:rPr>
-              <w:lastRenderedPageBreak/>
-              <w:t>base alle sue esigenze</w:t>
+              <w:t>L’utente ha la possibilità di ricercare documenti in base alle sue esigenze</w:t>
             </w:r>
           </w:p>
           <w:p>
@@ -3603,7 +3596,7 @@
     </w:p>
     <w:p>
       <w:pPr>
-        <w:pStyle w:val="Heading3"/>
+        <w:pStyle w:val="Titolo3"/>
         <w:spacing w:before="40" w:after="0" w:line="259" w:lineRule="auto"/>
         <w:rPr>
           <w:rFonts w:ascii="Calibri" w:eastAsia="Calibri" w:hAnsi="Calibri" w:cs="Calibri"/>
@@ -4288,7 +4281,7 @@
     </w:p>
     <w:p>
       <w:pPr>
-        <w:pStyle w:val="Heading3"/>
+        <w:pStyle w:val="Titolo3"/>
         <w:spacing w:before="40" w:after="0" w:line="259" w:lineRule="auto"/>
         <w:rPr>
           <w:rFonts w:ascii="Calibri" w:eastAsia="Calibri" w:hAnsi="Calibri" w:cs="Calibri"/>
@@ -4644,7 +4637,7 @@
     </w:p>
     <w:p>
       <w:pPr>
-        <w:pStyle w:val="Heading3"/>
+        <w:pStyle w:val="Titolo3"/>
         <w:spacing w:before="40" w:after="0" w:line="259" w:lineRule="auto"/>
         <w:rPr>
           <w:rFonts w:ascii="Calibri" w:eastAsia="Calibri" w:hAnsi="Calibri" w:cs="Calibri"/>
@@ -5839,7 +5832,7 @@
     </w:tbl>
     <w:p>
       <w:pPr>
-        <w:pStyle w:val="Heading3"/>
+        <w:pStyle w:val="Titolo3"/>
         <w:spacing w:before="40" w:after="0" w:line="259" w:lineRule="auto"/>
         <w:rPr>
           <w:rFonts w:ascii="Calibri" w:eastAsia="Calibri" w:hAnsi="Calibri" w:cs="Calibri"/>
@@ -5850,7 +5843,7 @@
     <w:p/>
     <w:p>
       <w:pPr>
-        <w:pStyle w:val="Heading3"/>
+        <w:pStyle w:val="Titolo3"/>
         <w:spacing w:before="40" w:after="0" w:line="259" w:lineRule="auto"/>
         <w:rPr>
           <w:rFonts w:ascii="Calibri" w:eastAsia="Calibri" w:hAnsi="Calibri" w:cs="Calibri"/>
@@ -6607,7 +6600,7 @@
     </w:tbl>
     <w:p>
       <w:pPr>
-        <w:pStyle w:val="Heading3"/>
+        <w:pStyle w:val="Titolo3"/>
         <w:spacing w:before="40" w:after="0" w:line="259" w:lineRule="auto"/>
         <w:rPr>
           <w:rFonts w:ascii="Calibri" w:eastAsia="Calibri" w:hAnsi="Calibri" w:cs="Calibri"/>
@@ -6617,7 +6610,7 @@
     </w:p>
     <w:p>
       <w:pPr>
-        <w:pStyle w:val="Heading3"/>
+        <w:pStyle w:val="Titolo3"/>
         <w:spacing w:before="40" w:after="0" w:line="259" w:lineRule="auto"/>
         <w:rPr>
           <w:rFonts w:ascii="Calibri" w:eastAsia="Calibri" w:hAnsi="Calibri" w:cs="Calibri"/>
@@ -6629,14 +6622,7 @@
           <w:rFonts w:ascii="Calibri" w:eastAsia="Calibri" w:hAnsi="Calibri" w:cs="Calibri"/>
           <w:color w:val="1F3863"/>
         </w:rPr>
-        <w:t xml:space="preserve">3.4.2 SC </w:t>
-      </w:r>
-      <w:r>
-        <w:rPr>
-          <w:rFonts w:ascii="Calibri" w:eastAsia="Calibri" w:hAnsi="Calibri" w:cs="Calibri"/>
-          <w:color w:val="1F3863"/>
-        </w:rPr>
-        <w:t>Antonio Russomando</w:t>
+        <w:t>3.4.2 SC Antonio Russomando</w:t>
       </w:r>
     </w:p>
     <w:tbl>
@@ -6699,14 +6685,12 @@
                 <w:rFonts w:ascii="Calibri" w:eastAsia="Calibri" w:hAnsi="Calibri" w:cs="Calibri"/>
               </w:rPr>
             </w:pPr>
-            <w:proofErr w:type="spellStart"/>
             <w:r>
               <w:rPr>
                 <w:rFonts w:ascii="Calibri" w:eastAsia="Calibri" w:hAnsi="Calibri" w:cs="Calibri"/>
               </w:rPr>
               <w:t>SC_EliminareFeedback</w:t>
             </w:r>
-            <w:proofErr w:type="spellEnd"/>
           </w:p>
         </w:tc>
       </w:tr>
@@ -7185,7 +7169,7 @@
     <w:p/>
     <w:p>
       <w:pPr>
-        <w:pStyle w:val="Heading3"/>
+        <w:pStyle w:val="Titolo3"/>
         <w:spacing w:before="40" w:after="0" w:line="259" w:lineRule="auto"/>
         <w:rPr>
           <w:rFonts w:ascii="Calibri" w:eastAsia="Calibri" w:hAnsi="Calibri" w:cs="Calibri"/>
@@ -7217,7 +7201,7 @@
     <w:p/>
     <w:p>
       <w:pPr>
-        <w:pStyle w:val="Heading3"/>
+        <w:pStyle w:val="Titolo3"/>
         <w:spacing w:before="40" w:after="0" w:line="259" w:lineRule="auto"/>
         <w:rPr>
           <w:rFonts w:ascii="Calibri" w:eastAsia="Calibri" w:hAnsi="Calibri" w:cs="Calibri"/>
@@ -7749,17 +7733,8 @@
                 <w:rFonts w:ascii="Calibri" w:eastAsia="Calibri" w:hAnsi="Calibri" w:cs="Calibri"/>
                 <w:b/>
               </w:rPr>
-              <w:t xml:space="preserve">Entry </w:t>
-            </w:r>
-            <w:proofErr w:type="spellStart"/>
-            <w:r>
-              <w:rPr>
-                <w:rFonts w:ascii="Calibri" w:eastAsia="Calibri" w:hAnsi="Calibri" w:cs="Calibri"/>
-                <w:b/>
-              </w:rPr>
-              <w:t>Condition</w:t>
-            </w:r>
-            <w:proofErr w:type="spellEnd"/>
+              <w:t>Entry Condition</w:t>
+            </w:r>
           </w:p>
         </w:tc>
         <w:tc>
@@ -7806,17 +7781,8 @@
                 <w:rFonts w:ascii="Calibri" w:eastAsia="Calibri" w:hAnsi="Calibri" w:cs="Calibri"/>
                 <w:b/>
               </w:rPr>
-              <w:t xml:space="preserve">Exit </w:t>
-            </w:r>
-            <w:proofErr w:type="spellStart"/>
-            <w:r>
-              <w:rPr>
-                <w:rFonts w:ascii="Calibri" w:eastAsia="Calibri" w:hAnsi="Calibri" w:cs="Calibri"/>
-                <w:b/>
-              </w:rPr>
-              <w:t>condition</w:t>
-            </w:r>
-            <w:proofErr w:type="spellEnd"/>
+              <w:t>Exit condition</w:t>
+            </w:r>
           </w:p>
           <w:p>
             <w:pPr>
@@ -7877,39 +7843,22 @@
                 <w:rFonts w:ascii="Calibri" w:eastAsia="Calibri" w:hAnsi="Calibri" w:cs="Calibri"/>
                 <w:b/>
               </w:rPr>
-              <w:t xml:space="preserve">Exit </w:t>
-            </w:r>
-            <w:proofErr w:type="spellStart"/>
-            <w:r>
-              <w:rPr>
-                <w:rFonts w:ascii="Calibri" w:eastAsia="Calibri" w:hAnsi="Calibri" w:cs="Calibri"/>
-                <w:b/>
-              </w:rPr>
-              <w:t>condition</w:t>
-            </w:r>
-            <w:proofErr w:type="spellEnd"/>
-          </w:p>
-          <w:p>
-            <w:pPr>
-              <w:spacing w:line="259" w:lineRule="auto"/>
-              <w:rPr>
-                <w:rFonts w:ascii="Calibri" w:eastAsia="Calibri" w:hAnsi="Calibri" w:cs="Calibri"/>
-              </w:rPr>
-            </w:pPr>
-            <w:r>
-              <w:rPr>
-                <w:rFonts w:ascii="Calibri" w:eastAsia="Calibri" w:hAnsi="Calibri" w:cs="Calibri"/>
-              </w:rPr>
-              <w:t xml:space="preserve">                       On </w:t>
-            </w:r>
-            <w:proofErr w:type="spellStart"/>
-            <w:r>
-              <w:rPr>
-                <w:rFonts w:ascii="Calibri" w:eastAsia="Calibri" w:hAnsi="Calibri" w:cs="Calibri"/>
-              </w:rPr>
-              <w:t>failure</w:t>
-            </w:r>
-            <w:proofErr w:type="spellEnd"/>
+              <w:t>Exit condition</w:t>
+            </w:r>
+          </w:p>
+          <w:p>
+            <w:pPr>
+              <w:spacing w:line="259" w:lineRule="auto"/>
+              <w:rPr>
+                <w:rFonts w:ascii="Calibri" w:eastAsia="Calibri" w:hAnsi="Calibri" w:cs="Calibri"/>
+              </w:rPr>
+            </w:pPr>
+            <w:r>
+              <w:rPr>
+                <w:rFonts w:ascii="Calibri" w:eastAsia="Calibri" w:hAnsi="Calibri" w:cs="Calibri"/>
+              </w:rPr>
+              <w:t xml:space="preserve">                       On failure</w:t>
+            </w:r>
           </w:p>
         </w:tc>
         <w:tc>
@@ -8767,7 +8716,7 @@
     </w:tbl>
     <w:p>
       <w:pPr>
-        <w:pStyle w:val="Heading3"/>
+        <w:pStyle w:val="Titolo3"/>
         <w:spacing w:before="40" w:after="0" w:line="259" w:lineRule="auto"/>
         <w:rPr>
           <w:rFonts w:ascii="Calibri" w:eastAsia="Calibri" w:hAnsi="Calibri" w:cs="Calibri"/>
@@ -8779,28 +8728,7 @@
           <w:rFonts w:ascii="Calibri" w:eastAsia="Calibri" w:hAnsi="Calibri" w:cs="Calibri"/>
           <w:color w:val="1F3863"/>
         </w:rPr>
-        <w:t>3.4.</w:t>
-      </w:r>
-      <w:r>
-        <w:rPr>
-          <w:rFonts w:ascii="Calibri" w:eastAsia="Calibri" w:hAnsi="Calibri" w:cs="Calibri"/>
-          <w:color w:val="1F3863"/>
-        </w:rPr>
-        <w:t>2.2</w:t>
-      </w:r>
-      <w:r>
-        <w:rPr>
-          <w:rFonts w:ascii="Calibri" w:eastAsia="Calibri" w:hAnsi="Calibri" w:cs="Calibri"/>
-          <w:color w:val="1F3863"/>
-        </w:rPr>
-        <w:t xml:space="preserve"> UC </w:t>
-      </w:r>
-      <w:r>
-        <w:rPr>
-          <w:rFonts w:ascii="Calibri" w:eastAsia="Calibri" w:hAnsi="Calibri" w:cs="Calibri"/>
-          <w:color w:val="1F3863"/>
-        </w:rPr>
-        <w:t>Francesco Bosso</w:t>
+        <w:t>3.4.2.2 UC Francesco Bosso</w:t>
       </w:r>
     </w:p>
     <w:tbl>
@@ -9304,17 +9232,8 @@
                 <w:rFonts w:ascii="Calibri" w:eastAsia="Calibri" w:hAnsi="Calibri" w:cs="Calibri"/>
                 <w:b/>
               </w:rPr>
-              <w:t xml:space="preserve">Entry </w:t>
-            </w:r>
-            <w:proofErr w:type="spellStart"/>
-            <w:r>
-              <w:rPr>
-                <w:rFonts w:ascii="Calibri" w:eastAsia="Calibri" w:hAnsi="Calibri" w:cs="Calibri"/>
-                <w:b/>
-              </w:rPr>
-              <w:t>Condition</w:t>
-            </w:r>
-            <w:proofErr w:type="spellEnd"/>
+              <w:t>Entry Condition</w:t>
+            </w:r>
           </w:p>
         </w:tc>
         <w:tc>
@@ -9361,17 +9280,8 @@
                 <w:rFonts w:ascii="Calibri" w:eastAsia="Calibri" w:hAnsi="Calibri" w:cs="Calibri"/>
                 <w:b/>
               </w:rPr>
-              <w:t xml:space="preserve">Exit </w:t>
-            </w:r>
-            <w:proofErr w:type="spellStart"/>
-            <w:r>
-              <w:rPr>
-                <w:rFonts w:ascii="Calibri" w:eastAsia="Calibri" w:hAnsi="Calibri" w:cs="Calibri"/>
-                <w:b/>
-              </w:rPr>
-              <w:t>condition</w:t>
-            </w:r>
-            <w:proofErr w:type="spellEnd"/>
+              <w:t>Exit condition</w:t>
+            </w:r>
           </w:p>
           <w:p>
             <w:pPr>
@@ -9432,17 +9342,8 @@
                 <w:rFonts w:ascii="Calibri" w:eastAsia="Calibri" w:hAnsi="Calibri" w:cs="Calibri"/>
                 <w:b/>
               </w:rPr>
-              <w:t xml:space="preserve">Exit </w:t>
-            </w:r>
-            <w:proofErr w:type="spellStart"/>
-            <w:r>
-              <w:rPr>
-                <w:rFonts w:ascii="Calibri" w:eastAsia="Calibri" w:hAnsi="Calibri" w:cs="Calibri"/>
-                <w:b/>
-              </w:rPr>
-              <w:t>condition</w:t>
-            </w:r>
-            <w:proofErr w:type="spellEnd"/>
+              <w:t>Exit condition</w:t>
+            </w:r>
           </w:p>
           <w:p>
             <w:pPr>
@@ -9456,16 +9357,8 @@
                 <w:rFonts w:ascii="Calibri" w:eastAsia="Calibri" w:hAnsi="Calibri" w:cs="Calibri"/>
               </w:rPr>
               <w:lastRenderedPageBreak/>
-              <w:t xml:space="preserve">                       On </w:t>
-            </w:r>
-            <w:proofErr w:type="spellStart"/>
-            <w:r>
-              <w:rPr>
-                <w:rFonts w:ascii="Calibri" w:eastAsia="Calibri" w:hAnsi="Calibri" w:cs="Calibri"/>
-              </w:rPr>
-              <w:t>failure</w:t>
-            </w:r>
-            <w:proofErr w:type="spellEnd"/>
+              <w:t xml:space="preserve">                       On failure</w:t>
+            </w:r>
           </w:p>
         </w:tc>
         <w:tc>
@@ -10181,21 +10074,7 @@
                 <w:rFonts w:ascii="Calibri" w:eastAsia="Calibri" w:hAnsi="Calibri" w:cs="Calibri"/>
                 <w:b/>
               </w:rPr>
-              <w:t xml:space="preserve">Scenario/Flusso di eventi alternativi: </w:t>
-            </w:r>
-            <w:r>
-              <w:rPr>
-                <w:rFonts w:ascii="Calibri" w:eastAsia="Calibri" w:hAnsi="Calibri" w:cs="Calibri"/>
-                <w:b/>
-              </w:rPr>
-              <w:t>Documento di interesse</w:t>
-            </w:r>
-            <w:r>
-              <w:rPr>
-                <w:rFonts w:ascii="Calibri" w:eastAsia="Calibri" w:hAnsi="Calibri" w:cs="Calibri"/>
-                <w:b/>
-              </w:rPr>
-              <w:t xml:space="preserve"> </w:t>
+              <w:t xml:space="preserve">Scenario/Flusso di eventi alternativi: Documento di interesse </w:t>
             </w:r>
           </w:p>
         </w:tc>
@@ -10400,42 +10279,37 @@
         </w:tc>
       </w:tr>
     </w:tbl>
-    <w:p/>
     <w:p>
       <w:pPr>
-        <w:pStyle w:val="Heading3"/>
+        <w:pStyle w:val="Titolo3"/>
         <w:spacing w:before="40" w:after="0" w:line="259" w:lineRule="auto"/>
         <w:rPr>
           <w:rFonts w:ascii="Calibri" w:eastAsia="Calibri" w:hAnsi="Calibri" w:cs="Calibri"/>
           <w:color w:val="1F3863"/>
         </w:rPr>
       </w:pPr>
-      <w:r>
-        <w:rPr>
-          <w:rFonts w:ascii="Calibri" w:eastAsia="Calibri" w:hAnsi="Calibri" w:cs="Calibri"/>
-          <w:color w:val="1F3863"/>
-        </w:rPr>
-        <w:t>3.4.2.2 UC Antonio Russomando</w:t>
-      </w:r>
     </w:p>
     <w:p>
       <w:pPr>
-        <w:spacing w:before="40"/>
-        <w:rPr>
-          <w:color w:val="000000"/>
+        <w:pStyle w:val="Titolo3"/>
+        <w:spacing w:before="40" w:after="0" w:line="259" w:lineRule="auto"/>
+        <w:rPr>
+          <w:rFonts w:ascii="Calibri" w:eastAsia="Calibri" w:hAnsi="Calibri" w:cs="Calibri"/>
+          <w:color w:val="1F3863"/>
         </w:rPr>
       </w:pPr>
       <w:r>
         <w:rPr>
-          <w:color w:val="000000"/>
-        </w:rPr>
-        <w:br/>
+          <w:rFonts w:ascii="Calibri" w:eastAsia="Calibri" w:hAnsi="Calibri" w:cs="Calibri"/>
+          <w:color w:val="1F3863"/>
+        </w:rPr>
+        <w:t>3.4.2.2 UC Antonio Russomando</w:t>
       </w:r>
     </w:p>
     <w:tbl>
       <w:tblPr>
-        <w:tblStyle w:val="a0"/>
-        <w:tblW w:w="9142" w:type="dxa"/>
+        <w:tblpPr w:leftFromText="141" w:rightFromText="141" w:vertAnchor="text" w:horzAnchor="margin" w:tblpY="1399"/>
+        <w:tblW w:w="9141" w:type="dxa"/>
         <w:tblBorders>
           <w:top w:val="single" w:sz="4" w:space="0" w:color="FFFFFF"/>
           <w:left w:val="single" w:sz="4" w:space="0" w:color="FFFFFF"/>
@@ -10444,13 +10318,19 @@
           <w:insideH w:val="single" w:sz="4" w:space="0" w:color="FFFFFF"/>
           <w:insideV w:val="single" w:sz="4" w:space="0" w:color="FFFFFF"/>
         </w:tblBorders>
+        <w:shd w:val="clear" w:color="auto" w:fill="C6D9F1" w:themeFill="text2" w:themeFillTint="33"/>
         <w:tblLayout w:type="fixed"/>
-        <w:tblLook w:val="0600" w:firstRow="0" w:lastRow="0" w:firstColumn="0" w:lastColumn="0" w:noHBand="1" w:noVBand="1"/>
+        <w:tblLook w:val="0400" w:firstRow="0" w:lastRow="0" w:firstColumn="0" w:lastColumn="0" w:noHBand="0" w:noVBand="1"/>
       </w:tblPr>
       <w:tblGrid>
-        <w:gridCol w:w="2745"/>
-        <w:gridCol w:w="3195"/>
-        <w:gridCol w:w="3202"/>
+        <w:gridCol w:w="1127"/>
+        <w:gridCol w:w="1127"/>
+        <w:gridCol w:w="1127"/>
+        <w:gridCol w:w="16"/>
+        <w:gridCol w:w="2238"/>
+        <w:gridCol w:w="1127"/>
+        <w:gridCol w:w="1127"/>
+        <w:gridCol w:w="1252"/>
       </w:tblGrid>
       <w:tr>
         <w:trPr>
@@ -10458,54 +10338,98 @@
         </w:trPr>
         <w:tc>
           <w:tcPr>
-            <w:tcW w:w="2745" w:type="dxa"/>
-            <w:tcBorders>
-              <w:right w:val="single" w:sz="4" w:space="0" w:color="auto"/>
-            </w:tcBorders>
-            <w:shd w:val="clear" w:color="auto" w:fill="2F5496"/>
-          </w:tcPr>
-          <w:p>
-            <w:pPr>
-              <w:rPr>
-                <w:rFonts w:ascii="Century Gothic" w:eastAsia="Century Gothic" w:hAnsi="Century Gothic" w:cs="Century Gothic"/>
-                <w:color w:val="FFFFFF"/>
-                <w:sz w:val="24"/>
-                <w:szCs w:val="24"/>
-              </w:rPr>
-            </w:pPr>
-            <w:r>
-              <w:rPr>
-                <w:rFonts w:ascii="Century Gothic" w:eastAsia="Century Gothic" w:hAnsi="Century Gothic" w:cs="Century Gothic"/>
-                <w:color w:val="FFFFFF"/>
-                <w:sz w:val="24"/>
-                <w:szCs w:val="24"/>
-              </w:rPr>
-              <w:t>NOME SCENARIO</w:t>
-            </w:r>
-          </w:p>
-        </w:tc>
-        <w:tc>
-          <w:tcPr>
-            <w:tcW w:w="6397" w:type="dxa"/>
+            <w:tcW w:w="3397" w:type="dxa"/>
+            <w:gridSpan w:val="4"/>
+            <w:vMerge w:val="restart"/>
+            <w:shd w:val="clear" w:color="auto" w:fill="C6D9F1" w:themeFill="text2" w:themeFillTint="33"/>
+          </w:tcPr>
+          <w:p>
+            <w:pPr>
+              <w:spacing w:line="259" w:lineRule="auto"/>
+              <w:rPr>
+                <w:rFonts w:ascii="Calibri" w:eastAsia="Calibri" w:hAnsi="Calibri" w:cs="Calibri"/>
+              </w:rPr>
+            </w:pPr>
+            <w:r>
+              <w:rPr>
+                <w:rFonts w:ascii="Calibri" w:eastAsia="Calibri" w:hAnsi="Calibri" w:cs="Calibri"/>
+                <w:b/>
+              </w:rPr>
+              <w:t>Identificativo</w:t>
+            </w:r>
+          </w:p>
+          <w:p>
+            <w:pPr>
+              <w:spacing w:line="259" w:lineRule="auto"/>
+              <w:rPr>
+                <w:rFonts w:ascii="Calibri" w:eastAsia="Calibri" w:hAnsi="Calibri" w:cs="Calibri"/>
+              </w:rPr>
+            </w:pPr>
+            <w:r>
+              <w:rPr>
+                <w:rFonts w:ascii="Calibri" w:eastAsia="Calibri" w:hAnsi="Calibri" w:cs="Calibri"/>
+                <w:i/>
+              </w:rPr>
+              <w:t>UC_DOCAPP1</w:t>
+            </w:r>
+          </w:p>
+        </w:tc>
+        <w:tc>
+          <w:tcPr>
+            <w:tcW w:w="2238" w:type="dxa"/>
+            <w:vMerge w:val="restart"/>
+            <w:shd w:val="clear" w:color="auto" w:fill="C6D9F1" w:themeFill="text2" w:themeFillTint="33"/>
+          </w:tcPr>
+          <w:p>
+            <w:pPr>
+              <w:spacing w:line="259" w:lineRule="auto"/>
+              <w:rPr>
+                <w:rFonts w:ascii="Calibri" w:eastAsia="Calibri" w:hAnsi="Calibri" w:cs="Calibri"/>
+              </w:rPr>
+            </w:pPr>
+            <w:r>
+              <w:rPr>
+                <w:rFonts w:ascii="Calibri" w:eastAsia="Calibri" w:hAnsi="Calibri" w:cs="Calibri"/>
+                <w:i/>
+              </w:rPr>
+              <w:t>Caricare un nuovo documento sulla piattaforma</w:t>
+            </w:r>
+          </w:p>
+        </w:tc>
+        <w:tc>
+          <w:tcPr>
+            <w:tcW w:w="2254" w:type="dxa"/>
             <w:gridSpan w:val="2"/>
-            <w:tcBorders>
-              <w:left w:val="single" w:sz="4" w:space="0" w:color="auto"/>
-            </w:tcBorders>
-          </w:tcPr>
-          <w:p>
-            <w:pPr>
-              <w:rPr>
-                <w:rFonts w:ascii="Calibri" w:eastAsia="Calibri" w:hAnsi="Calibri" w:cs="Calibri"/>
-              </w:rPr>
-            </w:pPr>
-            <w:proofErr w:type="spellStart"/>
-            <w:r>
-              <w:rPr>
-                <w:rFonts w:ascii="Calibri" w:eastAsia="Calibri" w:hAnsi="Calibri" w:cs="Calibri"/>
-              </w:rPr>
-              <w:t>SC_CaricamentoDocumenti</w:t>
-            </w:r>
-            <w:proofErr w:type="spellEnd"/>
+            <w:shd w:val="clear" w:color="auto" w:fill="C6D9F1" w:themeFill="text2" w:themeFillTint="33"/>
+          </w:tcPr>
+          <w:p>
+            <w:pPr>
+              <w:spacing w:line="259" w:lineRule="auto"/>
+              <w:rPr>
+                <w:rFonts w:ascii="Calibri" w:eastAsia="Calibri" w:hAnsi="Calibri" w:cs="Calibri"/>
+              </w:rPr>
+            </w:pPr>
+            <w:r>
+              <w:rPr>
+                <w:rFonts w:ascii="Calibri" w:eastAsia="Calibri" w:hAnsi="Calibri" w:cs="Calibri"/>
+                <w:i/>
+              </w:rPr>
+              <w:t>Data 24/10/2022</w:t>
+            </w:r>
+          </w:p>
+        </w:tc>
+        <w:tc>
+          <w:tcPr>
+            <w:tcW w:w="1252" w:type="dxa"/>
+            <w:shd w:val="clear" w:color="auto" w:fill="C6D9F1" w:themeFill="text2" w:themeFillTint="33"/>
+          </w:tcPr>
+          <w:p>
+            <w:pPr>
+              <w:spacing w:line="259" w:lineRule="auto"/>
+              <w:rPr>
+                <w:rFonts w:ascii="Calibri" w:eastAsia="Calibri" w:hAnsi="Calibri" w:cs="Calibri"/>
+              </w:rPr>
+            </w:pPr>
           </w:p>
         </w:tc>
       </w:tr>
@@ -10515,45 +10439,74 @@
         </w:trPr>
         <w:tc>
           <w:tcPr>
-            <w:tcW w:w="2745" w:type="dxa"/>
-            <w:shd w:val="clear" w:color="auto" w:fill="2F5496"/>
-          </w:tcPr>
-          <w:p>
-            <w:pPr>
-              <w:rPr>
-                <w:rFonts w:ascii="Century Gothic" w:eastAsia="Century Gothic" w:hAnsi="Century Gothic" w:cs="Century Gothic"/>
-                <w:color w:val="FFFFFF"/>
-                <w:sz w:val="24"/>
-                <w:szCs w:val="24"/>
-              </w:rPr>
-            </w:pPr>
-            <w:r>
-              <w:rPr>
-                <w:rFonts w:ascii="Century Gothic" w:eastAsia="Century Gothic" w:hAnsi="Century Gothic" w:cs="Century Gothic"/>
-                <w:color w:val="FFFFFF"/>
-                <w:sz w:val="24"/>
-                <w:szCs w:val="24"/>
-              </w:rPr>
-              <w:t>ATTORI</w:t>
-            </w:r>
-          </w:p>
-        </w:tc>
-        <w:tc>
-          <w:tcPr>
-            <w:tcW w:w="6397" w:type="dxa"/>
+            <w:tcW w:w="3397" w:type="dxa"/>
+            <w:gridSpan w:val="4"/>
+            <w:vMerge/>
+            <w:shd w:val="clear" w:color="auto" w:fill="C6D9F1" w:themeFill="text2" w:themeFillTint="33"/>
+          </w:tcPr>
+          <w:p>
+            <w:pPr>
+              <w:widowControl w:val="0"/>
+              <w:rPr>
+                <w:rFonts w:ascii="Calibri" w:eastAsia="Calibri" w:hAnsi="Calibri" w:cs="Calibri"/>
+              </w:rPr>
+            </w:pPr>
+          </w:p>
+        </w:tc>
+        <w:tc>
+          <w:tcPr>
+            <w:tcW w:w="2238" w:type="dxa"/>
+            <w:vMerge/>
+            <w:shd w:val="clear" w:color="auto" w:fill="C6D9F1" w:themeFill="text2" w:themeFillTint="33"/>
+          </w:tcPr>
+          <w:p>
+            <w:pPr>
+              <w:widowControl w:val="0"/>
+              <w:rPr>
+                <w:rFonts w:ascii="Calibri" w:eastAsia="Calibri" w:hAnsi="Calibri" w:cs="Calibri"/>
+              </w:rPr>
+            </w:pPr>
+          </w:p>
+        </w:tc>
+        <w:tc>
+          <w:tcPr>
+            <w:tcW w:w="1127" w:type="dxa"/>
+            <w:shd w:val="clear" w:color="auto" w:fill="C6D9F1" w:themeFill="text2" w:themeFillTint="33"/>
+          </w:tcPr>
+          <w:p>
+            <w:pPr>
+              <w:spacing w:line="259" w:lineRule="auto"/>
+              <w:rPr>
+                <w:rFonts w:ascii="Calibri" w:eastAsia="Calibri" w:hAnsi="Calibri" w:cs="Calibri"/>
+              </w:rPr>
+            </w:pPr>
+            <w:r>
+              <w:rPr>
+                <w:rFonts w:ascii="Calibri" w:eastAsia="Calibri" w:hAnsi="Calibri" w:cs="Calibri"/>
+                <w:i/>
+              </w:rPr>
+              <w:t>Vers.</w:t>
+            </w:r>
+          </w:p>
+        </w:tc>
+        <w:tc>
+          <w:tcPr>
+            <w:tcW w:w="2379" w:type="dxa"/>
             <w:gridSpan w:val="2"/>
-          </w:tcPr>
-          <w:p>
-            <w:pPr>
-              <w:rPr>
-                <w:rFonts w:asciiTheme="majorHAnsi" w:eastAsia="Century Gothic" w:hAnsiTheme="majorHAnsi" w:cstheme="majorHAnsi"/>
-              </w:rPr>
-            </w:pPr>
-            <w:r>
-              <w:rPr>
-                <w:rFonts w:asciiTheme="majorHAnsi" w:eastAsia="Century Gothic" w:hAnsiTheme="majorHAnsi" w:cstheme="majorHAnsi"/>
-              </w:rPr>
-              <w:t>Filippo: studente/creator</w:t>
+            <w:shd w:val="clear" w:color="auto" w:fill="C6D9F1" w:themeFill="text2" w:themeFillTint="33"/>
+          </w:tcPr>
+          <w:p>
+            <w:pPr>
+              <w:spacing w:line="259" w:lineRule="auto"/>
+              <w:rPr>
+                <w:rFonts w:ascii="Calibri" w:eastAsia="Calibri" w:hAnsi="Calibri" w:cs="Calibri"/>
+              </w:rPr>
+            </w:pPr>
+            <w:r>
+              <w:rPr>
+                <w:rFonts w:ascii="Calibri" w:eastAsia="Calibri" w:hAnsi="Calibri" w:cs="Calibri"/>
+              </w:rPr>
+              <w:t>0.1</w:t>
             </w:r>
           </w:p>
         </w:tc>
@@ -10564,47 +10517,74 @@
         </w:trPr>
         <w:tc>
           <w:tcPr>
-            <w:tcW w:w="2745" w:type="dxa"/>
-            <w:shd w:val="clear" w:color="auto" w:fill="2F5496"/>
-          </w:tcPr>
-          <w:p>
-            <w:pPr>
-              <w:spacing w:line="259" w:lineRule="auto"/>
-              <w:rPr>
-                <w:rFonts w:ascii="Century Gothic" w:eastAsia="Century Gothic" w:hAnsi="Century Gothic" w:cs="Century Gothic"/>
-                <w:color w:val="FFFFFF"/>
-                <w:sz w:val="24"/>
-                <w:szCs w:val="24"/>
-              </w:rPr>
-            </w:pPr>
-            <w:r>
-              <w:rPr>
-                <w:rFonts w:ascii="Century Gothic" w:eastAsia="Century Gothic" w:hAnsi="Century Gothic" w:cs="Century Gothic"/>
-                <w:color w:val="FFFFFF"/>
-                <w:sz w:val="24"/>
-                <w:szCs w:val="24"/>
-              </w:rPr>
-              <w:t>DESCRIZIONE</w:t>
-            </w:r>
-          </w:p>
-        </w:tc>
-        <w:tc>
-          <w:tcPr>
-            <w:tcW w:w="6397" w:type="dxa"/>
+            <w:tcW w:w="3397" w:type="dxa"/>
+            <w:gridSpan w:val="4"/>
+            <w:vMerge/>
+            <w:shd w:val="clear" w:color="auto" w:fill="C6D9F1" w:themeFill="text2" w:themeFillTint="33"/>
+          </w:tcPr>
+          <w:p>
+            <w:pPr>
+              <w:widowControl w:val="0"/>
+              <w:rPr>
+                <w:rFonts w:ascii="Calibri" w:eastAsia="Calibri" w:hAnsi="Calibri" w:cs="Calibri"/>
+              </w:rPr>
+            </w:pPr>
+          </w:p>
+        </w:tc>
+        <w:tc>
+          <w:tcPr>
+            <w:tcW w:w="2238" w:type="dxa"/>
+            <w:vMerge/>
+            <w:shd w:val="clear" w:color="auto" w:fill="C6D9F1" w:themeFill="text2" w:themeFillTint="33"/>
+          </w:tcPr>
+          <w:p>
+            <w:pPr>
+              <w:widowControl w:val="0"/>
+              <w:rPr>
+                <w:rFonts w:ascii="Calibri" w:eastAsia="Calibri" w:hAnsi="Calibri" w:cs="Calibri"/>
+              </w:rPr>
+            </w:pPr>
+          </w:p>
+        </w:tc>
+        <w:tc>
+          <w:tcPr>
+            <w:tcW w:w="1127" w:type="dxa"/>
+            <w:shd w:val="clear" w:color="auto" w:fill="C6D9F1" w:themeFill="text2" w:themeFillTint="33"/>
+          </w:tcPr>
+          <w:p>
+            <w:pPr>
+              <w:spacing w:line="259" w:lineRule="auto"/>
+              <w:rPr>
+                <w:rFonts w:ascii="Calibri" w:eastAsia="Calibri" w:hAnsi="Calibri" w:cs="Calibri"/>
+              </w:rPr>
+            </w:pPr>
+            <w:r>
+              <w:rPr>
+                <w:rFonts w:ascii="Calibri" w:eastAsia="Calibri" w:hAnsi="Calibri" w:cs="Calibri"/>
+                <w:i/>
+              </w:rPr>
+              <w:t>Autore</w:t>
+            </w:r>
+          </w:p>
+        </w:tc>
+        <w:tc>
+          <w:tcPr>
+            <w:tcW w:w="2379" w:type="dxa"/>
             <w:gridSpan w:val="2"/>
-          </w:tcPr>
-          <w:p>
-            <w:pPr>
-              <w:spacing w:line="259" w:lineRule="auto"/>
-              <w:rPr>
-                <w:rFonts w:asciiTheme="majorHAnsi" w:eastAsia="Century Gothic" w:hAnsiTheme="majorHAnsi" w:cstheme="majorHAnsi"/>
-              </w:rPr>
-            </w:pPr>
-            <w:r>
-              <w:rPr>
-                <w:rFonts w:asciiTheme="majorHAnsi" w:hAnsiTheme="majorHAnsi" w:cstheme="majorHAnsi"/>
-              </w:rPr>
-              <w:t>Caricamento di nuovi appunti.</w:t>
+            <w:shd w:val="clear" w:color="auto" w:fill="C6D9F1" w:themeFill="text2" w:themeFillTint="33"/>
+          </w:tcPr>
+          <w:p>
+            <w:pPr>
+              <w:spacing w:line="259" w:lineRule="auto"/>
+              <w:rPr>
+                <w:rFonts w:ascii="Calibri" w:eastAsia="Calibri" w:hAnsi="Calibri" w:cs="Calibri"/>
+              </w:rPr>
+            </w:pPr>
+            <w:r>
+              <w:rPr>
+                <w:rFonts w:ascii="Calibri" w:eastAsia="Calibri" w:hAnsi="Calibri" w:cs="Calibri"/>
+              </w:rPr>
+              <w:t>Russomando Antonio</w:t>
             </w:r>
           </w:p>
         </w:tc>
@@ -10615,125 +10595,59 @@
         </w:trPr>
         <w:tc>
           <w:tcPr>
-            <w:tcW w:w="2745" w:type="dxa"/>
-            <w:shd w:val="clear" w:color="auto" w:fill="2F5496"/>
-          </w:tcPr>
-          <w:p>
-            <w:pPr>
-              <w:rPr>
-                <w:rFonts w:ascii="Century Gothic" w:eastAsia="Century Gothic" w:hAnsi="Century Gothic" w:cs="Century Gothic"/>
-                <w:color w:val="FFFFFF"/>
-                <w:sz w:val="24"/>
-                <w:szCs w:val="24"/>
-              </w:rPr>
-            </w:pPr>
-            <w:r>
-              <w:rPr>
-                <w:rFonts w:ascii="Century Gothic" w:eastAsia="Century Gothic" w:hAnsi="Century Gothic" w:cs="Century Gothic"/>
-                <w:color w:val="FFFFFF"/>
-                <w:sz w:val="24"/>
-                <w:szCs w:val="24"/>
-              </w:rPr>
-              <w:t>FLUSSO DEGLI EVENTI</w:t>
-            </w:r>
-          </w:p>
-        </w:tc>
-        <w:tc>
-          <w:tcPr>
-            <w:tcW w:w="3195" w:type="dxa"/>
-          </w:tcPr>
-          <w:p>
-            <w:pPr>
-              <w:spacing w:line="259" w:lineRule="auto"/>
-              <w:rPr>
-                <w:rFonts w:asciiTheme="majorHAnsi" w:eastAsia="Century Gothic" w:hAnsiTheme="majorHAnsi" w:cstheme="majorHAnsi"/>
-                <w:color w:val="1F4E79"/>
-                <w:sz w:val="36"/>
-                <w:szCs w:val="36"/>
-              </w:rPr>
-            </w:pPr>
-            <w:r>
-              <w:rPr>
-                <w:rFonts w:asciiTheme="majorHAnsi" w:eastAsia="Century Gothic" w:hAnsiTheme="majorHAnsi" w:cstheme="majorHAnsi"/>
-                <w:color w:val="1F4E79"/>
-                <w:sz w:val="28"/>
-                <w:szCs w:val="28"/>
-              </w:rPr>
-              <w:t>Studente</w:t>
-            </w:r>
-          </w:p>
-        </w:tc>
-        <w:tc>
-          <w:tcPr>
-            <w:tcW w:w="3202" w:type="dxa"/>
-          </w:tcPr>
-          <w:p>
-            <w:pPr>
-              <w:rPr>
-                <w:rFonts w:asciiTheme="majorHAnsi" w:eastAsia="Century Gothic" w:hAnsiTheme="majorHAnsi" w:cstheme="majorHAnsi"/>
-                <w:color w:val="1F4E79"/>
-                <w:sz w:val="28"/>
-                <w:szCs w:val="28"/>
-              </w:rPr>
-            </w:pPr>
-            <w:r>
-              <w:rPr>
-                <w:rFonts w:asciiTheme="majorHAnsi" w:eastAsia="Century Gothic" w:hAnsiTheme="majorHAnsi" w:cstheme="majorHAnsi"/>
-                <w:color w:val="1F4E79"/>
-                <w:sz w:val="28"/>
-                <w:szCs w:val="28"/>
-              </w:rPr>
-              <w:t>Sistema</w:t>
-            </w:r>
-          </w:p>
-        </w:tc>
-      </w:tr>
-      <w:tr>
-        <w:tc>
-          <w:tcPr>
-            <w:tcW w:w="2745" w:type="dxa"/>
-            <w:vMerge w:val="restart"/>
-            <w:shd w:val="clear" w:color="auto" w:fill="2F5496"/>
-          </w:tcPr>
-          <w:p>
-            <w:pPr>
-              <w:rPr>
-                <w:rFonts w:ascii="Century Gothic" w:eastAsia="Century Gothic" w:hAnsi="Century Gothic" w:cs="Century Gothic"/>
-                <w:color w:val="1F4E79"/>
-                <w:sz w:val="36"/>
-                <w:szCs w:val="36"/>
-              </w:rPr>
-            </w:pPr>
-          </w:p>
-        </w:tc>
-        <w:tc>
-          <w:tcPr>
-            <w:tcW w:w="3195" w:type="dxa"/>
-          </w:tcPr>
-          <w:p>
-            <w:pPr>
-              <w:rPr>
-                <w:rFonts w:asciiTheme="majorHAnsi" w:eastAsia="Century Gothic" w:hAnsiTheme="majorHAnsi" w:cstheme="majorHAnsi"/>
-              </w:rPr>
-            </w:pPr>
-            <w:r>
-              <w:rPr>
-                <w:rFonts w:asciiTheme="majorHAnsi" w:eastAsia="Century Gothic" w:hAnsiTheme="majorHAnsi" w:cstheme="majorHAnsi"/>
-              </w:rPr>
-              <w:t>Filippo vuole caricare alcuni appunti di corso che ha seguito. Accede al sistema e clicca sull’apposito pulsante per l’upload dei file.</w:t>
-            </w:r>
-          </w:p>
-        </w:tc>
-        <w:tc>
-          <w:tcPr>
-            <w:tcW w:w="3202" w:type="dxa"/>
-          </w:tcPr>
-          <w:p>
-            <w:pPr>
-              <w:rPr>
-                <w:rFonts w:asciiTheme="majorHAnsi" w:eastAsia="Century Gothic" w:hAnsiTheme="majorHAnsi" w:cstheme="majorHAnsi"/>
-              </w:rPr>
-            </w:pPr>
+            <w:tcW w:w="3397" w:type="dxa"/>
+            <w:gridSpan w:val="4"/>
+            <w:shd w:val="clear" w:color="auto" w:fill="C6D9F1" w:themeFill="text2" w:themeFillTint="33"/>
+          </w:tcPr>
+          <w:p>
+            <w:pPr>
+              <w:spacing w:line="259" w:lineRule="auto"/>
+              <w:rPr>
+                <w:rFonts w:ascii="Calibri" w:eastAsia="Calibri" w:hAnsi="Calibri" w:cs="Calibri"/>
+              </w:rPr>
+            </w:pPr>
+            <w:r>
+              <w:rPr>
+                <w:rFonts w:ascii="Calibri" w:eastAsia="Calibri" w:hAnsi="Calibri" w:cs="Calibri"/>
+                <w:b/>
+              </w:rPr>
+              <w:t>Descrizione</w:t>
+            </w:r>
+          </w:p>
+        </w:tc>
+        <w:tc>
+          <w:tcPr>
+            <w:tcW w:w="5744" w:type="dxa"/>
+            <w:gridSpan w:val="4"/>
+            <w:shd w:val="clear" w:color="auto" w:fill="C6D9F1" w:themeFill="text2" w:themeFillTint="33"/>
+          </w:tcPr>
+          <w:p>
+            <w:pPr>
+              <w:spacing w:line="259" w:lineRule="auto"/>
+              <w:rPr>
+                <w:rFonts w:ascii="Calibri" w:eastAsia="Calibri" w:hAnsi="Calibri" w:cs="Calibri"/>
+              </w:rPr>
+            </w:pPr>
+            <w:r>
+              <w:rPr>
+                <w:rFonts w:ascii="Calibri" w:eastAsia="Calibri" w:hAnsi="Calibri" w:cs="Calibri"/>
+              </w:rPr>
+              <w:t>Questo use case descrive la funzionalità di poter caricare documenti/appunti/</w:t>
+            </w:r>
+            <w:proofErr w:type="spellStart"/>
+            <w:r>
+              <w:rPr>
+                <w:rFonts w:ascii="Calibri" w:eastAsia="Calibri" w:hAnsi="Calibri" w:cs="Calibri"/>
+              </w:rPr>
+              <w:t>sbobine</w:t>
+            </w:r>
+            <w:proofErr w:type="spellEnd"/>
+            <w:r>
+              <w:rPr>
+                <w:rFonts w:ascii="Calibri" w:eastAsia="Calibri" w:hAnsi="Calibri" w:cs="Calibri"/>
+              </w:rPr>
+              <w:t>.</w:t>
+            </w:r>
           </w:p>
         </w:tc>
       </w:tr>
@@ -10743,330 +10657,1592 @@
         </w:trPr>
         <w:tc>
           <w:tcPr>
-            <w:tcW w:w="2745" w:type="dxa"/>
-            <w:vMerge/>
-            <w:shd w:val="clear" w:color="auto" w:fill="2F5496"/>
-          </w:tcPr>
-          <w:p>
-            <w:pPr>
-              <w:widowControl w:val="0"/>
-              <w:rPr>
-                <w:rFonts w:ascii="Century Gothic" w:eastAsia="Century Gothic" w:hAnsi="Century Gothic" w:cs="Century Gothic"/>
-              </w:rPr>
-            </w:pPr>
-          </w:p>
-        </w:tc>
-        <w:tc>
-          <w:tcPr>
-            <w:tcW w:w="3195" w:type="dxa"/>
-          </w:tcPr>
-          <w:p>
-            <w:pPr>
-              <w:spacing w:line="259" w:lineRule="auto"/>
-              <w:rPr>
-                <w:rFonts w:asciiTheme="majorHAnsi" w:eastAsia="Century Gothic" w:hAnsiTheme="majorHAnsi" w:cstheme="majorHAnsi"/>
-              </w:rPr>
-            </w:pPr>
-          </w:p>
-        </w:tc>
-        <w:tc>
-          <w:tcPr>
-            <w:tcW w:w="3202" w:type="dxa"/>
-          </w:tcPr>
-          <w:p>
-            <w:pPr>
-              <w:rPr>
-                <w:rFonts w:asciiTheme="majorHAnsi" w:eastAsia="Century Gothic" w:hAnsiTheme="majorHAnsi" w:cstheme="majorHAnsi"/>
-              </w:rPr>
-            </w:pPr>
-            <w:r>
-              <w:rPr>
-                <w:rFonts w:asciiTheme="majorHAnsi" w:eastAsia="Century Gothic" w:hAnsiTheme="majorHAnsi" w:cstheme="majorHAnsi"/>
-              </w:rPr>
-              <w:t xml:space="preserve">Il sistema mostra a Filippo il </w:t>
+            <w:tcW w:w="3397" w:type="dxa"/>
+            <w:gridSpan w:val="4"/>
+            <w:shd w:val="clear" w:color="auto" w:fill="C6D9F1" w:themeFill="text2" w:themeFillTint="33"/>
+          </w:tcPr>
+          <w:p>
+            <w:pPr>
+              <w:spacing w:line="259" w:lineRule="auto"/>
+              <w:rPr>
+                <w:rFonts w:ascii="Calibri" w:eastAsia="Calibri" w:hAnsi="Calibri" w:cs="Calibri"/>
+              </w:rPr>
+            </w:pPr>
+            <w:r>
+              <w:rPr>
+                <w:rFonts w:ascii="Calibri" w:eastAsia="Calibri" w:hAnsi="Calibri" w:cs="Calibri"/>
+                <w:b/>
+              </w:rPr>
+              <w:t>Attore Principale</w:t>
+            </w:r>
+          </w:p>
+        </w:tc>
+        <w:tc>
+          <w:tcPr>
+            <w:tcW w:w="5744" w:type="dxa"/>
+            <w:gridSpan w:val="4"/>
+            <w:shd w:val="clear" w:color="auto" w:fill="C6D9F1" w:themeFill="text2" w:themeFillTint="33"/>
+          </w:tcPr>
+          <w:p>
+            <w:pPr>
+              <w:spacing w:line="259" w:lineRule="auto"/>
+              <w:rPr>
+                <w:rFonts w:ascii="Calibri" w:eastAsia="Calibri" w:hAnsi="Calibri" w:cs="Calibri"/>
+              </w:rPr>
+            </w:pPr>
+            <w:r>
+              <w:rPr>
+                <w:rFonts w:ascii="Calibri" w:eastAsia="Calibri" w:hAnsi="Calibri" w:cs="Calibri"/>
+              </w:rPr>
+              <w:t>Creator: è interessato a caricare i propri appunti/</w:t>
             </w:r>
             <w:proofErr w:type="spellStart"/>
             <w:r>
               <w:rPr>
-                <w:rFonts w:asciiTheme="majorHAnsi" w:eastAsia="Century Gothic" w:hAnsiTheme="majorHAnsi" w:cstheme="majorHAnsi"/>
-              </w:rPr>
-              <w:t>form</w:t>
+                <w:rFonts w:ascii="Calibri" w:eastAsia="Calibri" w:hAnsi="Calibri" w:cs="Calibri"/>
+              </w:rPr>
+              <w:t>sbobine</w:t>
             </w:r>
             <w:proofErr w:type="spellEnd"/>
             <w:r>
               <w:rPr>
-                <w:rFonts w:asciiTheme="majorHAnsi" w:eastAsia="Century Gothic" w:hAnsiTheme="majorHAnsi" w:cstheme="majorHAnsi"/>
-              </w:rPr>
-              <w:t xml:space="preserve"> da compilare per poter caricare i file.</w:t>
+                <w:rFonts w:ascii="Calibri" w:eastAsia="Calibri" w:hAnsi="Calibri" w:cs="Calibri"/>
+              </w:rPr>
+              <w:t xml:space="preserve"> sulla piattaforma per aiutare la community.</w:t>
             </w:r>
           </w:p>
         </w:tc>
       </w:tr>
       <w:tr>
-        <w:tc>
-          <w:tcPr>
-            <w:tcW w:w="2745" w:type="dxa"/>
-            <w:vMerge/>
-            <w:shd w:val="clear" w:color="auto" w:fill="2F5496"/>
-          </w:tcPr>
-          <w:p>
-            <w:pPr>
-              <w:widowControl w:val="0"/>
-              <w:rPr>
-                <w:rFonts w:ascii="Century Gothic" w:eastAsia="Century Gothic" w:hAnsi="Century Gothic" w:cs="Century Gothic"/>
-              </w:rPr>
-            </w:pPr>
-          </w:p>
-        </w:tc>
-        <w:tc>
-          <w:tcPr>
-            <w:tcW w:w="3195" w:type="dxa"/>
-          </w:tcPr>
-          <w:p>
-            <w:pPr>
-              <w:spacing w:line="259" w:lineRule="auto"/>
-              <w:rPr>
-                <w:rFonts w:asciiTheme="majorHAnsi" w:eastAsia="Century Gothic" w:hAnsiTheme="majorHAnsi" w:cstheme="majorHAnsi"/>
-              </w:rPr>
-            </w:pPr>
-            <w:r>
-              <w:rPr>
-                <w:rFonts w:asciiTheme="majorHAnsi" w:eastAsia="Century Gothic" w:hAnsiTheme="majorHAnsi" w:cstheme="majorHAnsi"/>
-              </w:rPr>
-              <w:t xml:space="preserve">Filippo compila tutti i campi relativi al </w:t>
-            </w:r>
-            <w:proofErr w:type="spellStart"/>
-            <w:r>
-              <w:rPr>
-                <w:rFonts w:asciiTheme="majorHAnsi" w:eastAsia="Century Gothic" w:hAnsiTheme="majorHAnsi" w:cstheme="majorHAnsi"/>
-              </w:rPr>
-              <w:t>form</w:t>
-            </w:r>
-            <w:proofErr w:type="spellEnd"/>
-            <w:r>
-              <w:rPr>
-                <w:rFonts w:asciiTheme="majorHAnsi" w:eastAsia="Century Gothic" w:hAnsiTheme="majorHAnsi" w:cstheme="majorHAnsi"/>
-              </w:rPr>
-              <w:t xml:space="preserve"> e clicca sul pulsante che permette </w:t>
-            </w:r>
-            <w:proofErr w:type="gramStart"/>
-            <w:r>
-              <w:rPr>
-                <w:rFonts w:asciiTheme="majorHAnsi" w:eastAsia="Century Gothic" w:hAnsiTheme="majorHAnsi" w:cstheme="majorHAnsi"/>
-              </w:rPr>
-              <w:t>il caricamenti</w:t>
-            </w:r>
-            <w:proofErr w:type="gramEnd"/>
-            <w:r>
-              <w:rPr>
-                <w:rFonts w:asciiTheme="majorHAnsi" w:eastAsia="Century Gothic" w:hAnsiTheme="majorHAnsi" w:cstheme="majorHAnsi"/>
-              </w:rPr>
-              <w:t xml:space="preserve"> dei file, seleziona il file e procede al </w:t>
-            </w:r>
-            <w:proofErr w:type="spellStart"/>
-            <w:r>
-              <w:rPr>
-                <w:rFonts w:asciiTheme="majorHAnsi" w:eastAsia="Century Gothic" w:hAnsiTheme="majorHAnsi" w:cstheme="majorHAnsi"/>
-              </w:rPr>
-              <w:t>submit</w:t>
-            </w:r>
-            <w:proofErr w:type="spellEnd"/>
-            <w:r>
-              <w:rPr>
-                <w:rFonts w:asciiTheme="majorHAnsi" w:eastAsia="Century Gothic" w:hAnsiTheme="majorHAnsi" w:cstheme="majorHAnsi"/>
-              </w:rPr>
-              <w:t xml:space="preserve"> del </w:t>
-            </w:r>
-            <w:proofErr w:type="spellStart"/>
-            <w:r>
-              <w:rPr>
-                <w:rFonts w:asciiTheme="majorHAnsi" w:eastAsia="Century Gothic" w:hAnsiTheme="majorHAnsi" w:cstheme="majorHAnsi"/>
-              </w:rPr>
-              <w:t>form</w:t>
-            </w:r>
-            <w:proofErr w:type="spellEnd"/>
-            <w:r>
-              <w:rPr>
-                <w:rFonts w:asciiTheme="majorHAnsi" w:eastAsia="Century Gothic" w:hAnsiTheme="majorHAnsi" w:cstheme="majorHAnsi"/>
-              </w:rPr>
-              <w:t>.</w:t>
-            </w:r>
-          </w:p>
-        </w:tc>
-        <w:tc>
-          <w:tcPr>
-            <w:tcW w:w="3202" w:type="dxa"/>
-          </w:tcPr>
-          <w:p>
-            <w:pPr>
-              <w:rPr>
-                <w:rFonts w:asciiTheme="majorHAnsi" w:eastAsia="Century Gothic" w:hAnsiTheme="majorHAnsi" w:cstheme="majorHAnsi"/>
-              </w:rPr>
-            </w:pPr>
+        <w:trPr>
+          <w:trHeight w:val="300"/>
+        </w:trPr>
+        <w:tc>
+          <w:tcPr>
+            <w:tcW w:w="3397" w:type="dxa"/>
+            <w:gridSpan w:val="4"/>
+            <w:shd w:val="clear" w:color="auto" w:fill="C6D9F1" w:themeFill="text2" w:themeFillTint="33"/>
+          </w:tcPr>
+          <w:p>
+            <w:pPr>
+              <w:spacing w:line="259" w:lineRule="auto"/>
+              <w:rPr>
+                <w:rFonts w:ascii="Calibri" w:eastAsia="Calibri" w:hAnsi="Calibri" w:cs="Calibri"/>
+              </w:rPr>
+            </w:pPr>
+            <w:r>
+              <w:rPr>
+                <w:rFonts w:ascii="Calibri" w:eastAsia="Calibri" w:hAnsi="Calibri" w:cs="Calibri"/>
+                <w:b/>
+              </w:rPr>
+              <w:t>Attori secondari</w:t>
+            </w:r>
+          </w:p>
+        </w:tc>
+        <w:tc>
+          <w:tcPr>
+            <w:tcW w:w="5744" w:type="dxa"/>
+            <w:gridSpan w:val="4"/>
+            <w:shd w:val="clear" w:color="auto" w:fill="C6D9F1" w:themeFill="text2" w:themeFillTint="33"/>
+          </w:tcPr>
+          <w:p>
+            <w:pPr>
+              <w:spacing w:line="259" w:lineRule="auto"/>
+              <w:rPr>
+                <w:rFonts w:ascii="Calibri" w:eastAsia="Calibri" w:hAnsi="Calibri" w:cs="Calibri"/>
+              </w:rPr>
+            </w:pPr>
+            <w:r>
+              <w:rPr>
+                <w:rFonts w:ascii="Calibri" w:eastAsia="Calibri" w:hAnsi="Calibri" w:cs="Calibri"/>
+              </w:rPr>
+              <w:t>NA</w:t>
+            </w:r>
           </w:p>
         </w:tc>
       </w:tr>
       <w:tr>
-        <w:tc>
-          <w:tcPr>
-            <w:tcW w:w="2745" w:type="dxa"/>
-            <w:vMerge/>
-            <w:shd w:val="clear" w:color="auto" w:fill="2F5496"/>
-          </w:tcPr>
-          <w:p>
-            <w:pPr>
-              <w:widowControl w:val="0"/>
-              <w:rPr>
-                <w:rFonts w:ascii="Century Gothic" w:eastAsia="Century Gothic" w:hAnsi="Century Gothic" w:cs="Century Gothic"/>
-              </w:rPr>
-            </w:pPr>
-          </w:p>
-        </w:tc>
-        <w:tc>
-          <w:tcPr>
-            <w:tcW w:w="3195" w:type="dxa"/>
-          </w:tcPr>
-          <w:p>
-            <w:pPr>
-              <w:spacing w:line="259" w:lineRule="auto"/>
-              <w:rPr>
-                <w:rFonts w:asciiTheme="majorHAnsi" w:eastAsia="Century Gothic" w:hAnsiTheme="majorHAnsi" w:cstheme="majorHAnsi"/>
-              </w:rPr>
-            </w:pPr>
-          </w:p>
-        </w:tc>
-        <w:tc>
-          <w:tcPr>
-            <w:tcW w:w="3202" w:type="dxa"/>
-          </w:tcPr>
-          <w:p>
-            <w:pPr>
-              <w:rPr>
-                <w:rFonts w:asciiTheme="majorHAnsi" w:eastAsia="Century Gothic" w:hAnsiTheme="majorHAnsi" w:cstheme="majorHAnsi"/>
-              </w:rPr>
-            </w:pPr>
-            <w:r>
-              <w:rPr>
-                <w:rFonts w:asciiTheme="majorHAnsi" w:eastAsia="Century Gothic" w:hAnsiTheme="majorHAnsi" w:cstheme="majorHAnsi"/>
-              </w:rPr>
-              <w:t xml:space="preserve">Il sistema controlla che i campi del </w:t>
-            </w:r>
-            <w:proofErr w:type="spellStart"/>
-            <w:r>
-              <w:rPr>
-                <w:rFonts w:asciiTheme="majorHAnsi" w:eastAsia="Century Gothic" w:hAnsiTheme="majorHAnsi" w:cstheme="majorHAnsi"/>
-              </w:rPr>
-              <w:t>form</w:t>
-            </w:r>
-            <w:proofErr w:type="spellEnd"/>
-            <w:r>
-              <w:rPr>
-                <w:rFonts w:asciiTheme="majorHAnsi" w:eastAsia="Century Gothic" w:hAnsiTheme="majorHAnsi" w:cstheme="majorHAnsi"/>
-              </w:rPr>
-              <w:t xml:space="preserve"> rispettino i dovuti check.</w:t>
-            </w:r>
-            <w:r>
-              <w:rPr>
-                <w:rFonts w:asciiTheme="majorHAnsi" w:eastAsia="Century Gothic" w:hAnsiTheme="majorHAnsi" w:cstheme="majorHAnsi"/>
-              </w:rPr>
-              <w:br/>
-              <w:t>Uno dei campi non rispetta i check, dando un feedback visivo all’utente.</w:t>
+        <w:trPr>
+          <w:trHeight w:val="300"/>
+        </w:trPr>
+        <w:tc>
+          <w:tcPr>
+            <w:tcW w:w="3397" w:type="dxa"/>
+            <w:gridSpan w:val="4"/>
+            <w:shd w:val="clear" w:color="auto" w:fill="C6D9F1" w:themeFill="text2" w:themeFillTint="33"/>
+          </w:tcPr>
+          <w:p>
+            <w:pPr>
+              <w:spacing w:line="259" w:lineRule="auto"/>
+              <w:rPr>
+                <w:rFonts w:ascii="Calibri" w:eastAsia="Calibri" w:hAnsi="Calibri" w:cs="Calibri"/>
+              </w:rPr>
+            </w:pPr>
+            <w:r>
+              <w:rPr>
+                <w:rFonts w:ascii="Calibri" w:eastAsia="Calibri" w:hAnsi="Calibri" w:cs="Calibri"/>
+                <w:b/>
+              </w:rPr>
+              <w:t>Entry Condition</w:t>
+            </w:r>
+          </w:p>
+        </w:tc>
+        <w:tc>
+          <w:tcPr>
+            <w:tcW w:w="5744" w:type="dxa"/>
+            <w:gridSpan w:val="4"/>
+            <w:shd w:val="clear" w:color="auto" w:fill="C6D9F1" w:themeFill="text2" w:themeFillTint="33"/>
+          </w:tcPr>
+          <w:p>
+            <w:pPr>
+              <w:spacing w:line="259" w:lineRule="auto"/>
+              <w:rPr>
+                <w:rFonts w:ascii="Calibri" w:eastAsia="Calibri" w:hAnsi="Calibri" w:cs="Calibri"/>
+              </w:rPr>
+            </w:pPr>
+            <w:r>
+              <w:rPr>
+                <w:rFonts w:ascii="Calibri" w:eastAsia="Calibri" w:hAnsi="Calibri" w:cs="Calibri"/>
+              </w:rPr>
+              <w:t>Nell’area personale è visibile il comando per l’upload di documenti.</w:t>
             </w:r>
           </w:p>
         </w:tc>
       </w:tr>
       <w:tr>
-        <w:tc>
-          <w:tcPr>
-            <w:tcW w:w="2745" w:type="dxa"/>
-            <w:vMerge/>
-            <w:shd w:val="clear" w:color="auto" w:fill="2F5496"/>
-          </w:tcPr>
-          <w:p>
-            <w:pPr>
-              <w:widowControl w:val="0"/>
-              <w:rPr>
-                <w:rFonts w:ascii="Century Gothic" w:eastAsia="Century Gothic" w:hAnsi="Century Gothic" w:cs="Century Gothic"/>
-              </w:rPr>
-            </w:pPr>
-          </w:p>
-        </w:tc>
-        <w:tc>
-          <w:tcPr>
-            <w:tcW w:w="3195" w:type="dxa"/>
-          </w:tcPr>
-          <w:p>
-            <w:pPr>
-              <w:spacing w:line="259" w:lineRule="auto"/>
-              <w:rPr>
-                <w:rFonts w:asciiTheme="majorHAnsi" w:eastAsia="Century Gothic" w:hAnsiTheme="majorHAnsi" w:cstheme="majorHAnsi"/>
-              </w:rPr>
-            </w:pPr>
-            <w:r>
-              <w:rPr>
-                <w:rFonts w:asciiTheme="majorHAnsi" w:eastAsia="Century Gothic" w:hAnsiTheme="majorHAnsi" w:cstheme="majorHAnsi"/>
-              </w:rPr>
-              <w:t>Filippo nota il feedback di errato inserimento di uno dei campi e procede con il correggere il suo input.</w:t>
-            </w:r>
-          </w:p>
-        </w:tc>
-        <w:tc>
-          <w:tcPr>
-            <w:tcW w:w="3202" w:type="dxa"/>
-          </w:tcPr>
-          <w:p>
-            <w:pPr>
-              <w:rPr>
-                <w:rFonts w:asciiTheme="majorHAnsi" w:eastAsia="Century Gothic" w:hAnsiTheme="majorHAnsi" w:cstheme="majorHAnsi"/>
-              </w:rPr>
-            </w:pPr>
+        <w:trPr>
+          <w:trHeight w:val="300"/>
+        </w:trPr>
+        <w:tc>
+          <w:tcPr>
+            <w:tcW w:w="3397" w:type="dxa"/>
+            <w:gridSpan w:val="4"/>
+            <w:shd w:val="clear" w:color="auto" w:fill="C6D9F1" w:themeFill="text2" w:themeFillTint="33"/>
+          </w:tcPr>
+          <w:p>
+            <w:pPr>
+              <w:spacing w:line="259" w:lineRule="auto"/>
+              <w:rPr>
+                <w:rFonts w:ascii="Calibri" w:eastAsia="Calibri" w:hAnsi="Calibri" w:cs="Calibri"/>
+              </w:rPr>
+            </w:pPr>
+            <w:r>
+              <w:rPr>
+                <w:rFonts w:ascii="Calibri" w:eastAsia="Calibri" w:hAnsi="Calibri" w:cs="Calibri"/>
+                <w:b/>
+              </w:rPr>
+              <w:t>Exit condition</w:t>
+            </w:r>
+          </w:p>
+          <w:p>
+            <w:pPr>
+              <w:spacing w:line="259" w:lineRule="auto"/>
+              <w:rPr>
+                <w:rFonts w:ascii="Calibri" w:eastAsia="Calibri" w:hAnsi="Calibri" w:cs="Calibri"/>
+              </w:rPr>
+            </w:pPr>
+            <w:r>
+              <w:rPr>
+                <w:rFonts w:ascii="Calibri" w:eastAsia="Calibri" w:hAnsi="Calibri" w:cs="Calibri"/>
+              </w:rPr>
+              <w:t xml:space="preserve">                       On success</w:t>
+            </w:r>
+          </w:p>
+        </w:tc>
+        <w:tc>
+          <w:tcPr>
+            <w:tcW w:w="5744" w:type="dxa"/>
+            <w:gridSpan w:val="4"/>
+            <w:shd w:val="clear" w:color="auto" w:fill="C6D9F1" w:themeFill="text2" w:themeFillTint="33"/>
+          </w:tcPr>
+          <w:p>
+            <w:pPr>
+              <w:spacing w:line="259" w:lineRule="auto"/>
+              <w:rPr>
+                <w:rFonts w:ascii="Calibri" w:eastAsia="Calibri" w:hAnsi="Calibri" w:cs="Calibri"/>
+              </w:rPr>
+            </w:pPr>
+            <w:r>
+              <w:rPr>
+                <w:rFonts w:ascii="Calibri" w:eastAsia="Calibri" w:hAnsi="Calibri" w:cs="Calibri"/>
+              </w:rPr>
+              <w:t>I documenti sono stati caricati con successo e sono visibili agli altri utenti.</w:t>
+            </w:r>
           </w:p>
         </w:tc>
       </w:tr>
       <w:tr>
-        <w:tc>
-          <w:tcPr>
-            <w:tcW w:w="2745" w:type="dxa"/>
-            <w:vMerge/>
-            <w:shd w:val="clear" w:color="auto" w:fill="2F5496"/>
-          </w:tcPr>
-          <w:p>
-            <w:pPr>
-              <w:widowControl w:val="0"/>
-              <w:rPr>
-                <w:rFonts w:ascii="Century Gothic" w:eastAsia="Century Gothic" w:hAnsi="Century Gothic" w:cs="Century Gothic"/>
-              </w:rPr>
-            </w:pPr>
-          </w:p>
-        </w:tc>
-        <w:tc>
-          <w:tcPr>
-            <w:tcW w:w="3195" w:type="dxa"/>
-          </w:tcPr>
-          <w:p>
-            <w:pPr>
-              <w:spacing w:line="259" w:lineRule="auto"/>
-              <w:rPr>
-                <w:rFonts w:asciiTheme="majorHAnsi" w:eastAsia="Century Gothic" w:hAnsiTheme="majorHAnsi" w:cstheme="majorHAnsi"/>
-              </w:rPr>
-            </w:pPr>
-          </w:p>
-        </w:tc>
-        <w:tc>
-          <w:tcPr>
-            <w:tcW w:w="3202" w:type="dxa"/>
-          </w:tcPr>
-          <w:p>
-            <w:pPr>
-              <w:rPr>
-                <w:rFonts w:asciiTheme="majorHAnsi" w:eastAsia="Century Gothic" w:hAnsiTheme="majorHAnsi" w:cstheme="majorHAnsi"/>
-              </w:rPr>
-            </w:pPr>
-            <w:r>
-              <w:rPr>
-                <w:rFonts w:asciiTheme="majorHAnsi" w:eastAsia="Century Gothic" w:hAnsiTheme="majorHAnsi" w:cstheme="majorHAnsi"/>
-              </w:rPr>
-              <w:t xml:space="preserve">Il sistema rivalida i campi, ora corretti e procede con il download del documento caricato dall’utente. </w:t>
+        <w:trPr>
+          <w:trHeight w:val="300"/>
+        </w:trPr>
+        <w:tc>
+          <w:tcPr>
+            <w:tcW w:w="3397" w:type="dxa"/>
+            <w:gridSpan w:val="4"/>
+            <w:shd w:val="clear" w:color="auto" w:fill="C6D9F1" w:themeFill="text2" w:themeFillTint="33"/>
+          </w:tcPr>
+          <w:p>
+            <w:pPr>
+              <w:spacing w:line="259" w:lineRule="auto"/>
+              <w:rPr>
+                <w:rFonts w:ascii="Calibri" w:eastAsia="Calibri" w:hAnsi="Calibri" w:cs="Calibri"/>
+              </w:rPr>
+            </w:pPr>
+            <w:r>
+              <w:rPr>
+                <w:rFonts w:ascii="Calibri" w:eastAsia="Calibri" w:hAnsi="Calibri" w:cs="Calibri"/>
+                <w:b/>
+              </w:rPr>
+              <w:t>Exit condition</w:t>
+            </w:r>
+          </w:p>
+          <w:p>
+            <w:pPr>
+              <w:spacing w:line="259" w:lineRule="auto"/>
+              <w:rPr>
+                <w:rFonts w:ascii="Calibri" w:eastAsia="Calibri" w:hAnsi="Calibri" w:cs="Calibri"/>
+              </w:rPr>
+            </w:pPr>
+            <w:r>
+              <w:rPr>
+                <w:rFonts w:ascii="Calibri" w:eastAsia="Calibri" w:hAnsi="Calibri" w:cs="Calibri"/>
+              </w:rPr>
+              <w:lastRenderedPageBreak/>
+              <w:t xml:space="preserve">                       On failure</w:t>
+            </w:r>
+          </w:p>
+        </w:tc>
+        <w:tc>
+          <w:tcPr>
+            <w:tcW w:w="5744" w:type="dxa"/>
+            <w:gridSpan w:val="4"/>
+            <w:shd w:val="clear" w:color="auto" w:fill="C6D9F1" w:themeFill="text2" w:themeFillTint="33"/>
+          </w:tcPr>
+          <w:p>
+            <w:pPr>
+              <w:spacing w:line="259" w:lineRule="auto"/>
+              <w:rPr>
+                <w:rFonts w:ascii="Calibri" w:eastAsia="Calibri" w:hAnsi="Calibri" w:cs="Calibri"/>
+              </w:rPr>
+            </w:pPr>
+            <w:r>
+              <w:rPr>
+                <w:rFonts w:ascii="Calibri" w:eastAsia="Calibri" w:hAnsi="Calibri" w:cs="Calibri"/>
+              </w:rPr>
+              <w:lastRenderedPageBreak/>
+              <w:t>Nessun documento viene caricato</w:t>
+            </w:r>
+          </w:p>
+        </w:tc>
+      </w:tr>
+      <w:tr>
+        <w:trPr>
+          <w:trHeight w:val="300"/>
+        </w:trPr>
+        <w:tc>
+          <w:tcPr>
+            <w:tcW w:w="3397" w:type="dxa"/>
+            <w:gridSpan w:val="4"/>
+            <w:shd w:val="clear" w:color="auto" w:fill="C6D9F1" w:themeFill="text2" w:themeFillTint="33"/>
+          </w:tcPr>
+          <w:p>
+            <w:pPr>
+              <w:spacing w:line="259" w:lineRule="auto"/>
+              <w:rPr>
+                <w:rFonts w:ascii="Calibri" w:eastAsia="Calibri" w:hAnsi="Calibri" w:cs="Calibri"/>
+              </w:rPr>
+            </w:pPr>
+            <w:r>
+              <w:rPr>
+                <w:rFonts w:ascii="Calibri" w:eastAsia="Calibri" w:hAnsi="Calibri" w:cs="Calibri"/>
+                <w:b/>
+              </w:rPr>
+              <w:t xml:space="preserve">Rilevanza/User </w:t>
+            </w:r>
+            <w:proofErr w:type="spellStart"/>
+            <w:r>
+              <w:rPr>
+                <w:rFonts w:ascii="Calibri" w:eastAsia="Calibri" w:hAnsi="Calibri" w:cs="Calibri"/>
+                <w:b/>
+              </w:rPr>
+              <w:t>Priority</w:t>
+            </w:r>
+            <w:proofErr w:type="spellEnd"/>
+          </w:p>
+        </w:tc>
+        <w:tc>
+          <w:tcPr>
+            <w:tcW w:w="5744" w:type="dxa"/>
+            <w:gridSpan w:val="4"/>
+            <w:shd w:val="clear" w:color="auto" w:fill="C6D9F1" w:themeFill="text2" w:themeFillTint="33"/>
+          </w:tcPr>
+          <w:p>
+            <w:pPr>
+              <w:spacing w:line="259" w:lineRule="auto"/>
+              <w:rPr>
+                <w:rFonts w:ascii="Calibri" w:eastAsia="Calibri" w:hAnsi="Calibri" w:cs="Calibri"/>
+              </w:rPr>
+            </w:pPr>
+            <w:r>
+              <w:rPr>
+                <w:rFonts w:ascii="Calibri" w:eastAsia="Calibri" w:hAnsi="Calibri" w:cs="Calibri"/>
+              </w:rPr>
+              <w:t>Elevata</w:t>
+            </w:r>
+          </w:p>
+        </w:tc>
+      </w:tr>
+      <w:tr>
+        <w:trPr>
+          <w:trHeight w:val="300"/>
+        </w:trPr>
+        <w:tc>
+          <w:tcPr>
+            <w:tcW w:w="3397" w:type="dxa"/>
+            <w:gridSpan w:val="4"/>
+            <w:shd w:val="clear" w:color="auto" w:fill="C6D9F1" w:themeFill="text2" w:themeFillTint="33"/>
+          </w:tcPr>
+          <w:p>
+            <w:pPr>
+              <w:spacing w:line="259" w:lineRule="auto"/>
+              <w:rPr>
+                <w:rFonts w:ascii="Calibri" w:eastAsia="Calibri" w:hAnsi="Calibri" w:cs="Calibri"/>
+              </w:rPr>
+            </w:pPr>
+            <w:r>
+              <w:rPr>
+                <w:rFonts w:ascii="Calibri" w:eastAsia="Calibri" w:hAnsi="Calibri" w:cs="Calibri"/>
+                <w:b/>
+              </w:rPr>
+              <w:t>Frequenza stimata</w:t>
+            </w:r>
+          </w:p>
+        </w:tc>
+        <w:tc>
+          <w:tcPr>
+            <w:tcW w:w="5744" w:type="dxa"/>
+            <w:gridSpan w:val="4"/>
+            <w:shd w:val="clear" w:color="auto" w:fill="C6D9F1" w:themeFill="text2" w:themeFillTint="33"/>
+          </w:tcPr>
+          <w:p>
+            <w:pPr>
+              <w:spacing w:line="259" w:lineRule="auto"/>
+              <w:rPr>
+                <w:rFonts w:ascii="Calibri" w:eastAsia="Calibri" w:hAnsi="Calibri" w:cs="Calibri"/>
+              </w:rPr>
+            </w:pPr>
+            <w:r>
+              <w:rPr>
+                <w:rFonts w:ascii="Calibri" w:eastAsia="Calibri" w:hAnsi="Calibri" w:cs="Calibri"/>
+              </w:rPr>
+              <w:t>20 usi/giorno</w:t>
+            </w:r>
+          </w:p>
+        </w:tc>
+      </w:tr>
+      <w:tr>
+        <w:tc>
+          <w:tcPr>
+            <w:tcW w:w="9141" w:type="dxa"/>
+            <w:gridSpan w:val="8"/>
+            <w:shd w:val="clear" w:color="auto" w:fill="C6D9F1" w:themeFill="text2" w:themeFillTint="33"/>
+            <w:vAlign w:val="center"/>
+          </w:tcPr>
+          <w:p>
+            <w:pPr>
+              <w:spacing w:line="259" w:lineRule="auto"/>
+              <w:jc w:val="center"/>
+              <w:rPr>
+                <w:rFonts w:ascii="Calibri" w:eastAsia="Calibri" w:hAnsi="Calibri" w:cs="Calibri"/>
+              </w:rPr>
+            </w:pPr>
+            <w:r>
+              <w:rPr>
+                <w:rFonts w:ascii="Calibri" w:eastAsia="Calibri" w:hAnsi="Calibri" w:cs="Calibri"/>
+                <w:b/>
+                <w:smallCaps/>
+              </w:rPr>
+              <w:t>FLUSSO DI EVENTI PRINCIPALE/MAIN SCENARIO</w:t>
+            </w:r>
+          </w:p>
+        </w:tc>
+      </w:tr>
+      <w:tr>
+        <w:tc>
+          <w:tcPr>
+            <w:tcW w:w="1127" w:type="dxa"/>
+            <w:shd w:val="clear" w:color="auto" w:fill="C6D9F1" w:themeFill="text2" w:themeFillTint="33"/>
+          </w:tcPr>
+          <w:p>
+            <w:pPr>
+              <w:spacing w:line="259" w:lineRule="auto"/>
+              <w:rPr>
+                <w:rFonts w:ascii="Calibri" w:eastAsia="Calibri" w:hAnsi="Calibri" w:cs="Calibri"/>
+              </w:rPr>
+            </w:pPr>
+            <w:r>
+              <w:rPr>
+                <w:rFonts w:ascii="Calibri" w:eastAsia="Calibri" w:hAnsi="Calibri" w:cs="Calibri"/>
+              </w:rPr>
+              <w:t>1.</w:t>
+            </w:r>
+          </w:p>
+        </w:tc>
+        <w:tc>
+          <w:tcPr>
+            <w:tcW w:w="2254" w:type="dxa"/>
+            <w:gridSpan w:val="2"/>
+            <w:shd w:val="clear" w:color="auto" w:fill="C6D9F1" w:themeFill="text2" w:themeFillTint="33"/>
+          </w:tcPr>
+          <w:p>
+            <w:pPr>
+              <w:spacing w:line="259" w:lineRule="auto"/>
+              <w:ind w:left="34"/>
+              <w:rPr>
+                <w:rFonts w:ascii="Calibri" w:eastAsia="Calibri" w:hAnsi="Calibri" w:cs="Calibri"/>
+                <w:b/>
+              </w:rPr>
+            </w:pPr>
+            <w:r>
+              <w:rPr>
+                <w:rFonts w:ascii="Calibri" w:eastAsia="Calibri" w:hAnsi="Calibri" w:cs="Calibri"/>
+                <w:b/>
+              </w:rPr>
+              <w:t>Studente/Creator:</w:t>
+            </w:r>
+          </w:p>
+        </w:tc>
+        <w:tc>
+          <w:tcPr>
+            <w:tcW w:w="5760" w:type="dxa"/>
+            <w:gridSpan w:val="5"/>
+            <w:shd w:val="clear" w:color="auto" w:fill="C6D9F1" w:themeFill="text2" w:themeFillTint="33"/>
+          </w:tcPr>
+          <w:p>
+            <w:pPr>
+              <w:spacing w:line="259" w:lineRule="auto"/>
+              <w:ind w:left="34"/>
+              <w:rPr>
+                <w:rFonts w:ascii="Calibri" w:eastAsia="Calibri" w:hAnsi="Calibri" w:cs="Calibri"/>
+                <w:b/>
+              </w:rPr>
+            </w:pPr>
+            <w:r>
+              <w:rPr>
+                <w:rFonts w:ascii="Calibri" w:eastAsia="Calibri" w:hAnsi="Calibri" w:cs="Calibri"/>
+              </w:rPr>
+              <w:t xml:space="preserve">Interagisce con il </w:t>
+            </w:r>
+            <w:proofErr w:type="spellStart"/>
+            <w:r>
+              <w:rPr>
+                <w:rFonts w:ascii="Calibri" w:eastAsia="Calibri" w:hAnsi="Calibri" w:cs="Calibri"/>
+              </w:rPr>
+              <w:t>button</w:t>
+            </w:r>
+            <w:proofErr w:type="spellEnd"/>
+            <w:r>
+              <w:rPr>
+                <w:rFonts w:ascii="Calibri" w:eastAsia="Calibri" w:hAnsi="Calibri" w:cs="Calibri"/>
+              </w:rPr>
+              <w:t xml:space="preserve"> “Carica documenti” per poter caricare i suoi appunti/</w:t>
+            </w:r>
+            <w:proofErr w:type="spellStart"/>
+            <w:r>
+              <w:rPr>
+                <w:rFonts w:ascii="Calibri" w:eastAsia="Calibri" w:hAnsi="Calibri" w:cs="Calibri"/>
+              </w:rPr>
+              <w:t>sbobine</w:t>
+            </w:r>
+            <w:proofErr w:type="spellEnd"/>
+            <w:r>
+              <w:rPr>
+                <w:rFonts w:ascii="Calibri" w:eastAsia="Calibri" w:hAnsi="Calibri" w:cs="Calibri"/>
+              </w:rPr>
+              <w:t>.</w:t>
+            </w:r>
+          </w:p>
+        </w:tc>
+      </w:tr>
+      <w:tr>
+        <w:tc>
+          <w:tcPr>
+            <w:tcW w:w="1127" w:type="dxa"/>
+            <w:shd w:val="clear" w:color="auto" w:fill="C6D9F1" w:themeFill="text2" w:themeFillTint="33"/>
+          </w:tcPr>
+          <w:p>
+            <w:pPr>
+              <w:spacing w:line="259" w:lineRule="auto"/>
+              <w:rPr>
+                <w:rFonts w:ascii="Calibri" w:eastAsia="Calibri" w:hAnsi="Calibri" w:cs="Calibri"/>
+              </w:rPr>
+            </w:pPr>
+            <w:r>
+              <w:rPr>
+                <w:rFonts w:ascii="Calibri" w:eastAsia="Calibri" w:hAnsi="Calibri" w:cs="Calibri"/>
+              </w:rPr>
+              <w:t>2.</w:t>
+            </w:r>
+          </w:p>
+        </w:tc>
+        <w:tc>
+          <w:tcPr>
+            <w:tcW w:w="2254" w:type="dxa"/>
+            <w:gridSpan w:val="2"/>
+            <w:shd w:val="clear" w:color="auto" w:fill="C6D9F1" w:themeFill="text2" w:themeFillTint="33"/>
+          </w:tcPr>
+          <w:p>
+            <w:pPr>
+              <w:spacing w:line="259" w:lineRule="auto"/>
+              <w:rPr>
+                <w:rFonts w:ascii="Calibri" w:eastAsia="Calibri" w:hAnsi="Calibri" w:cs="Calibri"/>
+                <w:b/>
+                <w:bCs/>
+              </w:rPr>
+            </w:pPr>
+            <w:r>
+              <w:rPr>
+                <w:rFonts w:ascii="Calibri" w:eastAsia="Calibri" w:hAnsi="Calibri" w:cs="Calibri"/>
+                <w:b/>
+                <w:bCs/>
+              </w:rPr>
+              <w:t>Sistema:</w:t>
+            </w:r>
+          </w:p>
+        </w:tc>
+        <w:tc>
+          <w:tcPr>
+            <w:tcW w:w="5760" w:type="dxa"/>
+            <w:gridSpan w:val="5"/>
+            <w:shd w:val="clear" w:color="auto" w:fill="C6D9F1" w:themeFill="text2" w:themeFillTint="33"/>
+          </w:tcPr>
+          <w:p>
+            <w:pPr>
+              <w:spacing w:line="259" w:lineRule="auto"/>
+              <w:rPr>
+                <w:rFonts w:ascii="Calibri" w:eastAsia="Calibri" w:hAnsi="Calibri" w:cs="Calibri"/>
+              </w:rPr>
+            </w:pPr>
+            <w:r>
+              <w:rPr>
+                <w:rFonts w:ascii="Calibri" w:eastAsia="Calibri" w:hAnsi="Calibri" w:cs="Calibri"/>
+              </w:rPr>
+              <w:t xml:space="preserve">Mostra un </w:t>
+            </w:r>
+            <w:proofErr w:type="spellStart"/>
+            <w:r>
+              <w:rPr>
+                <w:rFonts w:ascii="Calibri" w:eastAsia="Calibri" w:hAnsi="Calibri" w:cs="Calibri"/>
+              </w:rPr>
+              <w:t>form</w:t>
+            </w:r>
+            <w:proofErr w:type="spellEnd"/>
+            <w:r>
+              <w:rPr>
+                <w:rFonts w:ascii="Calibri" w:eastAsia="Calibri" w:hAnsi="Calibri" w:cs="Calibri"/>
+              </w:rPr>
+              <w:t xml:space="preserve"> da compilare:</w:t>
+            </w:r>
+          </w:p>
+          <w:p>
+            <w:pPr>
+              <w:pStyle w:val="Paragrafoelenco"/>
+              <w:numPr>
+                <w:ilvl w:val="0"/>
+                <w:numId w:val="4"/>
+              </w:numPr>
+              <w:spacing w:line="259" w:lineRule="auto"/>
+              <w:rPr>
+                <w:rFonts w:ascii="Calibri" w:eastAsia="Calibri" w:hAnsi="Calibri" w:cs="Calibri"/>
+              </w:rPr>
+            </w:pPr>
+            <w:r>
+              <w:rPr>
+                <w:rFonts w:ascii="Calibri" w:eastAsia="Calibri" w:hAnsi="Calibri" w:cs="Calibri"/>
+              </w:rPr>
+              <w:t>Università frequentante/frequentata</w:t>
+            </w:r>
+          </w:p>
+          <w:p>
+            <w:pPr>
+              <w:pStyle w:val="Paragrafoelenco"/>
+              <w:numPr>
+                <w:ilvl w:val="0"/>
+                <w:numId w:val="4"/>
+              </w:numPr>
+              <w:spacing w:line="259" w:lineRule="auto"/>
+              <w:rPr>
+                <w:rFonts w:ascii="Calibri" w:eastAsia="Calibri" w:hAnsi="Calibri" w:cs="Calibri"/>
+              </w:rPr>
+            </w:pPr>
+            <w:r>
+              <w:rPr>
+                <w:rFonts w:ascii="Calibri" w:eastAsia="Calibri" w:hAnsi="Calibri" w:cs="Calibri"/>
+              </w:rPr>
+              <w:t>Facoltà frequentante/frequentata</w:t>
+            </w:r>
+          </w:p>
+          <w:p>
+            <w:pPr>
+              <w:pStyle w:val="Paragrafoelenco"/>
+              <w:numPr>
+                <w:ilvl w:val="0"/>
+                <w:numId w:val="4"/>
+              </w:numPr>
+              <w:spacing w:line="259" w:lineRule="auto"/>
+              <w:rPr>
+                <w:rFonts w:ascii="Calibri" w:eastAsia="Calibri" w:hAnsi="Calibri" w:cs="Calibri"/>
+              </w:rPr>
+            </w:pPr>
+            <w:r>
+              <w:rPr>
+                <w:rFonts w:ascii="Calibri" w:eastAsia="Calibri" w:hAnsi="Calibri" w:cs="Calibri"/>
+              </w:rPr>
+              <w:t>Corso di Studio frequentante/frequentato</w:t>
+            </w:r>
+          </w:p>
+          <w:p>
+            <w:pPr>
+              <w:pStyle w:val="Paragrafoelenco"/>
+              <w:numPr>
+                <w:ilvl w:val="0"/>
+                <w:numId w:val="4"/>
+              </w:numPr>
+              <w:spacing w:line="259" w:lineRule="auto"/>
+              <w:rPr>
+                <w:rFonts w:ascii="Calibri" w:eastAsia="Calibri" w:hAnsi="Calibri" w:cs="Calibri"/>
+              </w:rPr>
+            </w:pPr>
+            <w:r>
+              <w:rPr>
+                <w:rFonts w:ascii="Calibri" w:eastAsia="Calibri" w:hAnsi="Calibri" w:cs="Calibri"/>
+              </w:rPr>
+              <w:t>Insegnamento (di cui si vogliono caricare gli appunti)</w:t>
+            </w:r>
+          </w:p>
+          <w:p>
+            <w:pPr>
+              <w:pStyle w:val="Paragrafoelenco"/>
+              <w:numPr>
+                <w:ilvl w:val="0"/>
+                <w:numId w:val="4"/>
+              </w:numPr>
+              <w:spacing w:line="259" w:lineRule="auto"/>
+              <w:rPr>
+                <w:rFonts w:ascii="Calibri" w:eastAsia="Calibri" w:hAnsi="Calibri" w:cs="Calibri"/>
+              </w:rPr>
+            </w:pPr>
+            <w:r>
+              <w:rPr>
+                <w:rFonts w:ascii="Calibri" w:eastAsia="Calibri" w:hAnsi="Calibri" w:cs="Calibri"/>
+              </w:rPr>
+              <w:t>Titolo documento: stringa di caratteri</w:t>
+            </w:r>
+          </w:p>
+          <w:p>
+            <w:pPr>
+              <w:pStyle w:val="Paragrafoelenco"/>
+              <w:numPr>
+                <w:ilvl w:val="0"/>
+                <w:numId w:val="4"/>
+              </w:numPr>
+              <w:spacing w:line="259" w:lineRule="auto"/>
+              <w:rPr>
+                <w:rFonts w:ascii="Calibri" w:eastAsia="Calibri" w:hAnsi="Calibri" w:cs="Calibri"/>
+              </w:rPr>
+            </w:pPr>
+            <w:r>
+              <w:rPr>
+                <w:rFonts w:ascii="Calibri" w:eastAsia="Calibri" w:hAnsi="Calibri" w:cs="Calibri"/>
+              </w:rPr>
+              <w:t xml:space="preserve">Descrizione documento: stringa di caratteri </w:t>
+            </w:r>
+          </w:p>
+          <w:p>
+            <w:pPr>
+              <w:pStyle w:val="Paragrafoelenco"/>
+              <w:numPr>
+                <w:ilvl w:val="0"/>
+                <w:numId w:val="4"/>
+              </w:numPr>
+              <w:spacing w:line="259" w:lineRule="auto"/>
+              <w:rPr>
+                <w:rFonts w:ascii="Calibri" w:eastAsia="Calibri" w:hAnsi="Calibri" w:cs="Calibri"/>
+              </w:rPr>
+            </w:pPr>
+            <w:r>
+              <w:rPr>
+                <w:rFonts w:ascii="Calibri" w:eastAsia="Calibri" w:hAnsi="Calibri" w:cs="Calibri"/>
+              </w:rPr>
+              <w:t>Caricamento file: casella dove trascinare i documenti o cercarli nel proprio dispositivo</w:t>
+            </w:r>
+          </w:p>
+          <w:p>
+            <w:pPr>
+              <w:spacing w:line="259" w:lineRule="auto"/>
+              <w:rPr>
+                <w:rFonts w:ascii="Calibri" w:eastAsia="Calibri" w:hAnsi="Calibri" w:cs="Calibri"/>
+              </w:rPr>
+            </w:pPr>
+            <w:r>
+              <w:rPr>
+                <w:rFonts w:ascii="Calibri" w:eastAsia="Calibri" w:hAnsi="Calibri" w:cs="Calibri"/>
+              </w:rPr>
+              <w:t xml:space="preserve">Tutti i campi sono </w:t>
+            </w:r>
+            <w:r>
+              <w:rPr>
+                <w:rFonts w:ascii="Calibri" w:eastAsia="Calibri" w:hAnsi="Calibri" w:cs="Calibri"/>
+              </w:rPr>
+              <w:t>obbligatori.</w:t>
+            </w:r>
+          </w:p>
+        </w:tc>
+      </w:tr>
+      <w:tr>
+        <w:tc>
+          <w:tcPr>
+            <w:tcW w:w="1127" w:type="dxa"/>
+            <w:shd w:val="clear" w:color="auto" w:fill="C6D9F1" w:themeFill="text2" w:themeFillTint="33"/>
+          </w:tcPr>
+          <w:p>
+            <w:pPr>
+              <w:spacing w:line="259" w:lineRule="auto"/>
+              <w:rPr>
+                <w:rFonts w:ascii="Calibri" w:eastAsia="Calibri" w:hAnsi="Calibri" w:cs="Calibri"/>
+              </w:rPr>
+            </w:pPr>
+            <w:r>
+              <w:rPr>
+                <w:rFonts w:ascii="Calibri" w:eastAsia="Calibri" w:hAnsi="Calibri" w:cs="Calibri"/>
+              </w:rPr>
+              <w:t>3.</w:t>
+            </w:r>
+          </w:p>
+        </w:tc>
+        <w:tc>
+          <w:tcPr>
+            <w:tcW w:w="2254" w:type="dxa"/>
+            <w:gridSpan w:val="2"/>
+            <w:shd w:val="clear" w:color="auto" w:fill="C6D9F1" w:themeFill="text2" w:themeFillTint="33"/>
+          </w:tcPr>
+          <w:p>
+            <w:pPr>
+              <w:spacing w:line="259" w:lineRule="auto"/>
+              <w:rPr>
+                <w:rFonts w:ascii="Calibri" w:eastAsia="Calibri" w:hAnsi="Calibri" w:cs="Calibri"/>
+                <w:b/>
+                <w:bCs/>
+              </w:rPr>
+            </w:pPr>
+            <w:r>
+              <w:rPr>
+                <w:rFonts w:ascii="Calibri" w:eastAsia="Calibri" w:hAnsi="Calibri" w:cs="Calibri"/>
+                <w:b/>
+                <w:bCs/>
+              </w:rPr>
+              <w:t>Studente/Creator:</w:t>
+            </w:r>
+          </w:p>
+        </w:tc>
+        <w:tc>
+          <w:tcPr>
+            <w:tcW w:w="5760" w:type="dxa"/>
+            <w:gridSpan w:val="5"/>
+            <w:shd w:val="clear" w:color="auto" w:fill="C6D9F1" w:themeFill="text2" w:themeFillTint="33"/>
+          </w:tcPr>
+          <w:p>
+            <w:pPr>
+              <w:spacing w:line="259" w:lineRule="auto"/>
+              <w:rPr>
+                <w:rFonts w:ascii="Calibri" w:eastAsia="Calibri" w:hAnsi="Calibri" w:cs="Calibri"/>
+              </w:rPr>
+            </w:pPr>
+            <w:r>
+              <w:rPr>
+                <w:rFonts w:ascii="Calibri" w:eastAsia="Calibri" w:hAnsi="Calibri" w:cs="Calibri"/>
+              </w:rPr>
+              <w:t xml:space="preserve">Riempie tutti i campi e sottomette la </w:t>
+            </w:r>
+            <w:proofErr w:type="spellStart"/>
+            <w:r>
+              <w:rPr>
+                <w:rFonts w:ascii="Calibri" w:eastAsia="Calibri" w:hAnsi="Calibri" w:cs="Calibri"/>
+              </w:rPr>
+              <w:t>form</w:t>
+            </w:r>
+            <w:proofErr w:type="spellEnd"/>
+            <w:r>
+              <w:rPr>
+                <w:rFonts w:ascii="Calibri" w:eastAsia="Calibri" w:hAnsi="Calibri" w:cs="Calibri"/>
+              </w:rPr>
+              <w:t xml:space="preserve"> compilata.</w:t>
+            </w:r>
+          </w:p>
+        </w:tc>
+      </w:tr>
+      <w:tr>
+        <w:tc>
+          <w:tcPr>
+            <w:tcW w:w="1127" w:type="dxa"/>
+            <w:shd w:val="clear" w:color="auto" w:fill="C6D9F1" w:themeFill="text2" w:themeFillTint="33"/>
+          </w:tcPr>
+          <w:p>
+            <w:pPr>
+              <w:spacing w:line="259" w:lineRule="auto"/>
+              <w:rPr>
+                <w:rFonts w:ascii="Calibri" w:eastAsia="Calibri" w:hAnsi="Calibri" w:cs="Calibri"/>
+              </w:rPr>
+            </w:pPr>
+            <w:r>
+              <w:rPr>
+                <w:rFonts w:ascii="Calibri" w:eastAsia="Calibri" w:hAnsi="Calibri" w:cs="Calibri"/>
+              </w:rPr>
+              <w:t>4.</w:t>
+            </w:r>
+          </w:p>
+        </w:tc>
+        <w:tc>
+          <w:tcPr>
+            <w:tcW w:w="2254" w:type="dxa"/>
+            <w:gridSpan w:val="2"/>
+            <w:shd w:val="clear" w:color="auto" w:fill="C6D9F1" w:themeFill="text2" w:themeFillTint="33"/>
+          </w:tcPr>
+          <w:p>
+            <w:pPr>
+              <w:spacing w:line="259" w:lineRule="auto"/>
+              <w:rPr>
+                <w:rFonts w:ascii="Calibri" w:eastAsia="Calibri" w:hAnsi="Calibri" w:cs="Calibri"/>
+                <w:b/>
+                <w:bCs/>
+              </w:rPr>
+            </w:pPr>
+            <w:r>
+              <w:rPr>
+                <w:rFonts w:ascii="Calibri" w:eastAsia="Calibri" w:hAnsi="Calibri" w:cs="Calibri"/>
+                <w:b/>
+                <w:bCs/>
+              </w:rPr>
+              <w:t>Sistema</w:t>
+            </w:r>
+            <w:r>
+              <w:rPr>
+                <w:rFonts w:ascii="Calibri" w:eastAsia="Calibri" w:hAnsi="Calibri" w:cs="Calibri"/>
+                <w:b/>
+                <w:bCs/>
+              </w:rPr>
+              <w:t>:</w:t>
+            </w:r>
+          </w:p>
+        </w:tc>
+        <w:tc>
+          <w:tcPr>
+            <w:tcW w:w="5760" w:type="dxa"/>
+            <w:gridSpan w:val="5"/>
+            <w:shd w:val="clear" w:color="auto" w:fill="C6D9F1" w:themeFill="text2" w:themeFillTint="33"/>
+          </w:tcPr>
+          <w:p>
+            <w:pPr>
+              <w:spacing w:line="259" w:lineRule="auto"/>
+              <w:rPr>
+                <w:rFonts w:ascii="Calibri" w:eastAsia="Calibri" w:hAnsi="Calibri" w:cs="Calibri"/>
+              </w:rPr>
+            </w:pPr>
+            <w:r>
+              <w:rPr>
+                <w:rFonts w:ascii="Calibri" w:eastAsia="Calibri" w:hAnsi="Calibri" w:cs="Calibri"/>
+              </w:rPr>
+              <w:t>Verifica il corretto inserimento di tutti i campi obbligatori.</w:t>
+            </w:r>
+          </w:p>
+        </w:tc>
+      </w:tr>
+      <w:tr>
+        <w:tc>
+          <w:tcPr>
+            <w:tcW w:w="1127" w:type="dxa"/>
+            <w:shd w:val="clear" w:color="auto" w:fill="C6D9F1" w:themeFill="text2" w:themeFillTint="33"/>
+          </w:tcPr>
+          <w:p>
+            <w:pPr>
+              <w:spacing w:line="259" w:lineRule="auto"/>
+              <w:rPr>
+                <w:rFonts w:ascii="Calibri" w:eastAsia="Calibri" w:hAnsi="Calibri" w:cs="Calibri"/>
+              </w:rPr>
+            </w:pPr>
+            <w:r>
+              <w:rPr>
+                <w:rFonts w:ascii="Calibri" w:eastAsia="Calibri" w:hAnsi="Calibri" w:cs="Calibri"/>
+              </w:rPr>
+              <w:t>5</w:t>
+            </w:r>
+          </w:p>
+        </w:tc>
+        <w:tc>
+          <w:tcPr>
+            <w:tcW w:w="2254" w:type="dxa"/>
+            <w:gridSpan w:val="2"/>
+            <w:shd w:val="clear" w:color="auto" w:fill="C6D9F1" w:themeFill="text2" w:themeFillTint="33"/>
+          </w:tcPr>
+          <w:p>
+            <w:pPr>
+              <w:spacing w:line="259" w:lineRule="auto"/>
+              <w:rPr>
+                <w:rFonts w:ascii="Calibri" w:eastAsia="Calibri" w:hAnsi="Calibri" w:cs="Calibri"/>
+                <w:b/>
+                <w:bCs/>
+              </w:rPr>
+            </w:pPr>
+            <w:r>
+              <w:rPr>
+                <w:rFonts w:ascii="Calibri" w:eastAsia="Calibri" w:hAnsi="Calibri" w:cs="Calibri"/>
+                <w:b/>
+                <w:bCs/>
+              </w:rPr>
+              <w:t>Sistema</w:t>
+            </w:r>
+            <w:r>
+              <w:rPr>
+                <w:rFonts w:ascii="Calibri" w:eastAsia="Calibri" w:hAnsi="Calibri" w:cs="Calibri"/>
+                <w:b/>
+                <w:bCs/>
+              </w:rPr>
+              <w:t>:</w:t>
+            </w:r>
+          </w:p>
+        </w:tc>
+        <w:tc>
+          <w:tcPr>
+            <w:tcW w:w="5760" w:type="dxa"/>
+            <w:gridSpan w:val="5"/>
+            <w:shd w:val="clear" w:color="auto" w:fill="C6D9F1" w:themeFill="text2" w:themeFillTint="33"/>
+          </w:tcPr>
+          <w:p>
+            <w:pPr>
+              <w:spacing w:line="259" w:lineRule="auto"/>
+              <w:rPr>
+                <w:rFonts w:ascii="Calibri" w:eastAsia="Calibri" w:hAnsi="Calibri" w:cs="Calibri"/>
+              </w:rPr>
+            </w:pPr>
+            <w:r>
+              <w:rPr>
+                <w:rFonts w:ascii="Calibri" w:eastAsia="Calibri" w:hAnsi="Calibri" w:cs="Calibri"/>
+              </w:rPr>
+              <w:t>Salva i file caricati nel proprio database.</w:t>
+            </w:r>
+          </w:p>
+        </w:tc>
+      </w:tr>
+      <w:tr>
+        <w:tc>
+          <w:tcPr>
+            <w:tcW w:w="1127" w:type="dxa"/>
+            <w:shd w:val="clear" w:color="auto" w:fill="C6D9F1" w:themeFill="text2" w:themeFillTint="33"/>
+          </w:tcPr>
+          <w:p>
+            <w:pPr>
+              <w:spacing w:line="259" w:lineRule="auto"/>
+              <w:rPr>
+                <w:rFonts w:ascii="Calibri" w:eastAsia="Calibri" w:hAnsi="Calibri" w:cs="Calibri"/>
+              </w:rPr>
+            </w:pPr>
+            <w:r>
+              <w:rPr>
+                <w:rFonts w:ascii="Calibri" w:eastAsia="Calibri" w:hAnsi="Calibri" w:cs="Calibri"/>
+              </w:rPr>
+              <w:t>6</w:t>
+            </w:r>
+          </w:p>
+        </w:tc>
+        <w:tc>
+          <w:tcPr>
+            <w:tcW w:w="2254" w:type="dxa"/>
+            <w:gridSpan w:val="2"/>
+            <w:shd w:val="clear" w:color="auto" w:fill="C6D9F1" w:themeFill="text2" w:themeFillTint="33"/>
+          </w:tcPr>
+          <w:p>
+            <w:pPr>
+              <w:spacing w:line="259" w:lineRule="auto"/>
+              <w:rPr>
+                <w:rFonts w:ascii="Calibri" w:eastAsia="Calibri" w:hAnsi="Calibri" w:cs="Calibri"/>
+                <w:b/>
+                <w:bCs/>
+              </w:rPr>
+            </w:pPr>
+            <w:r>
+              <w:rPr>
+                <w:rFonts w:ascii="Calibri" w:eastAsia="Calibri" w:hAnsi="Calibri" w:cs="Calibri"/>
+                <w:b/>
+                <w:bCs/>
+              </w:rPr>
+              <w:t>Sistema</w:t>
+            </w:r>
+            <w:r>
+              <w:rPr>
+                <w:rFonts w:ascii="Calibri" w:eastAsia="Calibri" w:hAnsi="Calibri" w:cs="Calibri"/>
+                <w:b/>
+                <w:bCs/>
+              </w:rPr>
+              <w:t>:</w:t>
+            </w:r>
+          </w:p>
+        </w:tc>
+        <w:tc>
+          <w:tcPr>
+            <w:tcW w:w="5760" w:type="dxa"/>
+            <w:gridSpan w:val="5"/>
+            <w:shd w:val="clear" w:color="auto" w:fill="C6D9F1" w:themeFill="text2" w:themeFillTint="33"/>
+          </w:tcPr>
+          <w:p>
+            <w:pPr>
+              <w:spacing w:line="259" w:lineRule="auto"/>
+              <w:rPr>
+                <w:rFonts w:ascii="Calibri" w:eastAsia="Calibri" w:hAnsi="Calibri" w:cs="Calibri"/>
+              </w:rPr>
+            </w:pPr>
+            <w:r>
+              <w:rPr>
+                <w:rFonts w:ascii="Calibri" w:eastAsia="Calibri" w:hAnsi="Calibri" w:cs="Calibri"/>
+              </w:rPr>
+              <w:t>Mostra una schermata che informa il creato</w:t>
+            </w:r>
+            <w:r>
+              <w:rPr>
+                <w:rFonts w:ascii="Calibri" w:eastAsia="Calibri" w:hAnsi="Calibri" w:cs="Calibri"/>
+              </w:rPr>
+              <w:t>r</w:t>
+            </w:r>
+            <w:r>
+              <w:rPr>
+                <w:rFonts w:ascii="Calibri" w:eastAsia="Calibri" w:hAnsi="Calibri" w:cs="Calibri"/>
+              </w:rPr>
+              <w:t xml:space="preserve"> del caricamento dei file avvenuto con successo.</w:t>
+            </w:r>
+          </w:p>
+        </w:tc>
+      </w:tr>
+      <w:tr>
+        <w:tc>
+          <w:tcPr>
+            <w:tcW w:w="9141" w:type="dxa"/>
+            <w:gridSpan w:val="8"/>
+            <w:shd w:val="clear" w:color="auto" w:fill="C6D9F1" w:themeFill="text2" w:themeFillTint="33"/>
+          </w:tcPr>
+          <w:p>
+            <w:pPr>
+              <w:spacing w:line="259" w:lineRule="auto"/>
+              <w:rPr>
+                <w:rFonts w:ascii="Calibri" w:eastAsia="Calibri" w:hAnsi="Calibri" w:cs="Calibri"/>
+              </w:rPr>
+            </w:pPr>
+          </w:p>
+        </w:tc>
+      </w:tr>
+      <w:tr>
+        <w:tc>
+          <w:tcPr>
+            <w:tcW w:w="9141" w:type="dxa"/>
+            <w:gridSpan w:val="8"/>
+            <w:shd w:val="clear" w:color="auto" w:fill="C6D9F1" w:themeFill="text2" w:themeFillTint="33"/>
+          </w:tcPr>
+          <w:p>
+            <w:pPr>
+              <w:spacing w:line="259" w:lineRule="auto"/>
+              <w:rPr>
+                <w:rFonts w:ascii="Calibri" w:eastAsia="Calibri" w:hAnsi="Calibri" w:cs="Calibri"/>
+              </w:rPr>
+            </w:pPr>
+            <w:r>
+              <w:rPr>
+                <w:rFonts w:ascii="Calibri" w:eastAsia="Calibri" w:hAnsi="Calibri" w:cs="Calibri"/>
+                <w:b/>
+              </w:rPr>
+              <w:t>Scenario/Flusso di eventi Alternativo: campo obbligatorio non compilato</w:t>
+            </w:r>
+          </w:p>
+        </w:tc>
+      </w:tr>
+      <w:tr>
+        <w:tc>
+          <w:tcPr>
+            <w:tcW w:w="2254" w:type="dxa"/>
+            <w:gridSpan w:val="2"/>
+            <w:shd w:val="clear" w:color="auto" w:fill="C6D9F1" w:themeFill="text2" w:themeFillTint="33"/>
+          </w:tcPr>
+          <w:p>
+            <w:pPr>
+              <w:spacing w:line="259" w:lineRule="auto"/>
+              <w:rPr>
+                <w:rFonts w:ascii="Calibri" w:eastAsia="Calibri" w:hAnsi="Calibri" w:cs="Calibri"/>
+              </w:rPr>
+            </w:pPr>
+            <w:r>
+              <w:rPr>
+                <w:rFonts w:ascii="Calibri" w:eastAsia="Calibri" w:hAnsi="Calibri" w:cs="Calibri"/>
+                <w:b/>
+              </w:rPr>
+              <w:t>4.a1</w:t>
+            </w:r>
+          </w:p>
+        </w:tc>
+        <w:tc>
+          <w:tcPr>
+            <w:tcW w:w="1143" w:type="dxa"/>
+            <w:gridSpan w:val="2"/>
+            <w:shd w:val="clear" w:color="auto" w:fill="C6D9F1" w:themeFill="text2" w:themeFillTint="33"/>
+          </w:tcPr>
+          <w:p>
+            <w:pPr>
+              <w:spacing w:line="259" w:lineRule="auto"/>
+              <w:rPr>
+                <w:rFonts w:ascii="Calibri" w:eastAsia="Calibri" w:hAnsi="Calibri" w:cs="Calibri"/>
+                <w:b/>
+              </w:rPr>
+            </w:pPr>
+            <w:r>
+              <w:rPr>
+                <w:rFonts w:ascii="Calibri" w:eastAsia="Calibri" w:hAnsi="Calibri" w:cs="Calibri"/>
+                <w:b/>
+              </w:rPr>
+              <w:t>Sistema:</w:t>
+            </w:r>
+          </w:p>
+        </w:tc>
+        <w:tc>
+          <w:tcPr>
+            <w:tcW w:w="5744" w:type="dxa"/>
+            <w:gridSpan w:val="4"/>
+            <w:shd w:val="clear" w:color="auto" w:fill="C6D9F1" w:themeFill="text2" w:themeFillTint="33"/>
+          </w:tcPr>
+          <w:p>
+            <w:pPr>
+              <w:spacing w:line="259" w:lineRule="auto"/>
+              <w:rPr>
+                <w:rFonts w:ascii="Calibri" w:eastAsia="Calibri" w:hAnsi="Calibri" w:cs="Calibri"/>
+              </w:rPr>
+            </w:pPr>
+            <w:r>
+              <w:rPr>
+                <w:rFonts w:ascii="Calibri" w:eastAsia="Calibri" w:hAnsi="Calibri" w:cs="Calibri"/>
+              </w:rPr>
+              <w:t>Mostra al creator un messaggio di errore che segnala il mancato riempimento di tutti i campi obbligatori.</w:t>
+            </w:r>
+          </w:p>
+        </w:tc>
+      </w:tr>
+      <w:tr>
+        <w:tc>
+          <w:tcPr>
+            <w:tcW w:w="2254" w:type="dxa"/>
+            <w:gridSpan w:val="2"/>
+            <w:shd w:val="clear" w:color="auto" w:fill="C6D9F1" w:themeFill="text2" w:themeFillTint="33"/>
+          </w:tcPr>
+          <w:p>
+            <w:pPr>
+              <w:spacing w:line="259" w:lineRule="auto"/>
+              <w:rPr>
+                <w:rFonts w:ascii="Calibri" w:eastAsia="Calibri" w:hAnsi="Calibri" w:cs="Calibri"/>
+                <w:b/>
+              </w:rPr>
+            </w:pPr>
+            <w:r>
+              <w:rPr>
+                <w:rFonts w:ascii="Calibri" w:eastAsia="Calibri" w:hAnsi="Calibri" w:cs="Calibri"/>
+                <w:b/>
+              </w:rPr>
+              <w:t>4.</w:t>
+            </w:r>
+            <w:r>
+              <w:rPr>
+                <w:rFonts w:ascii="Calibri" w:eastAsia="Calibri" w:hAnsi="Calibri" w:cs="Calibri"/>
+                <w:b/>
+              </w:rPr>
+              <w:t>a</w:t>
+            </w:r>
+            <w:r>
+              <w:rPr>
+                <w:rFonts w:ascii="Calibri" w:eastAsia="Calibri" w:hAnsi="Calibri" w:cs="Calibri"/>
+                <w:b/>
+              </w:rPr>
+              <w:t>2</w:t>
+            </w:r>
+          </w:p>
+        </w:tc>
+        <w:tc>
+          <w:tcPr>
+            <w:tcW w:w="1143" w:type="dxa"/>
+            <w:gridSpan w:val="2"/>
+            <w:shd w:val="clear" w:color="auto" w:fill="C6D9F1" w:themeFill="text2" w:themeFillTint="33"/>
+          </w:tcPr>
+          <w:p>
+            <w:pPr>
+              <w:spacing w:line="259" w:lineRule="auto"/>
+              <w:rPr>
+                <w:rFonts w:ascii="Calibri" w:eastAsia="Calibri" w:hAnsi="Calibri" w:cs="Calibri"/>
+                <w:b/>
+              </w:rPr>
+            </w:pPr>
+            <w:r>
+              <w:rPr>
+                <w:rFonts w:ascii="Calibri" w:eastAsia="Calibri" w:hAnsi="Calibri" w:cs="Calibri"/>
+                <w:b/>
+              </w:rPr>
+              <w:t>Sistema:</w:t>
+            </w:r>
+          </w:p>
+        </w:tc>
+        <w:tc>
+          <w:tcPr>
+            <w:tcW w:w="5744" w:type="dxa"/>
+            <w:gridSpan w:val="4"/>
+            <w:shd w:val="clear" w:color="auto" w:fill="C6D9F1" w:themeFill="text2" w:themeFillTint="33"/>
+          </w:tcPr>
+          <w:p>
+            <w:pPr>
+              <w:spacing w:line="259" w:lineRule="auto"/>
+              <w:rPr>
+                <w:rFonts w:ascii="Calibri" w:eastAsia="Calibri" w:hAnsi="Calibri" w:cs="Calibri"/>
+              </w:rPr>
+            </w:pPr>
+            <w:r>
+              <w:rPr>
+                <w:rFonts w:ascii="Calibri" w:eastAsia="Calibri" w:hAnsi="Calibri" w:cs="Calibri"/>
+              </w:rPr>
+              <w:t xml:space="preserve">Resta in attesa di una nuova sottomissione del </w:t>
+            </w:r>
+            <w:proofErr w:type="spellStart"/>
+            <w:r>
+              <w:rPr>
+                <w:rFonts w:ascii="Calibri" w:eastAsia="Calibri" w:hAnsi="Calibri" w:cs="Calibri"/>
+              </w:rPr>
+              <w:t>form</w:t>
+            </w:r>
+            <w:proofErr w:type="spellEnd"/>
+            <w:r>
+              <w:rPr>
+                <w:rFonts w:ascii="Calibri" w:eastAsia="Calibri" w:hAnsi="Calibri" w:cs="Calibri"/>
+              </w:rPr>
+              <w:t>.</w:t>
+            </w:r>
+          </w:p>
+        </w:tc>
+      </w:tr>
+      <w:tr>
+        <w:tc>
+          <w:tcPr>
+            <w:tcW w:w="2254" w:type="dxa"/>
+            <w:gridSpan w:val="2"/>
+            <w:shd w:val="clear" w:color="auto" w:fill="C6D9F1" w:themeFill="text2" w:themeFillTint="33"/>
+          </w:tcPr>
+          <w:p>
+            <w:pPr>
+              <w:spacing w:line="259" w:lineRule="auto"/>
+              <w:rPr>
+                <w:rFonts w:ascii="Calibri" w:eastAsia="Calibri" w:hAnsi="Calibri" w:cs="Calibri"/>
+                <w:b/>
+              </w:rPr>
+            </w:pPr>
+          </w:p>
+        </w:tc>
+        <w:tc>
+          <w:tcPr>
+            <w:tcW w:w="1143" w:type="dxa"/>
+            <w:gridSpan w:val="2"/>
+            <w:shd w:val="clear" w:color="auto" w:fill="C6D9F1" w:themeFill="text2" w:themeFillTint="33"/>
+          </w:tcPr>
+          <w:p>
+            <w:pPr>
+              <w:spacing w:line="259" w:lineRule="auto"/>
+              <w:rPr>
+                <w:rFonts w:ascii="Calibri" w:eastAsia="Calibri" w:hAnsi="Calibri" w:cs="Calibri"/>
+                <w:b/>
+              </w:rPr>
+            </w:pPr>
+          </w:p>
+        </w:tc>
+        <w:tc>
+          <w:tcPr>
+            <w:tcW w:w="5744" w:type="dxa"/>
+            <w:gridSpan w:val="4"/>
+            <w:shd w:val="clear" w:color="auto" w:fill="C6D9F1" w:themeFill="text2" w:themeFillTint="33"/>
+          </w:tcPr>
+          <w:p>
+            <w:pPr>
+              <w:spacing w:line="259" w:lineRule="auto"/>
+              <w:rPr>
+                <w:rFonts w:ascii="Calibri" w:eastAsia="Calibri" w:hAnsi="Calibri" w:cs="Calibri"/>
+              </w:rPr>
+            </w:pPr>
+          </w:p>
+        </w:tc>
+      </w:tr>
+      <w:tr>
+        <w:tc>
+          <w:tcPr>
+            <w:tcW w:w="9141" w:type="dxa"/>
+            <w:gridSpan w:val="8"/>
+            <w:shd w:val="clear" w:color="auto" w:fill="C6D9F1" w:themeFill="text2" w:themeFillTint="33"/>
+          </w:tcPr>
+          <w:p>
+            <w:pPr>
+              <w:spacing w:line="259" w:lineRule="auto"/>
+              <w:rPr>
+                <w:rFonts w:ascii="Calibri" w:eastAsia="Calibri" w:hAnsi="Calibri" w:cs="Calibri"/>
+                <w:b/>
+              </w:rPr>
+            </w:pPr>
+            <w:r>
+              <w:rPr>
+                <w:rFonts w:ascii="Calibri" w:eastAsia="Calibri" w:hAnsi="Calibri" w:cs="Calibri"/>
+                <w:b/>
+              </w:rPr>
+              <w:t>Scenario/Flusso di eventi Alternativo: dimensione file non supportata</w:t>
+            </w:r>
+          </w:p>
+        </w:tc>
+      </w:tr>
+      <w:tr>
+        <w:tc>
+          <w:tcPr>
+            <w:tcW w:w="2254" w:type="dxa"/>
+            <w:gridSpan w:val="2"/>
+            <w:shd w:val="clear" w:color="auto" w:fill="C6D9F1" w:themeFill="text2" w:themeFillTint="33"/>
+          </w:tcPr>
+          <w:p>
+            <w:pPr>
+              <w:spacing w:line="259" w:lineRule="auto"/>
+              <w:rPr>
+                <w:rFonts w:ascii="Calibri" w:eastAsia="Calibri" w:hAnsi="Calibri" w:cs="Calibri"/>
+                <w:b/>
+              </w:rPr>
+            </w:pPr>
+            <w:r>
+              <w:rPr>
+                <w:rFonts w:ascii="Calibri" w:eastAsia="Calibri" w:hAnsi="Calibri" w:cs="Calibri"/>
+                <w:b/>
+              </w:rPr>
+              <w:t>4.b1</w:t>
+            </w:r>
+          </w:p>
+        </w:tc>
+        <w:tc>
+          <w:tcPr>
+            <w:tcW w:w="1143" w:type="dxa"/>
+            <w:gridSpan w:val="2"/>
+            <w:shd w:val="clear" w:color="auto" w:fill="C6D9F1" w:themeFill="text2" w:themeFillTint="33"/>
+          </w:tcPr>
+          <w:p>
+            <w:pPr>
+              <w:spacing w:line="259" w:lineRule="auto"/>
+              <w:rPr>
+                <w:rFonts w:ascii="Calibri" w:eastAsia="Calibri" w:hAnsi="Calibri" w:cs="Calibri"/>
+                <w:b/>
+              </w:rPr>
+            </w:pPr>
+            <w:r>
+              <w:rPr>
+                <w:rFonts w:ascii="Calibri" w:eastAsia="Calibri" w:hAnsi="Calibri" w:cs="Calibri"/>
+                <w:b/>
+              </w:rPr>
+              <w:t>Sistema:</w:t>
+            </w:r>
+          </w:p>
+        </w:tc>
+        <w:tc>
+          <w:tcPr>
+            <w:tcW w:w="5744" w:type="dxa"/>
+            <w:gridSpan w:val="4"/>
+            <w:shd w:val="clear" w:color="auto" w:fill="C6D9F1" w:themeFill="text2" w:themeFillTint="33"/>
+          </w:tcPr>
+          <w:p>
+            <w:pPr>
+              <w:spacing w:line="259" w:lineRule="auto"/>
+              <w:rPr>
+                <w:rFonts w:ascii="Calibri" w:eastAsia="Calibri" w:hAnsi="Calibri" w:cs="Calibri"/>
+              </w:rPr>
+            </w:pPr>
+            <w:r>
+              <w:rPr>
+                <w:rFonts w:ascii="Calibri" w:eastAsia="Calibri" w:hAnsi="Calibri" w:cs="Calibri"/>
+              </w:rPr>
+              <w:t>Mostra al creator un messaggio per notificare la dimensione troppo grande dei file caricati.</w:t>
+            </w:r>
+          </w:p>
+        </w:tc>
+      </w:tr>
+      <w:tr>
+        <w:tc>
+          <w:tcPr>
+            <w:tcW w:w="2254" w:type="dxa"/>
+            <w:gridSpan w:val="2"/>
+            <w:shd w:val="clear" w:color="auto" w:fill="C6D9F1" w:themeFill="text2" w:themeFillTint="33"/>
+          </w:tcPr>
+          <w:p>
+            <w:pPr>
+              <w:spacing w:line="259" w:lineRule="auto"/>
+              <w:rPr>
+                <w:rFonts w:ascii="Calibri" w:eastAsia="Calibri" w:hAnsi="Calibri" w:cs="Calibri"/>
+                <w:b/>
+              </w:rPr>
+            </w:pPr>
+            <w:r>
+              <w:rPr>
+                <w:rFonts w:ascii="Calibri" w:eastAsia="Calibri" w:hAnsi="Calibri" w:cs="Calibri"/>
+                <w:b/>
+              </w:rPr>
+              <w:t>4.b2</w:t>
+            </w:r>
+          </w:p>
+        </w:tc>
+        <w:tc>
+          <w:tcPr>
+            <w:tcW w:w="1143" w:type="dxa"/>
+            <w:gridSpan w:val="2"/>
+            <w:shd w:val="clear" w:color="auto" w:fill="C6D9F1" w:themeFill="text2" w:themeFillTint="33"/>
+          </w:tcPr>
+          <w:p>
+            <w:pPr>
+              <w:spacing w:line="259" w:lineRule="auto"/>
+              <w:rPr>
+                <w:rFonts w:ascii="Calibri" w:eastAsia="Calibri" w:hAnsi="Calibri" w:cs="Calibri"/>
+                <w:b/>
+              </w:rPr>
+            </w:pPr>
+            <w:r>
+              <w:rPr>
+                <w:rFonts w:ascii="Calibri" w:eastAsia="Calibri" w:hAnsi="Calibri" w:cs="Calibri"/>
+                <w:b/>
+              </w:rPr>
+              <w:t>Sistema:</w:t>
+            </w:r>
+          </w:p>
+        </w:tc>
+        <w:tc>
+          <w:tcPr>
+            <w:tcW w:w="5744" w:type="dxa"/>
+            <w:gridSpan w:val="4"/>
+            <w:shd w:val="clear" w:color="auto" w:fill="C6D9F1" w:themeFill="text2" w:themeFillTint="33"/>
+          </w:tcPr>
+          <w:p>
+            <w:pPr>
+              <w:spacing w:line="259" w:lineRule="auto"/>
+              <w:rPr>
+                <w:rFonts w:ascii="Calibri" w:eastAsia="Calibri" w:hAnsi="Calibri" w:cs="Calibri"/>
+              </w:rPr>
+            </w:pPr>
+            <w:r>
+              <w:rPr>
+                <w:rFonts w:ascii="Calibri" w:eastAsia="Calibri" w:hAnsi="Calibri" w:cs="Calibri"/>
+              </w:rPr>
+              <w:t xml:space="preserve">Resta in attesa di una nuova sottomissione del </w:t>
+            </w:r>
+            <w:proofErr w:type="spellStart"/>
+            <w:r>
+              <w:rPr>
+                <w:rFonts w:ascii="Calibri" w:eastAsia="Calibri" w:hAnsi="Calibri" w:cs="Calibri"/>
+              </w:rPr>
+              <w:t>form</w:t>
+            </w:r>
+            <w:proofErr w:type="spellEnd"/>
+            <w:r>
+              <w:rPr>
+                <w:rFonts w:ascii="Calibri" w:eastAsia="Calibri" w:hAnsi="Calibri" w:cs="Calibri"/>
+              </w:rPr>
+              <w:t>.</w:t>
+            </w:r>
+          </w:p>
+        </w:tc>
+      </w:tr>
+      <w:tr>
+        <w:tc>
+          <w:tcPr>
+            <w:tcW w:w="9141" w:type="dxa"/>
+            <w:gridSpan w:val="8"/>
+            <w:shd w:val="clear" w:color="auto" w:fill="C6D9F1" w:themeFill="text2" w:themeFillTint="33"/>
+          </w:tcPr>
+          <w:p>
+            <w:pPr>
+              <w:spacing w:line="259" w:lineRule="auto"/>
+              <w:rPr>
+                <w:rFonts w:ascii="Calibri" w:eastAsia="Calibri" w:hAnsi="Calibri" w:cs="Calibri"/>
+                <w:b/>
+              </w:rPr>
+            </w:pPr>
+            <w:r>
+              <w:rPr>
+                <w:rFonts w:ascii="Calibri" w:eastAsia="Calibri" w:hAnsi="Calibri" w:cs="Calibri"/>
+                <w:b/>
+              </w:rPr>
+              <w:t>Note</w:t>
+            </w:r>
+          </w:p>
+        </w:tc>
+      </w:tr>
+      <w:tr>
+        <w:tc>
+          <w:tcPr>
+            <w:tcW w:w="2254" w:type="dxa"/>
+            <w:gridSpan w:val="2"/>
+            <w:shd w:val="clear" w:color="auto" w:fill="C6D9F1" w:themeFill="text2" w:themeFillTint="33"/>
+          </w:tcPr>
+          <w:p>
+            <w:pPr>
+              <w:spacing w:line="259" w:lineRule="auto"/>
+              <w:rPr>
+                <w:rFonts w:ascii="Calibri" w:eastAsia="Calibri" w:hAnsi="Calibri" w:cs="Calibri"/>
+                <w:b/>
+              </w:rPr>
+            </w:pPr>
+            <w:r>
+              <w:rPr>
+                <w:rFonts w:ascii="Calibri" w:eastAsia="Calibri" w:hAnsi="Calibri" w:cs="Calibri"/>
+                <w:b/>
+              </w:rPr>
+              <w:t>4.1</w:t>
+            </w:r>
+          </w:p>
+        </w:tc>
+        <w:tc>
+          <w:tcPr>
+            <w:tcW w:w="1143" w:type="dxa"/>
+            <w:gridSpan w:val="2"/>
+            <w:shd w:val="clear" w:color="auto" w:fill="C6D9F1" w:themeFill="text2" w:themeFillTint="33"/>
+          </w:tcPr>
+          <w:p>
+            <w:pPr>
+              <w:spacing w:line="259" w:lineRule="auto"/>
+              <w:rPr>
+                <w:rFonts w:ascii="Calibri" w:eastAsia="Calibri" w:hAnsi="Calibri" w:cs="Calibri"/>
+                <w:b/>
+              </w:rPr>
+            </w:pPr>
+            <w:r>
+              <w:rPr>
+                <w:rFonts w:ascii="Calibri" w:eastAsia="Calibri" w:hAnsi="Calibri" w:cs="Calibri"/>
+                <w:b/>
+              </w:rPr>
+              <w:t xml:space="preserve">Punto da discutere: </w:t>
+            </w:r>
+          </w:p>
+        </w:tc>
+        <w:tc>
+          <w:tcPr>
+            <w:tcW w:w="5744" w:type="dxa"/>
+            <w:gridSpan w:val="4"/>
+            <w:shd w:val="clear" w:color="auto" w:fill="C6D9F1" w:themeFill="text2" w:themeFillTint="33"/>
+          </w:tcPr>
+          <w:p>
+            <w:pPr>
+              <w:spacing w:line="259" w:lineRule="auto"/>
+              <w:rPr>
+                <w:rFonts w:ascii="Calibri" w:eastAsia="Calibri" w:hAnsi="Calibri" w:cs="Calibri"/>
+              </w:rPr>
+            </w:pPr>
+            <w:r>
+              <w:rPr>
+                <w:rFonts w:ascii="Calibri" w:eastAsia="Calibri" w:hAnsi="Calibri" w:cs="Calibri"/>
+              </w:rPr>
+              <w:t>La dimensione massima del file da poter caricare sulla piattaforma.</w:t>
             </w:r>
           </w:p>
         </w:tc>
@@ -11074,7 +12250,12 @@
     </w:tbl>
     <w:p>
       <w:pPr>
-        <w:spacing w:after="160" w:line="259" w:lineRule="auto"/>
+        <w:pStyle w:val="Titolo3"/>
+        <w:spacing w:before="40" w:after="0" w:line="259" w:lineRule="auto"/>
+        <w:rPr>
+          <w:rFonts w:ascii="Calibri" w:eastAsia="Calibri" w:hAnsi="Calibri" w:cs="Calibri"/>
+          <w:color w:val="1F3863"/>
+        </w:rPr>
       </w:pPr>
     </w:p>
     <w:p>
@@ -11084,7 +12265,20 @@
     </w:p>
     <w:p>
       <w:pPr>
-        <w:pStyle w:val="Heading3"/>
+        <w:spacing w:before="40"/>
+        <w:rPr>
+          <w:color w:val="000000"/>
+        </w:rPr>
+      </w:pPr>
+    </w:p>
+    <w:p>
+      <w:pPr>
+        <w:spacing w:after="160" w:line="259" w:lineRule="auto"/>
+      </w:pPr>
+    </w:p>
+    <w:p>
+      <w:pPr>
+        <w:pStyle w:val="Titolo3"/>
         <w:spacing w:before="40" w:after="0" w:line="259" w:lineRule="auto"/>
         <w:rPr>
           <w:rFonts w:ascii="Calibri" w:eastAsia="Calibri" w:hAnsi="Calibri" w:cs="Calibri"/>
@@ -11379,6 +12573,119 @@
 <file path=word/numbering.xml><?xml version="1.0" encoding="utf-8"?>
 <w:numbering xmlns:wpc="http://schemas.microsoft.com/office/word/2010/wordprocessingCanvas" xmlns:cx="http://schemas.microsoft.com/office/drawing/2014/chartex" xmlns:cx1="http://schemas.microsoft.com/office/drawing/2015/9/8/chartex" xmlns:cx2="http://schemas.microsoft.com/office/drawing/2015/10/21/chartex" xmlns:cx3="http://schemas.microsoft.com/office/drawing/2016/5/9/chartex" xmlns:cx4="http://schemas.microsoft.com/office/drawing/2016/5/10/chartex" xmlns:cx5="http://schemas.microsoft.com/office/drawing/2016/5/11/chartex" xmlns:cx6="http://schemas.microsoft.com/office/drawing/2016/5/12/chartex" xmlns:cx7="http://schemas.microsoft.com/office/drawing/2016/5/13/chartex" xmlns:cx8="http://schemas.microsoft.com/office/drawing/2016/5/14/chartex" xmlns:mc="http://schemas.openxmlformats.org/markup-compatibility/2006" xmlns:aink="http://schemas.microsoft.com/office/drawing/2016/ink" xmlns:am3d="http://schemas.microsoft.com/office/drawing/2017/model3d" xmlns:o="urn:schemas-microsoft-com:office:office" xmlns:oel="http://schemas.microsoft.com/office/2019/extlst" xmlns:r="http://schemas.openxmlformats.org/officeDocument/2006/relationships" xmlns:m="http://schemas.openxmlformats.org/officeDocument/2006/math" xmlns:v="urn:schemas-microsoft-com:vml" xmlns:wp14="http://schemas.microsoft.com/office/word/2010/wordprocessingDrawing" xmlns:wp="http://schemas.openxmlformats.org/drawingml/2006/wordprocessingDrawing" xmlns:w10="urn:schemas-microsoft-com:office:word" xmlns:w="http://schemas.openxmlformats.org/wordprocessingml/2006/main" xmlns:w14="http://schemas.microsoft.com/office/word/2010/wordml" xmlns:w15="http://schemas.microsoft.com/office/word/2012/wordml" xmlns:w16cex="http://schemas.microsoft.com/office/word/2018/wordml/cex" xmlns:w16cid="http://schemas.microsoft.com/office/word/2016/wordml/cid" xmlns:w16="http://schemas.microsoft.com/office/word/2018/wordml" xmlns:w16sdtdh="http://schemas.microsoft.com/office/word/2020/wordml/sdtdatahash" xmlns:w16se="http://schemas.microsoft.com/office/word/2015/wordml/symex" xmlns:wpg="http://schemas.microsoft.com/office/word/2010/wordprocessingGroup" xmlns:wpi="http://schemas.microsoft.com/office/word/2010/wordprocessingInk" xmlns:wne="http://schemas.microsoft.com/office/word/2006/wordml" xmlns:wps="http://schemas.microsoft.com/office/word/2010/wordprocessingShape" mc:Ignorable="w14 w15 w16se w16cid w16 w16cex w16sdtdh wp14">
   <w:abstractNum w:abstractNumId="0" w15:restartNumberingAfterBreak="0">
+    <w:nsid w:val="147D2969"/>
+    <w:multiLevelType w:val="hybridMultilevel"/>
+    <w:tmpl w:val="B02AEC06"/>
+    <w:lvl w:ilvl="0" w:tplc="04100001">
+      <w:start w:val="1"/>
+      <w:numFmt w:val="bullet"/>
+      <w:lvlText w:val=""/>
+      <w:lvlJc w:val="left"/>
+      <w:pPr>
+        <w:ind w:left="720" w:hanging="360"/>
+      </w:pPr>
+      <w:rPr>
+        <w:rFonts w:ascii="Symbol" w:hAnsi="Symbol" w:hint="default"/>
+      </w:rPr>
+    </w:lvl>
+    <w:lvl w:ilvl="1" w:tplc="04100003" w:tentative="1">
+      <w:start w:val="1"/>
+      <w:numFmt w:val="bullet"/>
+      <w:lvlText w:val="o"/>
+      <w:lvlJc w:val="left"/>
+      <w:pPr>
+        <w:ind w:left="1440" w:hanging="360"/>
+      </w:pPr>
+      <w:rPr>
+        <w:rFonts w:ascii="Courier New" w:hAnsi="Courier New" w:cs="Courier New" w:hint="default"/>
+      </w:rPr>
+    </w:lvl>
+    <w:lvl w:ilvl="2" w:tplc="04100005" w:tentative="1">
+      <w:start w:val="1"/>
+      <w:numFmt w:val="bullet"/>
+      <w:lvlText w:val=""/>
+      <w:lvlJc w:val="left"/>
+      <w:pPr>
+        <w:ind w:left="2160" w:hanging="360"/>
+      </w:pPr>
+      <w:rPr>
+        <w:rFonts w:ascii="Wingdings" w:hAnsi="Wingdings" w:hint="default"/>
+      </w:rPr>
+    </w:lvl>
+    <w:lvl w:ilvl="3" w:tplc="04100001" w:tentative="1">
+      <w:start w:val="1"/>
+      <w:numFmt w:val="bullet"/>
+      <w:lvlText w:val=""/>
+      <w:lvlJc w:val="left"/>
+      <w:pPr>
+        <w:ind w:left="2880" w:hanging="360"/>
+      </w:pPr>
+      <w:rPr>
+        <w:rFonts w:ascii="Symbol" w:hAnsi="Symbol" w:hint="default"/>
+      </w:rPr>
+    </w:lvl>
+    <w:lvl w:ilvl="4" w:tplc="04100003" w:tentative="1">
+      <w:start w:val="1"/>
+      <w:numFmt w:val="bullet"/>
+      <w:lvlText w:val="o"/>
+      <w:lvlJc w:val="left"/>
+      <w:pPr>
+        <w:ind w:left="3600" w:hanging="360"/>
+      </w:pPr>
+      <w:rPr>
+        <w:rFonts w:ascii="Courier New" w:hAnsi="Courier New" w:cs="Courier New" w:hint="default"/>
+      </w:rPr>
+    </w:lvl>
+    <w:lvl w:ilvl="5" w:tplc="04100005" w:tentative="1">
+      <w:start w:val="1"/>
+      <w:numFmt w:val="bullet"/>
+      <w:lvlText w:val=""/>
+      <w:lvlJc w:val="left"/>
+      <w:pPr>
+        <w:ind w:left="4320" w:hanging="360"/>
+      </w:pPr>
+      <w:rPr>
+        <w:rFonts w:ascii="Wingdings" w:hAnsi="Wingdings" w:hint="default"/>
+      </w:rPr>
+    </w:lvl>
+    <w:lvl w:ilvl="6" w:tplc="04100001" w:tentative="1">
+      <w:start w:val="1"/>
+      <w:numFmt w:val="bullet"/>
+      <w:lvlText w:val=""/>
+      <w:lvlJc w:val="left"/>
+      <w:pPr>
+        <w:ind w:left="5040" w:hanging="360"/>
+      </w:pPr>
+      <w:rPr>
+        <w:rFonts w:ascii="Symbol" w:hAnsi="Symbol" w:hint="default"/>
+      </w:rPr>
+    </w:lvl>
+    <w:lvl w:ilvl="7" w:tplc="04100003" w:tentative="1">
+      <w:start w:val="1"/>
+      <w:numFmt w:val="bullet"/>
+      <w:lvlText w:val="o"/>
+      <w:lvlJc w:val="left"/>
+      <w:pPr>
+        <w:ind w:left="5760" w:hanging="360"/>
+      </w:pPr>
+      <w:rPr>
+        <w:rFonts w:ascii="Courier New" w:hAnsi="Courier New" w:cs="Courier New" w:hint="default"/>
+      </w:rPr>
+    </w:lvl>
+    <w:lvl w:ilvl="8" w:tplc="04100005" w:tentative="1">
+      <w:start w:val="1"/>
+      <w:numFmt w:val="bullet"/>
+      <w:lvlText w:val=""/>
+      <w:lvlJc w:val="left"/>
+      <w:pPr>
+        <w:ind w:left="6480" w:hanging="360"/>
+      </w:pPr>
+      <w:rPr>
+        <w:rFonts w:ascii="Wingdings" w:hAnsi="Wingdings" w:hint="default"/>
+      </w:rPr>
+    </w:lvl>
+  </w:abstractNum>
+  <w:abstractNum w:abstractNumId="1" w15:restartNumberingAfterBreak="0">
     <w:nsid w:val="24CD7E02"/>
     <w:multiLevelType w:val="multilevel"/>
     <w:tmpl w:val="E5BE6A38"/>
@@ -11491,7 +12798,7 @@
       </w:rPr>
     </w:lvl>
   </w:abstractNum>
-  <w:abstractNum w:abstractNumId="1" w15:restartNumberingAfterBreak="0">
+  <w:abstractNum w:abstractNumId="2" w15:restartNumberingAfterBreak="0">
     <w:nsid w:val="51A57CA5"/>
     <w:multiLevelType w:val="multilevel"/>
     <w:tmpl w:val="45ECEDB8"/>
@@ -11604,7 +12911,7 @@
       </w:rPr>
     </w:lvl>
   </w:abstractNum>
-  <w:abstractNum w:abstractNumId="2" w15:restartNumberingAfterBreak="0">
+  <w:abstractNum w:abstractNumId="3" w15:restartNumberingAfterBreak="0">
     <w:nsid w:val="7B62245D"/>
     <w:multiLevelType w:val="multilevel"/>
     <w:tmpl w:val="5B6E108E"/>
@@ -11718,13 +13025,16 @@
     </w:lvl>
   </w:abstractNum>
   <w:num w:numId="1" w16cid:durableId="1481000818">
+    <w:abstractNumId w:val="2"/>
+  </w:num>
+  <w:num w:numId="2" w16cid:durableId="1976332593">
     <w:abstractNumId w:val="1"/>
   </w:num>
-  <w:num w:numId="2" w16cid:durableId="1976332593">
+  <w:num w:numId="3" w16cid:durableId="879635144">
+    <w:abstractNumId w:val="3"/>
+  </w:num>
+  <w:num w:numId="4" w16cid:durableId="1318147054">
     <w:abstractNumId w:val="0"/>
-  </w:num>
-  <w:num w:numId="3" w16cid:durableId="879635144">
-    <w:abstractNumId w:val="2"/>
   </w:num>
 </w:numbering>
 </file>
@@ -11750,7 +13060,7 @@
     <w:lsdException w:name="Normal" w:uiPriority="0" w:qFormat="1"/>
     <w:lsdException w:name="heading 1" w:uiPriority="9" w:qFormat="1"/>
     <w:lsdException w:name="heading 2" w:semiHidden="1" w:uiPriority="9" w:unhideWhenUsed="1" w:qFormat="1"/>
-    <w:lsdException w:name="heading 3" w:semiHidden="1" w:uiPriority="9" w:unhideWhenUsed="1" w:qFormat="1"/>
+    <w:lsdException w:name="heading 3" w:semiHidden="1" w:uiPriority="0" w:unhideWhenUsed="1" w:qFormat="1"/>
     <w:lsdException w:name="heading 4" w:semiHidden="1" w:uiPriority="9" w:unhideWhenUsed="1" w:qFormat="1"/>
     <w:lsdException w:name="heading 5" w:semiHidden="1" w:uiPriority="9" w:unhideWhenUsed="1" w:qFormat="1"/>
     <w:lsdException w:name="heading 6" w:semiHidden="1" w:uiPriority="9" w:unhideWhenUsed="1" w:qFormat="1"/>
@@ -12124,14 +13434,14 @@
     <w:lsdException w:name="Unresolved Mention" w:semiHidden="1" w:unhideWhenUsed="1"/>
     <w:lsdException w:name="Smart Link" w:semiHidden="1" w:unhideWhenUsed="1"/>
   </w:latentStyles>
-  <w:style w:type="paragraph" w:default="1" w:styleId="Normal">
+  <w:style w:type="paragraph" w:default="1" w:styleId="Normale">
     <w:name w:val="Normal"/>
     <w:qFormat/>
   </w:style>
-  <w:style w:type="paragraph" w:styleId="Heading1">
+  <w:style w:type="paragraph" w:styleId="Titolo1">
     <w:name w:val="heading 1"/>
-    <w:basedOn w:val="Normal"/>
-    <w:next w:val="Normal"/>
+    <w:basedOn w:val="Normale"/>
+    <w:next w:val="Normale"/>
     <w:uiPriority w:val="9"/>
     <w:qFormat/>
     <w:pPr>
@@ -12145,10 +13455,10 @@
       <w:szCs w:val="40"/>
     </w:rPr>
   </w:style>
-  <w:style w:type="paragraph" w:styleId="Heading2">
+  <w:style w:type="paragraph" w:styleId="Titolo2">
     <w:name w:val="heading 2"/>
-    <w:basedOn w:val="Normal"/>
-    <w:next w:val="Normal"/>
+    <w:basedOn w:val="Normale"/>
+    <w:next w:val="Normale"/>
     <w:uiPriority w:val="9"/>
     <w:semiHidden/>
     <w:unhideWhenUsed/>
@@ -12164,12 +13474,11 @@
       <w:szCs w:val="32"/>
     </w:rPr>
   </w:style>
-  <w:style w:type="paragraph" w:styleId="Heading3">
+  <w:style w:type="paragraph" w:styleId="Titolo3">
     <w:name w:val="heading 3"/>
-    <w:basedOn w:val="Normal"/>
-    <w:next w:val="Normal"/>
-    <w:link w:val="Heading3Char"/>
-    <w:uiPriority w:val="9"/>
+    <w:basedOn w:val="Normale"/>
+    <w:next w:val="Normale"/>
+    <w:link w:val="Titolo3Carattere"/>
     <w:unhideWhenUsed/>
     <w:qFormat/>
     <w:pPr>
@@ -12184,10 +13493,10 @@
       <w:szCs w:val="28"/>
     </w:rPr>
   </w:style>
-  <w:style w:type="paragraph" w:styleId="Heading4">
+  <w:style w:type="paragraph" w:styleId="Titolo4">
     <w:name w:val="heading 4"/>
-    <w:basedOn w:val="Normal"/>
-    <w:next w:val="Normal"/>
+    <w:basedOn w:val="Normale"/>
+    <w:next w:val="Normale"/>
     <w:uiPriority w:val="9"/>
     <w:semiHidden/>
     <w:unhideWhenUsed/>
@@ -12204,10 +13513,10 @@
       <w:szCs w:val="24"/>
     </w:rPr>
   </w:style>
-  <w:style w:type="paragraph" w:styleId="Heading5">
+  <w:style w:type="paragraph" w:styleId="Titolo5">
     <w:name w:val="heading 5"/>
-    <w:basedOn w:val="Normal"/>
-    <w:next w:val="Normal"/>
+    <w:basedOn w:val="Normale"/>
+    <w:next w:val="Normale"/>
     <w:uiPriority w:val="9"/>
     <w:semiHidden/>
     <w:unhideWhenUsed/>
@@ -12222,10 +13531,10 @@
       <w:color w:val="666666"/>
     </w:rPr>
   </w:style>
-  <w:style w:type="paragraph" w:styleId="Heading6">
+  <w:style w:type="paragraph" w:styleId="Titolo6">
     <w:name w:val="heading 6"/>
-    <w:basedOn w:val="Normal"/>
-    <w:next w:val="Normal"/>
+    <w:basedOn w:val="Normale"/>
+    <w:next w:val="Normale"/>
     <w:uiPriority w:val="9"/>
     <w:semiHidden/>
     <w:unhideWhenUsed/>
@@ -12241,13 +13550,13 @@
       <w:color w:val="666666"/>
     </w:rPr>
   </w:style>
-  <w:style w:type="character" w:default="1" w:styleId="DefaultParagraphFont">
+  <w:style w:type="character" w:default="1" w:styleId="Carpredefinitoparagrafo">
     <w:name w:val="Default Paragraph Font"/>
     <w:uiPriority w:val="1"/>
     <w:semiHidden/>
     <w:unhideWhenUsed/>
   </w:style>
-  <w:style w:type="table" w:default="1" w:styleId="TableNormal">
+  <w:style w:type="table" w:default="1" w:styleId="Tabellanormale">
     <w:name w:val="Normal Table"/>
     <w:uiPriority w:val="99"/>
     <w:semiHidden/>
@@ -12262,16 +13571,16 @@
       </w:tblCellMar>
     </w:tblPr>
   </w:style>
-  <w:style w:type="numbering" w:default="1" w:styleId="NoList">
+  <w:style w:type="numbering" w:default="1" w:styleId="Nessunelenco">
     <w:name w:val="No List"/>
     <w:uiPriority w:val="99"/>
     <w:semiHidden/>
     <w:unhideWhenUsed/>
   </w:style>
-  <w:style w:type="paragraph" w:styleId="Title">
+  <w:style w:type="paragraph" w:styleId="Titolo">
     <w:name w:val="Title"/>
-    <w:basedOn w:val="Normal"/>
-    <w:next w:val="Normal"/>
+    <w:basedOn w:val="Normale"/>
+    <w:next w:val="Normale"/>
     <w:uiPriority w:val="10"/>
     <w:qFormat/>
     <w:pPr>
@@ -12284,10 +13593,10 @@
       <w:szCs w:val="52"/>
     </w:rPr>
   </w:style>
-  <w:style w:type="paragraph" w:styleId="Subtitle">
+  <w:style w:type="paragraph" w:styleId="Sottotitolo">
     <w:name w:val="Subtitle"/>
-    <w:basedOn w:val="Normal"/>
-    <w:next w:val="Normal"/>
+    <w:basedOn w:val="Normale"/>
+    <w:next w:val="Normale"/>
     <w:uiPriority w:val="11"/>
     <w:qFormat/>
     <w:pPr>
@@ -12302,7 +13611,7 @@
     </w:rPr>
   </w:style>
   <w:style w:type="table" w:customStyle="1" w:styleId="a">
-    <w:basedOn w:val="TableNormal"/>
+    <w:basedOn w:val="Tabellanormale"/>
     <w:tblPr>
       <w:tblStyleRowBandSize w:val="1"/>
       <w:tblStyleColBandSize w:val="1"/>
@@ -12315,7 +13624,7 @@
     </w:tblPr>
   </w:style>
   <w:style w:type="table" w:customStyle="1" w:styleId="a0">
-    <w:basedOn w:val="TableNormal"/>
+    <w:basedOn w:val="Tabellanormale"/>
     <w:tblPr>
       <w:tblStyleRowBandSize w:val="1"/>
       <w:tblStyleColBandSize w:val="1"/>
@@ -12327,9 +13636,9 @@
       </w:tblCellMar>
     </w:tblPr>
   </w:style>
-  <w:style w:type="table" w:styleId="GridTable5Dark-Accent1">
+  <w:style w:type="table" w:styleId="Tabellagriglia5scura-colore1">
     <w:name w:val="Grid Table 5 Dark Accent 1"/>
-    <w:basedOn w:val="TableNormal"/>
+    <w:basedOn w:val="Tabellanormale"/>
     <w:uiPriority w:val="50"/>
     <w:rsid w:val="00313C91"/>
     <w:pPr>
@@ -12438,9 +13747,9 @@
       </w:tcPr>
     </w:tblStylePr>
   </w:style>
-  <w:style w:type="character" w:styleId="Hyperlink">
+  <w:style w:type="character" w:styleId="Collegamentoipertestuale">
     <w:name w:val="Hyperlink"/>
-    <w:basedOn w:val="DefaultParagraphFont"/>
+    <w:basedOn w:val="Carpredefinitoparagrafo"/>
     <w:uiPriority w:val="99"/>
     <w:unhideWhenUsed/>
     <w:rsid w:val="00A27E89"/>
@@ -12449,9 +13758,9 @@
       <w:u w:val="single"/>
     </w:rPr>
   </w:style>
-  <w:style w:type="character" w:styleId="UnresolvedMention">
+  <w:style w:type="character" w:styleId="Menzionenonrisolta">
     <w:name w:val="Unresolved Mention"/>
-    <w:basedOn w:val="DefaultParagraphFont"/>
+    <w:basedOn w:val="Carpredefinitoparagrafo"/>
     <w:uiPriority w:val="99"/>
     <w:semiHidden/>
     <w:unhideWhenUsed/>
@@ -12461,16 +13770,30 @@
       <w:shd w:val="clear" w:color="auto" w:fill="E1DFDD"/>
     </w:rPr>
   </w:style>
-  <w:style w:type="character" w:customStyle="1" w:styleId="Heading3Char">
-    <w:name w:val="Heading 3 Char"/>
-    <w:basedOn w:val="DefaultParagraphFont"/>
-    <w:link w:val="Heading3"/>
+  <w:style w:type="character" w:customStyle="1" w:styleId="Titolo3Carattere">
+    <w:name w:val="Titolo 3 Carattere"/>
+    <w:basedOn w:val="Carpredefinitoparagrafo"/>
+    <w:link w:val="Titolo3"/>
     <w:uiPriority w:val="9"/>
     <w:rsid w:val="00896B95"/>
     <w:rPr>
       <w:color w:val="434343"/>
       <w:sz w:val="28"/>
       <w:szCs w:val="28"/>
+    </w:rPr>
+  </w:style>
+  <w:style w:type="paragraph" w:styleId="Paragrafoelenco">
+    <w:name w:val="List Paragraph"/>
+    <w:basedOn w:val="Normale"/>
+    <w:uiPriority w:val="34"/>
+    <w:qFormat/>
+    <w:rsid w:val="00285435"/>
+    <w:pPr>
+      <w:ind w:left="720"/>
+      <w:contextualSpacing/>
+    </w:pPr>
+    <w:rPr>
+      <w:lang w:eastAsia="it-IT"/>
     </w:rPr>
   </w:style>
 </w:styles>

</xml_diff>

<commit_message>
Aggiunta Scenario 2 AR
</commit_message>
<xml_diff>
--- a/Deliverables/RAD_DocApp.docx
+++ b/Deliverables/RAD_DocApp.docx
@@ -4514,33 +4514,15 @@
                 <w:color w:val="000000"/>
                 <w:lang w:val="en-US"/>
               </w:rPr>
-              <w:t xml:space="preserve">Chat end-to-end </w:t>
-            </w:r>
-            <w:proofErr w:type="spellStart"/>
+              <w:t>Chat end-to-end t</w:t>
+            </w:r>
             <w:r>
               <w:rPr>
                 <w:rFonts w:ascii="Century Gothic" w:hAnsi="Century Gothic"/>
                 <w:color w:val="000000"/>
                 <w:lang w:val="en-US"/>
               </w:rPr>
-              <w:t>t</w:t>
-            </w:r>
-            <w:r>
-              <w:rPr>
-                <w:rFonts w:ascii="Century Gothic" w:hAnsi="Century Gothic"/>
-                <w:color w:val="000000"/>
-                <w:lang w:val="en-US"/>
-              </w:rPr>
-              <w:t>ra</w:t>
-            </w:r>
-            <w:proofErr w:type="spellEnd"/>
-            <w:r>
-              <w:rPr>
-                <w:rFonts w:ascii="Century Gothic" w:hAnsi="Century Gothic"/>
-                <w:color w:val="000000"/>
-                <w:lang w:val="en-US"/>
-              </w:rPr>
-              <w:t xml:space="preserve"> </w:t>
+              <w:t xml:space="preserve">ra </w:t>
             </w:r>
             <w:proofErr w:type="spellStart"/>
             <w:r>
@@ -6625,6 +6607,15 @@
         <w:t>3.4.2 SC Antonio Russomando</w:t>
       </w:r>
     </w:p>
+    <w:p>
+      <w:r>
+        <w:rPr>
+          <w:rFonts w:ascii="Calibri" w:eastAsia="Calibri" w:hAnsi="Calibri" w:cs="Calibri"/>
+          <w:color w:val="1F3863"/>
+        </w:rPr>
+        <w:t>Scenario 1</w:t>
+      </w:r>
+    </w:p>
     <w:tbl>
       <w:tblPr>
         <w:tblStyle w:val="a0"/>
@@ -6652,6 +6643,12 @@
         <w:tc>
           <w:tcPr>
             <w:tcW w:w="2745" w:type="dxa"/>
+            <w:tcBorders>
+              <w:top w:val="single" w:sz="4" w:space="0" w:color="000000"/>
+              <w:left w:val="single" w:sz="4" w:space="0" w:color="000000"/>
+              <w:bottom w:val="single" w:sz="4" w:space="0" w:color="000000"/>
+              <w:right w:val="single" w:sz="4" w:space="0" w:color="000000"/>
+            </w:tcBorders>
             <w:shd w:val="clear" w:color="auto" w:fill="2F5496"/>
           </w:tcPr>
           <w:p>
@@ -6678,6 +6675,12 @@
           <w:tcPr>
             <w:tcW w:w="6464" w:type="dxa"/>
             <w:gridSpan w:val="2"/>
+            <w:tcBorders>
+              <w:top w:val="single" w:sz="4" w:space="0" w:color="000000"/>
+              <w:left w:val="single" w:sz="4" w:space="0" w:color="000000"/>
+              <w:bottom w:val="single" w:sz="4" w:space="0" w:color="000000"/>
+              <w:right w:val="single" w:sz="4" w:space="0" w:color="000000"/>
+            </w:tcBorders>
           </w:tcPr>
           <w:p>
             <w:pPr>
@@ -6701,6 +6704,12 @@
         <w:tc>
           <w:tcPr>
             <w:tcW w:w="2745" w:type="dxa"/>
+            <w:tcBorders>
+              <w:top w:val="single" w:sz="4" w:space="0" w:color="000000"/>
+              <w:left w:val="single" w:sz="4" w:space="0" w:color="000000"/>
+              <w:bottom w:val="single" w:sz="4" w:space="0" w:color="000000"/>
+              <w:right w:val="single" w:sz="4" w:space="0" w:color="000000"/>
+            </w:tcBorders>
             <w:shd w:val="clear" w:color="auto" w:fill="2F5496"/>
           </w:tcPr>
           <w:p>
@@ -6727,6 +6736,12 @@
           <w:tcPr>
             <w:tcW w:w="6464" w:type="dxa"/>
             <w:gridSpan w:val="2"/>
+            <w:tcBorders>
+              <w:top w:val="single" w:sz="4" w:space="0" w:color="000000"/>
+              <w:left w:val="single" w:sz="4" w:space="0" w:color="000000"/>
+              <w:bottom w:val="single" w:sz="4" w:space="0" w:color="000000"/>
+              <w:right w:val="single" w:sz="4" w:space="0" w:color="000000"/>
+            </w:tcBorders>
           </w:tcPr>
           <w:p>
             <w:pPr>
@@ -6750,6 +6765,12 @@
         <w:tc>
           <w:tcPr>
             <w:tcW w:w="2745" w:type="dxa"/>
+            <w:tcBorders>
+              <w:top w:val="single" w:sz="4" w:space="0" w:color="000000"/>
+              <w:left w:val="single" w:sz="4" w:space="0" w:color="000000"/>
+              <w:bottom w:val="single" w:sz="4" w:space="0" w:color="000000"/>
+              <w:right w:val="single" w:sz="4" w:space="0" w:color="000000"/>
+            </w:tcBorders>
             <w:shd w:val="clear" w:color="auto" w:fill="2F5496"/>
           </w:tcPr>
           <w:p>
@@ -6777,6 +6798,11 @@
           <w:tcPr>
             <w:tcW w:w="6464" w:type="dxa"/>
             <w:gridSpan w:val="2"/>
+            <w:tcBorders>
+              <w:top w:val="single" w:sz="4" w:space="0" w:color="000000"/>
+              <w:left w:val="single" w:sz="4" w:space="0" w:color="000000"/>
+              <w:right w:val="single" w:sz="4" w:space="0" w:color="000000"/>
+            </w:tcBorders>
           </w:tcPr>
           <w:p>
             <w:pPr>
@@ -6801,6 +6827,12 @@
         <w:tc>
           <w:tcPr>
             <w:tcW w:w="2745" w:type="dxa"/>
+            <w:tcBorders>
+              <w:top w:val="single" w:sz="4" w:space="0" w:color="000000"/>
+              <w:left w:val="single" w:sz="4" w:space="0" w:color="000000"/>
+              <w:bottom w:val="single" w:sz="4" w:space="0" w:color="000000"/>
+              <w:right w:val="single" w:sz="4" w:space="0" w:color="000000"/>
+            </w:tcBorders>
             <w:shd w:val="clear" w:color="auto" w:fill="2F5496"/>
           </w:tcPr>
           <w:p>
@@ -6826,6 +6858,12 @@
         <w:tc>
           <w:tcPr>
             <w:tcW w:w="3195" w:type="dxa"/>
+            <w:tcBorders>
+              <w:top w:val="single" w:sz="4" w:space="0" w:color="000000"/>
+              <w:left w:val="single" w:sz="4" w:space="0" w:color="000000"/>
+              <w:bottom w:val="single" w:sz="4" w:space="0" w:color="000000"/>
+              <w:right w:val="single" w:sz="4" w:space="0" w:color="000000"/>
+            </w:tcBorders>
           </w:tcPr>
           <w:p>
             <w:pPr>
@@ -6851,6 +6889,12 @@
         <w:tc>
           <w:tcPr>
             <w:tcW w:w="3269" w:type="dxa"/>
+            <w:tcBorders>
+              <w:top w:val="single" w:sz="4" w:space="0" w:color="000000"/>
+              <w:left w:val="single" w:sz="4" w:space="0" w:color="000000"/>
+              <w:bottom w:val="single" w:sz="4" w:space="0" w:color="000000"/>
+              <w:right w:val="single" w:sz="4" w:space="0" w:color="000000"/>
+            </w:tcBorders>
           </w:tcPr>
           <w:p>
             <w:pPr>
@@ -6878,6 +6922,11 @@
           <w:tcPr>
             <w:tcW w:w="2745" w:type="dxa"/>
             <w:vMerge w:val="restart"/>
+            <w:tcBorders>
+              <w:top w:val="single" w:sz="4" w:space="0" w:color="000000"/>
+              <w:left w:val="single" w:sz="4" w:space="0" w:color="000000"/>
+              <w:right w:val="single" w:sz="4" w:space="0" w:color="000000"/>
+            </w:tcBorders>
             <w:shd w:val="clear" w:color="auto" w:fill="2F5496"/>
           </w:tcPr>
           <w:p>
@@ -6894,6 +6943,12 @@
         <w:tc>
           <w:tcPr>
             <w:tcW w:w="3195" w:type="dxa"/>
+            <w:tcBorders>
+              <w:top w:val="single" w:sz="4" w:space="0" w:color="000000"/>
+              <w:left w:val="single" w:sz="4" w:space="0" w:color="000000"/>
+              <w:bottom w:val="single" w:sz="4" w:space="0" w:color="000000" w:themeColor="text1"/>
+              <w:right w:val="single" w:sz="4" w:space="0" w:color="000000"/>
+            </w:tcBorders>
           </w:tcPr>
           <w:p>
             <w:pPr>
@@ -6912,6 +6967,12 @@
         <w:tc>
           <w:tcPr>
             <w:tcW w:w="3269" w:type="dxa"/>
+            <w:tcBorders>
+              <w:top w:val="single" w:sz="4" w:space="0" w:color="000000"/>
+              <w:left w:val="single" w:sz="4" w:space="0" w:color="000000"/>
+              <w:bottom w:val="single" w:sz="4" w:space="0" w:color="000000" w:themeColor="text1"/>
+              <w:right w:val="single" w:sz="4" w:space="0" w:color="000000"/>
+            </w:tcBorders>
           </w:tcPr>
           <w:p>
             <w:pPr>
@@ -6930,6 +6991,10 @@
           <w:tcPr>
             <w:tcW w:w="2745" w:type="dxa"/>
             <w:vMerge/>
+            <w:tcBorders>
+              <w:left w:val="single" w:sz="4" w:space="0" w:color="000000"/>
+              <w:right w:val="single" w:sz="4" w:space="0" w:color="000000"/>
+            </w:tcBorders>
             <w:shd w:val="clear" w:color="auto" w:fill="2F5496"/>
           </w:tcPr>
           <w:p>
@@ -6944,6 +7009,12 @@
         <w:tc>
           <w:tcPr>
             <w:tcW w:w="3195" w:type="dxa"/>
+            <w:tcBorders>
+              <w:top w:val="single" w:sz="4" w:space="0" w:color="000000" w:themeColor="text1"/>
+              <w:left w:val="single" w:sz="4" w:space="0" w:color="000000"/>
+              <w:bottom w:val="single" w:sz="4" w:space="0" w:color="000000" w:themeColor="text1"/>
+              <w:right w:val="single" w:sz="4" w:space="0" w:color="000000"/>
+            </w:tcBorders>
           </w:tcPr>
           <w:p>
             <w:pPr>
@@ -6957,6 +7028,12 @@
         <w:tc>
           <w:tcPr>
             <w:tcW w:w="3269" w:type="dxa"/>
+            <w:tcBorders>
+              <w:top w:val="single" w:sz="4" w:space="0" w:color="000000" w:themeColor="text1"/>
+              <w:left w:val="single" w:sz="4" w:space="0" w:color="000000"/>
+              <w:bottom w:val="single" w:sz="4" w:space="0" w:color="000000" w:themeColor="text1"/>
+              <w:right w:val="single" w:sz="4" w:space="0" w:color="000000"/>
+            </w:tcBorders>
           </w:tcPr>
           <w:p>
             <w:pPr>
@@ -6978,6 +7055,10 @@
           <w:tcPr>
             <w:tcW w:w="2745" w:type="dxa"/>
             <w:vMerge/>
+            <w:tcBorders>
+              <w:left w:val="single" w:sz="4" w:space="0" w:color="000000"/>
+              <w:right w:val="single" w:sz="4" w:space="0" w:color="000000"/>
+            </w:tcBorders>
             <w:shd w:val="clear" w:color="auto" w:fill="2F5496"/>
           </w:tcPr>
           <w:p>
@@ -6992,6 +7073,12 @@
         <w:tc>
           <w:tcPr>
             <w:tcW w:w="3195" w:type="dxa"/>
+            <w:tcBorders>
+              <w:top w:val="single" w:sz="4" w:space="0" w:color="000000" w:themeColor="text1"/>
+              <w:left w:val="single" w:sz="4" w:space="0" w:color="000000"/>
+              <w:bottom w:val="single" w:sz="4" w:space="0" w:color="000000" w:themeColor="text1"/>
+              <w:right w:val="single" w:sz="4" w:space="0" w:color="000000"/>
+            </w:tcBorders>
           </w:tcPr>
           <w:p>
             <w:pPr>
@@ -7011,6 +7098,12 @@
         <w:tc>
           <w:tcPr>
             <w:tcW w:w="3269" w:type="dxa"/>
+            <w:tcBorders>
+              <w:top w:val="single" w:sz="4" w:space="0" w:color="000000" w:themeColor="text1"/>
+              <w:left w:val="single" w:sz="4" w:space="0" w:color="000000"/>
+              <w:bottom w:val="single" w:sz="4" w:space="0" w:color="000000" w:themeColor="text1"/>
+              <w:right w:val="single" w:sz="4" w:space="0" w:color="000000"/>
+            </w:tcBorders>
           </w:tcPr>
           <w:p>
             <w:pPr>
@@ -7026,6 +7119,10 @@
           <w:tcPr>
             <w:tcW w:w="2745" w:type="dxa"/>
             <w:vMerge/>
+            <w:tcBorders>
+              <w:left w:val="single" w:sz="4" w:space="0" w:color="000000"/>
+              <w:right w:val="single" w:sz="4" w:space="0" w:color="000000"/>
+            </w:tcBorders>
             <w:shd w:val="clear" w:color="auto" w:fill="2F5496"/>
           </w:tcPr>
           <w:p>
@@ -7040,6 +7137,10 @@
         <w:tc>
           <w:tcPr>
             <w:tcW w:w="3195" w:type="dxa"/>
+            <w:tcBorders>
+              <w:left w:val="single" w:sz="4" w:space="0" w:color="000000"/>
+              <w:right w:val="single" w:sz="4" w:space="0" w:color="000000"/>
+            </w:tcBorders>
           </w:tcPr>
           <w:p>
             <w:pPr>
@@ -7053,6 +7154,10 @@
         <w:tc>
           <w:tcPr>
             <w:tcW w:w="3269" w:type="dxa"/>
+            <w:tcBorders>
+              <w:left w:val="single" w:sz="4" w:space="0" w:color="000000"/>
+              <w:right w:val="single" w:sz="4" w:space="0" w:color="000000"/>
+            </w:tcBorders>
           </w:tcPr>
           <w:p>
             <w:pPr>
@@ -7074,6 +7179,10 @@
           <w:tcPr>
             <w:tcW w:w="2745" w:type="dxa"/>
             <w:vMerge/>
+            <w:tcBorders>
+              <w:left w:val="single" w:sz="4" w:space="0" w:color="000000"/>
+              <w:right w:val="single" w:sz="4" w:space="0" w:color="000000"/>
+            </w:tcBorders>
             <w:shd w:val="clear" w:color="auto" w:fill="2F5496"/>
           </w:tcPr>
           <w:p>
@@ -7088,6 +7197,11 @@
         <w:tc>
           <w:tcPr>
             <w:tcW w:w="3195" w:type="dxa"/>
+            <w:tcBorders>
+              <w:left w:val="single" w:sz="4" w:space="0" w:color="000000"/>
+              <w:bottom w:val="single" w:sz="4" w:space="0" w:color="000000" w:themeColor="text1"/>
+              <w:right w:val="single" w:sz="4" w:space="0" w:color="000000"/>
+            </w:tcBorders>
           </w:tcPr>
           <w:p>
             <w:pPr>
@@ -7107,6 +7221,11 @@
         <w:tc>
           <w:tcPr>
             <w:tcW w:w="3269" w:type="dxa"/>
+            <w:tcBorders>
+              <w:left w:val="single" w:sz="4" w:space="0" w:color="000000"/>
+              <w:bottom w:val="single" w:sz="4" w:space="0" w:color="000000" w:themeColor="text1"/>
+              <w:right w:val="single" w:sz="4" w:space="0" w:color="000000"/>
+            </w:tcBorders>
           </w:tcPr>
           <w:p>
             <w:pPr>
@@ -7122,6 +7241,11 @@
           <w:tcPr>
             <w:tcW w:w="2745" w:type="dxa"/>
             <w:vMerge/>
+            <w:tcBorders>
+              <w:left w:val="single" w:sz="4" w:space="0" w:color="000000"/>
+              <w:bottom w:val="single" w:sz="4" w:space="0" w:color="000000" w:themeColor="text1"/>
+              <w:right w:val="single" w:sz="4" w:space="0" w:color="000000"/>
+            </w:tcBorders>
             <w:shd w:val="clear" w:color="auto" w:fill="2F5496"/>
           </w:tcPr>
           <w:p>
@@ -7136,6 +7260,12 @@
         <w:tc>
           <w:tcPr>
             <w:tcW w:w="3195" w:type="dxa"/>
+            <w:tcBorders>
+              <w:top w:val="single" w:sz="4" w:space="0" w:color="000000" w:themeColor="text1"/>
+              <w:left w:val="single" w:sz="4" w:space="0" w:color="000000"/>
+              <w:bottom w:val="single" w:sz="4" w:space="0" w:color="000000" w:themeColor="text1"/>
+              <w:right w:val="single" w:sz="4" w:space="0" w:color="000000"/>
+            </w:tcBorders>
           </w:tcPr>
           <w:p>
             <w:pPr>
@@ -7149,6 +7279,12 @@
         <w:tc>
           <w:tcPr>
             <w:tcW w:w="3269" w:type="dxa"/>
+            <w:tcBorders>
+              <w:top w:val="single" w:sz="4" w:space="0" w:color="000000" w:themeColor="text1"/>
+              <w:left w:val="single" w:sz="4" w:space="0" w:color="000000"/>
+              <w:bottom w:val="single" w:sz="4" w:space="0" w:color="000000" w:themeColor="text1"/>
+              <w:right w:val="single" w:sz="4" w:space="0" w:color="000000"/>
+            </w:tcBorders>
           </w:tcPr>
           <w:p>
             <w:pPr>
@@ -7166,6 +7302,606 @@
         </w:tc>
       </w:tr>
     </w:tbl>
+    <w:p/>
+    <w:p/>
+    <w:p/>
+    <w:p>
+      <w:pPr>
+        <w:rPr>
+          <w:rFonts w:ascii="Calibri" w:eastAsia="Calibri" w:hAnsi="Calibri" w:cs="Calibri"/>
+          <w:color w:val="1F3863"/>
+        </w:rPr>
+      </w:pPr>
+      <w:r>
+        <w:rPr>
+          <w:rFonts w:ascii="Calibri" w:eastAsia="Calibri" w:hAnsi="Calibri" w:cs="Calibri"/>
+          <w:color w:val="1F3863"/>
+        </w:rPr>
+        <w:t xml:space="preserve">Scenario </w:t>
+      </w:r>
+      <w:r>
+        <w:rPr>
+          <w:rFonts w:ascii="Calibri" w:eastAsia="Calibri" w:hAnsi="Calibri" w:cs="Calibri"/>
+          <w:color w:val="1F3863"/>
+        </w:rPr>
+        <w:t>2</w:t>
+      </w:r>
+    </w:p>
+    <w:tbl>
+      <w:tblPr>
+        <w:tblStyle w:val="a0"/>
+        <w:tblW w:w="9209" w:type="dxa"/>
+        <w:tblInd w:w="-5" w:type="dxa"/>
+        <w:tblBorders>
+          <w:top w:val="single" w:sz="4" w:space="0" w:color="FFFFFF"/>
+          <w:left w:val="single" w:sz="4" w:space="0" w:color="FFFFFF"/>
+          <w:bottom w:val="single" w:sz="4" w:space="0" w:color="FFFFFF"/>
+          <w:right w:val="single" w:sz="4" w:space="0" w:color="FFFFFF"/>
+          <w:insideH w:val="single" w:sz="4" w:space="0" w:color="FFFFFF"/>
+          <w:insideV w:val="single" w:sz="4" w:space="0" w:color="FFFFFF"/>
+        </w:tblBorders>
+        <w:tblLayout w:type="fixed"/>
+        <w:tblLook w:val="0600" w:firstRow="0" w:lastRow="0" w:firstColumn="0" w:lastColumn="0" w:noHBand="1" w:noVBand="1"/>
+      </w:tblPr>
+      <w:tblGrid>
+        <w:gridCol w:w="2745"/>
+        <w:gridCol w:w="3195"/>
+        <w:gridCol w:w="3269"/>
+      </w:tblGrid>
+      <w:tr>
+        <w:trPr>
+          <w:trHeight w:val="58"/>
+        </w:trPr>
+        <w:tc>
+          <w:tcPr>
+            <w:tcW w:w="2745" w:type="dxa"/>
+            <w:tcBorders>
+              <w:top w:val="single" w:sz="4" w:space="0" w:color="000000" w:themeColor="text1"/>
+              <w:left w:val="single" w:sz="4" w:space="0" w:color="000000"/>
+              <w:bottom w:val="single" w:sz="4" w:space="0" w:color="000000" w:themeColor="text1"/>
+              <w:right w:val="single" w:sz="4" w:space="0" w:color="000000"/>
+            </w:tcBorders>
+            <w:shd w:val="clear" w:color="auto" w:fill="2F5496"/>
+          </w:tcPr>
+          <w:p>
+            <w:pPr>
+              <w:rPr>
+                <w:rFonts w:ascii="Century Gothic" w:eastAsia="Century Gothic" w:hAnsi="Century Gothic" w:cs="Century Gothic"/>
+                <w:color w:val="FFFFFF"/>
+                <w:sz w:val="24"/>
+                <w:szCs w:val="24"/>
+              </w:rPr>
+            </w:pPr>
+            <w:r>
+              <w:rPr>
+                <w:rFonts w:ascii="Century Gothic" w:eastAsia="Century Gothic" w:hAnsi="Century Gothic" w:cs="Century Gothic"/>
+                <w:color w:val="FFFFFF"/>
+                <w:sz w:val="24"/>
+                <w:szCs w:val="24"/>
+              </w:rPr>
+              <w:t>NOME SCENARIO</w:t>
+            </w:r>
+          </w:p>
+        </w:tc>
+        <w:tc>
+          <w:tcPr>
+            <w:tcW w:w="6464" w:type="dxa"/>
+            <w:gridSpan w:val="2"/>
+            <w:tcBorders>
+              <w:top w:val="single" w:sz="4" w:space="0" w:color="000000" w:themeColor="text1"/>
+              <w:left w:val="single" w:sz="4" w:space="0" w:color="000000"/>
+              <w:bottom w:val="single" w:sz="4" w:space="0" w:color="000000" w:themeColor="text1"/>
+              <w:right w:val="single" w:sz="4" w:space="0" w:color="000000"/>
+            </w:tcBorders>
+          </w:tcPr>
+          <w:p>
+            <w:pPr>
+              <w:rPr>
+                <w:rFonts w:ascii="Calibri" w:eastAsia="Calibri" w:hAnsi="Calibri" w:cs="Calibri"/>
+              </w:rPr>
+            </w:pPr>
+            <w:r>
+              <w:rPr>
+                <w:rFonts w:ascii="Calibri" w:eastAsia="Calibri" w:hAnsi="Calibri" w:cs="Calibri"/>
+              </w:rPr>
+              <w:t>SC_ChatTraUtenti</w:t>
+            </w:r>
+          </w:p>
+        </w:tc>
+      </w:tr>
+      <w:tr>
+        <w:trPr>
+          <w:trHeight w:val="300"/>
+        </w:trPr>
+        <w:tc>
+          <w:tcPr>
+            <w:tcW w:w="2745" w:type="dxa"/>
+            <w:tcBorders>
+              <w:top w:val="single" w:sz="4" w:space="0" w:color="000000" w:themeColor="text1"/>
+              <w:left w:val="single" w:sz="4" w:space="0" w:color="000000"/>
+              <w:bottom w:val="single" w:sz="4" w:space="0" w:color="000000"/>
+              <w:right w:val="single" w:sz="4" w:space="0" w:color="000000"/>
+            </w:tcBorders>
+            <w:shd w:val="clear" w:color="auto" w:fill="2F5496"/>
+          </w:tcPr>
+          <w:p>
+            <w:pPr>
+              <w:rPr>
+                <w:rFonts w:ascii="Century Gothic" w:eastAsia="Century Gothic" w:hAnsi="Century Gothic" w:cs="Century Gothic"/>
+                <w:color w:val="FFFFFF"/>
+                <w:sz w:val="24"/>
+                <w:szCs w:val="24"/>
+              </w:rPr>
+            </w:pPr>
+            <w:r>
+              <w:rPr>
+                <w:rFonts w:ascii="Century Gothic" w:eastAsia="Century Gothic" w:hAnsi="Century Gothic" w:cs="Century Gothic"/>
+                <w:color w:val="FFFFFF"/>
+                <w:sz w:val="24"/>
+                <w:szCs w:val="24"/>
+              </w:rPr>
+              <w:t>ATTORI</w:t>
+            </w:r>
+          </w:p>
+        </w:tc>
+        <w:tc>
+          <w:tcPr>
+            <w:tcW w:w="6464" w:type="dxa"/>
+            <w:gridSpan w:val="2"/>
+            <w:tcBorders>
+              <w:top w:val="single" w:sz="4" w:space="0" w:color="000000" w:themeColor="text1"/>
+              <w:left w:val="single" w:sz="4" w:space="0" w:color="000000"/>
+              <w:bottom w:val="single" w:sz="4" w:space="0" w:color="000000"/>
+              <w:right w:val="single" w:sz="4" w:space="0" w:color="000000"/>
+            </w:tcBorders>
+          </w:tcPr>
+          <w:p>
+            <w:pPr>
+              <w:rPr>
+                <w:rFonts w:asciiTheme="majorHAnsi" w:eastAsia="Century Gothic" w:hAnsiTheme="majorHAnsi" w:cstheme="majorHAnsi"/>
+              </w:rPr>
+            </w:pPr>
+            <w:r>
+              <w:rPr>
+                <w:rFonts w:asciiTheme="majorHAnsi" w:eastAsia="Century Gothic" w:hAnsiTheme="majorHAnsi" w:cstheme="majorHAnsi"/>
+              </w:rPr>
+              <w:t>Vittorio: creator, Elisa: studente</w:t>
+            </w:r>
+          </w:p>
+        </w:tc>
+      </w:tr>
+      <w:tr>
+        <w:trPr>
+          <w:trHeight w:val="300"/>
+        </w:trPr>
+        <w:tc>
+          <w:tcPr>
+            <w:tcW w:w="2745" w:type="dxa"/>
+            <w:tcBorders>
+              <w:top w:val="single" w:sz="4" w:space="0" w:color="000000"/>
+              <w:left w:val="single" w:sz="4" w:space="0" w:color="000000"/>
+              <w:bottom w:val="single" w:sz="4" w:space="0" w:color="000000"/>
+              <w:right w:val="single" w:sz="4" w:space="0" w:color="000000"/>
+            </w:tcBorders>
+            <w:shd w:val="clear" w:color="auto" w:fill="2F5496"/>
+          </w:tcPr>
+          <w:p>
+            <w:pPr>
+              <w:spacing w:line="259" w:lineRule="auto"/>
+              <w:rPr>
+                <w:rFonts w:ascii="Century Gothic" w:eastAsia="Century Gothic" w:hAnsi="Century Gothic" w:cs="Century Gothic"/>
+                <w:color w:val="FFFFFF"/>
+                <w:sz w:val="24"/>
+                <w:szCs w:val="24"/>
+              </w:rPr>
+            </w:pPr>
+            <w:r>
+              <w:rPr>
+                <w:rFonts w:ascii="Century Gothic" w:eastAsia="Century Gothic" w:hAnsi="Century Gothic" w:cs="Century Gothic"/>
+                <w:color w:val="FFFFFF"/>
+                <w:sz w:val="24"/>
+                <w:szCs w:val="24"/>
+              </w:rPr>
+              <w:t>DESCRIZIONE</w:t>
+            </w:r>
+          </w:p>
+        </w:tc>
+        <w:tc>
+          <w:tcPr>
+            <w:tcW w:w="6464" w:type="dxa"/>
+            <w:gridSpan w:val="2"/>
+            <w:tcBorders>
+              <w:top w:val="single" w:sz="4" w:space="0" w:color="000000"/>
+              <w:left w:val="single" w:sz="4" w:space="0" w:color="000000"/>
+              <w:right w:val="single" w:sz="4" w:space="0" w:color="000000"/>
+            </w:tcBorders>
+          </w:tcPr>
+          <w:p>
+            <w:pPr>
+              <w:spacing w:line="259" w:lineRule="auto"/>
+              <w:rPr>
+                <w:rFonts w:asciiTheme="majorHAnsi" w:eastAsia="Century Gothic" w:hAnsiTheme="majorHAnsi" w:cstheme="majorHAnsi"/>
+                <w:lang w:val="en-US"/>
+              </w:rPr>
+            </w:pPr>
+            <w:r>
+              <w:rPr>
+                <w:rFonts w:asciiTheme="majorHAnsi" w:eastAsia="Century Gothic" w:hAnsiTheme="majorHAnsi" w:cstheme="majorHAnsi"/>
+                <w:lang w:val="en-US"/>
+              </w:rPr>
+              <w:t>Chat end-to-end tr</w:t>
+            </w:r>
+            <w:r>
+              <w:rPr>
+                <w:rFonts w:asciiTheme="majorHAnsi" w:eastAsia="Century Gothic" w:hAnsiTheme="majorHAnsi" w:cstheme="majorHAnsi"/>
+                <w:lang w:val="en-US"/>
+              </w:rPr>
+              <w:t>a uno studente e un creator.</w:t>
+            </w:r>
+          </w:p>
+        </w:tc>
+      </w:tr>
+      <w:tr>
+        <w:trPr>
+          <w:trHeight w:val="300"/>
+        </w:trPr>
+        <w:tc>
+          <w:tcPr>
+            <w:tcW w:w="2745" w:type="dxa"/>
+            <w:tcBorders>
+              <w:top w:val="single" w:sz="4" w:space="0" w:color="000000"/>
+              <w:left w:val="single" w:sz="4" w:space="0" w:color="000000"/>
+              <w:bottom w:val="single" w:sz="4" w:space="0" w:color="000000"/>
+              <w:right w:val="single" w:sz="4" w:space="0" w:color="000000"/>
+            </w:tcBorders>
+            <w:shd w:val="clear" w:color="auto" w:fill="2F5496"/>
+          </w:tcPr>
+          <w:p>
+            <w:pPr>
+              <w:rPr>
+                <w:rFonts w:ascii="Century Gothic" w:eastAsia="Century Gothic" w:hAnsi="Century Gothic" w:cs="Century Gothic"/>
+                <w:color w:val="FFFFFF"/>
+                <w:sz w:val="24"/>
+                <w:szCs w:val="24"/>
+              </w:rPr>
+            </w:pPr>
+            <w:r>
+              <w:rPr>
+                <w:rFonts w:ascii="Century Gothic" w:eastAsia="Century Gothic" w:hAnsi="Century Gothic" w:cs="Century Gothic"/>
+                <w:color w:val="FFFFFF"/>
+                <w:sz w:val="24"/>
+                <w:szCs w:val="24"/>
+              </w:rPr>
+              <w:t>FLUSSO DEGLI EVENTI</w:t>
+            </w:r>
+          </w:p>
+        </w:tc>
+        <w:tc>
+          <w:tcPr>
+            <w:tcW w:w="3195" w:type="dxa"/>
+            <w:tcBorders>
+              <w:top w:val="single" w:sz="4" w:space="0" w:color="000000"/>
+              <w:left w:val="single" w:sz="4" w:space="0" w:color="000000"/>
+              <w:bottom w:val="single" w:sz="4" w:space="0" w:color="000000"/>
+              <w:right w:val="single" w:sz="4" w:space="0" w:color="000000"/>
+            </w:tcBorders>
+          </w:tcPr>
+          <w:p>
+            <w:pPr>
+              <w:spacing w:line="259" w:lineRule="auto"/>
+              <w:rPr>
+                <w:rFonts w:asciiTheme="majorHAnsi" w:eastAsia="Century Gothic" w:hAnsiTheme="majorHAnsi" w:cstheme="majorHAnsi"/>
+                <w:color w:val="1F4E79"/>
+                <w:sz w:val="36"/>
+                <w:szCs w:val="36"/>
+              </w:rPr>
+            </w:pPr>
+            <w:r>
+              <w:rPr>
+                <w:rFonts w:asciiTheme="majorHAnsi" w:eastAsia="Century Gothic" w:hAnsiTheme="majorHAnsi" w:cstheme="majorHAnsi"/>
+                <w:color w:val="1F4E79"/>
+                <w:sz w:val="28"/>
+                <w:szCs w:val="28"/>
+              </w:rPr>
+              <w:t>Studente</w:t>
+            </w:r>
+          </w:p>
+        </w:tc>
+        <w:tc>
+          <w:tcPr>
+            <w:tcW w:w="3269" w:type="dxa"/>
+            <w:tcBorders>
+              <w:top w:val="single" w:sz="4" w:space="0" w:color="000000"/>
+              <w:left w:val="single" w:sz="4" w:space="0" w:color="000000"/>
+              <w:bottom w:val="single" w:sz="4" w:space="0" w:color="000000"/>
+              <w:right w:val="single" w:sz="4" w:space="0" w:color="000000"/>
+            </w:tcBorders>
+          </w:tcPr>
+          <w:p>
+            <w:pPr>
+              <w:rPr>
+                <w:rFonts w:asciiTheme="majorHAnsi" w:eastAsia="Century Gothic" w:hAnsiTheme="majorHAnsi" w:cstheme="majorHAnsi"/>
+                <w:color w:val="1F4E79"/>
+                <w:sz w:val="28"/>
+                <w:szCs w:val="28"/>
+              </w:rPr>
+            </w:pPr>
+            <w:r>
+              <w:rPr>
+                <w:rFonts w:asciiTheme="majorHAnsi" w:eastAsia="Century Gothic" w:hAnsiTheme="majorHAnsi" w:cstheme="majorHAnsi"/>
+                <w:color w:val="1F4E79"/>
+                <w:sz w:val="28"/>
+                <w:szCs w:val="28"/>
+              </w:rPr>
+              <w:t>Sistema</w:t>
+            </w:r>
+          </w:p>
+        </w:tc>
+      </w:tr>
+      <w:tr>
+        <w:tc>
+          <w:tcPr>
+            <w:tcW w:w="2745" w:type="dxa"/>
+            <w:vMerge w:val="restart"/>
+            <w:tcBorders>
+              <w:top w:val="single" w:sz="4" w:space="0" w:color="000000"/>
+              <w:left w:val="single" w:sz="4" w:space="0" w:color="000000"/>
+              <w:right w:val="single" w:sz="4" w:space="0" w:color="000000"/>
+            </w:tcBorders>
+            <w:shd w:val="clear" w:color="auto" w:fill="2F5496"/>
+          </w:tcPr>
+          <w:p>
+            <w:pPr>
+              <w:rPr>
+                <w:rFonts w:ascii="Century Gothic" w:eastAsia="Century Gothic" w:hAnsi="Century Gothic" w:cs="Century Gothic"/>
+                <w:color w:val="1F4E79"/>
+                <w:sz w:val="36"/>
+                <w:szCs w:val="36"/>
+              </w:rPr>
+            </w:pPr>
+          </w:p>
+        </w:tc>
+        <w:tc>
+          <w:tcPr>
+            <w:tcW w:w="3195" w:type="dxa"/>
+            <w:tcBorders>
+              <w:top w:val="single" w:sz="4" w:space="0" w:color="000000"/>
+              <w:left w:val="single" w:sz="4" w:space="0" w:color="000000"/>
+              <w:bottom w:val="single" w:sz="4" w:space="0" w:color="000000"/>
+              <w:right w:val="single" w:sz="4" w:space="0" w:color="000000"/>
+            </w:tcBorders>
+          </w:tcPr>
+          <w:p>
+            <w:pPr>
+              <w:rPr>
+                <w:rFonts w:asciiTheme="majorHAnsi" w:eastAsia="Century Gothic" w:hAnsiTheme="majorHAnsi" w:cstheme="majorHAnsi"/>
+              </w:rPr>
+            </w:pPr>
+            <w:r>
+              <w:rPr>
+                <w:rFonts w:asciiTheme="majorHAnsi" w:eastAsia="Century Gothic" w:hAnsiTheme="majorHAnsi" w:cstheme="majorHAnsi"/>
+              </w:rPr>
+              <w:t xml:space="preserve">Elisa ha visualizzato il documento di Vittorio e ha notato che una parte dello stesso può essere migliorata, così decide di contattarlo. Elisa clicca sul nome di Vittorio. </w:t>
+            </w:r>
+          </w:p>
+        </w:tc>
+        <w:tc>
+          <w:tcPr>
+            <w:tcW w:w="3269" w:type="dxa"/>
+            <w:tcBorders>
+              <w:top w:val="single" w:sz="4" w:space="0" w:color="000000"/>
+              <w:left w:val="single" w:sz="4" w:space="0" w:color="000000"/>
+              <w:bottom w:val="single" w:sz="4" w:space="0" w:color="000000"/>
+              <w:right w:val="single" w:sz="4" w:space="0" w:color="000000"/>
+            </w:tcBorders>
+          </w:tcPr>
+          <w:p>
+            <w:pPr>
+              <w:rPr>
+                <w:rFonts w:asciiTheme="majorHAnsi" w:eastAsia="Century Gothic" w:hAnsiTheme="majorHAnsi" w:cstheme="majorHAnsi"/>
+              </w:rPr>
+            </w:pPr>
+          </w:p>
+        </w:tc>
+      </w:tr>
+      <w:tr>
+        <w:trPr>
+          <w:trHeight w:val="300"/>
+        </w:trPr>
+        <w:tc>
+          <w:tcPr>
+            <w:tcW w:w="2745" w:type="dxa"/>
+            <w:vMerge/>
+            <w:tcBorders>
+              <w:left w:val="single" w:sz="4" w:space="0" w:color="000000"/>
+              <w:right w:val="single" w:sz="4" w:space="0" w:color="000000"/>
+            </w:tcBorders>
+            <w:shd w:val="clear" w:color="auto" w:fill="2F5496"/>
+          </w:tcPr>
+          <w:p>
+            <w:pPr>
+              <w:widowControl w:val="0"/>
+              <w:rPr>
+                <w:rFonts w:ascii="Century Gothic" w:eastAsia="Century Gothic" w:hAnsi="Century Gothic" w:cs="Century Gothic"/>
+              </w:rPr>
+            </w:pPr>
+          </w:p>
+        </w:tc>
+        <w:tc>
+          <w:tcPr>
+            <w:tcW w:w="3195" w:type="dxa"/>
+            <w:tcBorders>
+              <w:top w:val="single" w:sz="4" w:space="0" w:color="000000"/>
+              <w:left w:val="single" w:sz="4" w:space="0" w:color="000000"/>
+              <w:bottom w:val="single" w:sz="4" w:space="0" w:color="000000"/>
+              <w:right w:val="single" w:sz="4" w:space="0" w:color="000000"/>
+            </w:tcBorders>
+          </w:tcPr>
+          <w:p>
+            <w:pPr>
+              <w:spacing w:line="259" w:lineRule="auto"/>
+              <w:rPr>
+                <w:rFonts w:asciiTheme="majorHAnsi" w:eastAsia="Century Gothic" w:hAnsiTheme="majorHAnsi" w:cstheme="majorHAnsi"/>
+              </w:rPr>
+            </w:pPr>
+          </w:p>
+        </w:tc>
+        <w:tc>
+          <w:tcPr>
+            <w:tcW w:w="3269" w:type="dxa"/>
+            <w:tcBorders>
+              <w:top w:val="single" w:sz="4" w:space="0" w:color="000000"/>
+              <w:left w:val="single" w:sz="4" w:space="0" w:color="000000"/>
+              <w:bottom w:val="single" w:sz="4" w:space="0" w:color="000000"/>
+              <w:right w:val="single" w:sz="4" w:space="0" w:color="000000"/>
+            </w:tcBorders>
+          </w:tcPr>
+          <w:p>
+            <w:pPr>
+              <w:rPr>
+                <w:rFonts w:asciiTheme="majorHAnsi" w:eastAsia="Century Gothic" w:hAnsiTheme="majorHAnsi" w:cstheme="majorHAnsi"/>
+              </w:rPr>
+            </w:pPr>
+            <w:r>
+              <w:rPr>
+                <w:rFonts w:asciiTheme="majorHAnsi" w:eastAsia="Century Gothic" w:hAnsiTheme="majorHAnsi" w:cstheme="majorHAnsi"/>
+              </w:rPr>
+              <w:t>Il sistema mostra ad Elisa la chat con Vittorio.</w:t>
+            </w:r>
+          </w:p>
+        </w:tc>
+      </w:tr>
+      <w:tr>
+        <w:tc>
+          <w:tcPr>
+            <w:tcW w:w="2745" w:type="dxa"/>
+            <w:vMerge/>
+            <w:tcBorders>
+              <w:left w:val="single" w:sz="4" w:space="0" w:color="000000"/>
+              <w:right w:val="single" w:sz="4" w:space="0" w:color="000000"/>
+            </w:tcBorders>
+            <w:shd w:val="clear" w:color="auto" w:fill="2F5496"/>
+          </w:tcPr>
+          <w:p>
+            <w:pPr>
+              <w:widowControl w:val="0"/>
+              <w:rPr>
+                <w:rFonts w:ascii="Century Gothic" w:eastAsia="Century Gothic" w:hAnsi="Century Gothic" w:cs="Century Gothic"/>
+              </w:rPr>
+            </w:pPr>
+          </w:p>
+        </w:tc>
+        <w:tc>
+          <w:tcPr>
+            <w:tcW w:w="3195" w:type="dxa"/>
+            <w:tcBorders>
+              <w:top w:val="single" w:sz="4" w:space="0" w:color="000000"/>
+              <w:left w:val="single" w:sz="4" w:space="0" w:color="000000"/>
+              <w:bottom w:val="single" w:sz="4" w:space="0" w:color="000000"/>
+              <w:right w:val="single" w:sz="4" w:space="0" w:color="000000"/>
+            </w:tcBorders>
+          </w:tcPr>
+          <w:p>
+            <w:pPr>
+              <w:spacing w:line="259" w:lineRule="auto"/>
+              <w:rPr>
+                <w:rFonts w:asciiTheme="majorHAnsi" w:eastAsia="Century Gothic" w:hAnsiTheme="majorHAnsi" w:cstheme="majorHAnsi"/>
+              </w:rPr>
+            </w:pPr>
+            <w:r>
+              <w:rPr>
+                <w:rFonts w:asciiTheme="majorHAnsi" w:eastAsia="Century Gothic" w:hAnsiTheme="majorHAnsi" w:cstheme="majorHAnsi"/>
+              </w:rPr>
+              <w:t>Elisa scrive un messaggio a Vittorio.</w:t>
+            </w:r>
+          </w:p>
+        </w:tc>
+        <w:tc>
+          <w:tcPr>
+            <w:tcW w:w="3269" w:type="dxa"/>
+            <w:tcBorders>
+              <w:top w:val="single" w:sz="4" w:space="0" w:color="000000"/>
+              <w:left w:val="single" w:sz="4" w:space="0" w:color="000000"/>
+              <w:bottom w:val="single" w:sz="4" w:space="0" w:color="000000"/>
+              <w:right w:val="single" w:sz="4" w:space="0" w:color="000000"/>
+            </w:tcBorders>
+          </w:tcPr>
+          <w:p>
+            <w:pPr>
+              <w:rPr>
+                <w:rFonts w:asciiTheme="majorHAnsi" w:eastAsia="Century Gothic" w:hAnsiTheme="majorHAnsi" w:cstheme="majorHAnsi"/>
+              </w:rPr>
+            </w:pPr>
+          </w:p>
+        </w:tc>
+      </w:tr>
+      <w:tr>
+        <w:tc>
+          <w:tcPr>
+            <w:tcW w:w="2745" w:type="dxa"/>
+            <w:vMerge/>
+            <w:tcBorders>
+              <w:left w:val="single" w:sz="4" w:space="0" w:color="000000"/>
+              <w:bottom w:val="single" w:sz="4" w:space="0" w:color="000000"/>
+              <w:right w:val="single" w:sz="4" w:space="0" w:color="000000"/>
+            </w:tcBorders>
+            <w:shd w:val="clear" w:color="auto" w:fill="2F5496"/>
+          </w:tcPr>
+          <w:p>
+            <w:pPr>
+              <w:widowControl w:val="0"/>
+              <w:rPr>
+                <w:rFonts w:ascii="Century Gothic" w:eastAsia="Century Gothic" w:hAnsi="Century Gothic" w:cs="Century Gothic"/>
+              </w:rPr>
+            </w:pPr>
+          </w:p>
+        </w:tc>
+        <w:tc>
+          <w:tcPr>
+            <w:tcW w:w="3195" w:type="dxa"/>
+            <w:tcBorders>
+              <w:top w:val="single" w:sz="4" w:space="0" w:color="000000"/>
+              <w:left w:val="single" w:sz="4" w:space="0" w:color="000000"/>
+              <w:bottom w:val="single" w:sz="4" w:space="0" w:color="000000"/>
+              <w:right w:val="single" w:sz="4" w:space="0" w:color="000000"/>
+            </w:tcBorders>
+          </w:tcPr>
+          <w:p>
+            <w:pPr>
+              <w:spacing w:line="259" w:lineRule="auto"/>
+              <w:rPr>
+                <w:rFonts w:asciiTheme="majorHAnsi" w:eastAsia="Century Gothic" w:hAnsiTheme="majorHAnsi" w:cstheme="majorHAnsi"/>
+              </w:rPr>
+            </w:pPr>
+          </w:p>
+        </w:tc>
+        <w:tc>
+          <w:tcPr>
+            <w:tcW w:w="3269" w:type="dxa"/>
+            <w:tcBorders>
+              <w:top w:val="single" w:sz="4" w:space="0" w:color="000000"/>
+              <w:left w:val="single" w:sz="4" w:space="0" w:color="000000"/>
+              <w:bottom w:val="single" w:sz="4" w:space="0" w:color="000000"/>
+              <w:right w:val="single" w:sz="4" w:space="0" w:color="000000"/>
+            </w:tcBorders>
+          </w:tcPr>
+          <w:p>
+            <w:pPr>
+              <w:rPr>
+                <w:rFonts w:asciiTheme="majorHAnsi" w:eastAsia="Century Gothic" w:hAnsiTheme="majorHAnsi" w:cstheme="majorHAnsi"/>
+              </w:rPr>
+            </w:pPr>
+            <w:r>
+              <w:rPr>
+                <w:rFonts w:asciiTheme="majorHAnsi" w:eastAsia="Century Gothic" w:hAnsiTheme="majorHAnsi" w:cstheme="majorHAnsi"/>
+              </w:rPr>
+              <w:t xml:space="preserve">Il sistema inoltra correttamente il messaggio a Vittorio. </w:t>
+            </w:r>
+          </w:p>
+        </w:tc>
+      </w:tr>
+    </w:tbl>
+    <w:p/>
     <w:p/>
     <w:p>
       <w:pPr>
@@ -7213,7 +7949,6 @@
           <w:rFonts w:ascii="Calibri" w:eastAsia="Calibri" w:hAnsi="Calibri" w:cs="Calibri"/>
           <w:color w:val="1F3863"/>
         </w:rPr>
-        <w:lastRenderedPageBreak/>
         <w:t>3.4.</w:t>
       </w:r>
       <w:r>
@@ -7962,6 +8697,7 @@
                 <w:rFonts w:ascii="Calibri" w:eastAsia="Calibri" w:hAnsi="Calibri" w:cs="Calibri"/>
                 <w:b/>
               </w:rPr>
+              <w:lastRenderedPageBreak/>
               <w:t>Frequenza stimata</w:t>
             </w:r>
           </w:p>
@@ -9356,7 +10092,6 @@
               <w:rPr>
                 <w:rFonts w:ascii="Calibri" w:eastAsia="Calibri" w:hAnsi="Calibri" w:cs="Calibri"/>
               </w:rPr>
-              <w:lastRenderedPageBreak/>
               <w:t xml:space="preserve">                       On failure</w:t>
             </w:r>
           </w:p>
@@ -9378,7 +10113,6 @@
               <w:rPr>
                 <w:rFonts w:ascii="Calibri" w:eastAsia="Calibri" w:hAnsi="Calibri" w:cs="Calibri"/>
               </w:rPr>
-              <w:lastRenderedPageBreak/>
               <w:t>NA</w:t>
             </w:r>
           </w:p>
@@ -10907,7 +11641,6 @@
               <w:rPr>
                 <w:rFonts w:ascii="Calibri" w:eastAsia="Calibri" w:hAnsi="Calibri" w:cs="Calibri"/>
               </w:rPr>
-              <w:lastRenderedPageBreak/>
               <w:t xml:space="preserve">                       On failure</w:t>
             </w:r>
           </w:p>
@@ -10929,7 +11662,6 @@
               <w:rPr>
                 <w:rFonts w:ascii="Calibri" w:eastAsia="Calibri" w:hAnsi="Calibri" w:cs="Calibri"/>
               </w:rPr>
-              <w:lastRenderedPageBreak/>
               <w:t>Nessun documento viene caricato</w:t>
             </w:r>
           </w:p>
@@ -11416,6 +12148,7 @@
               <w:rPr>
                 <w:rFonts w:ascii="Calibri" w:eastAsia="Calibri" w:hAnsi="Calibri" w:cs="Calibri"/>
               </w:rPr>
+              <w:lastRenderedPageBreak/>
               <w:t>3.</w:t>
             </w:r>
           </w:p>

</xml_diff>

<commit_message>
GD Aggiunto: - Scenari - Requisiti Funzionali - Use Case
</commit_message>
<xml_diff>
--- a/Deliverables/RAD_DocApp.docx
+++ b/Deliverables/RAD_DocApp.docx
@@ -84,34 +84,9 @@
           <w:szCs w:val="28"/>
           <w:lang w:val="en-US"/>
         </w:rPr>
-        <w:t xml:space="preserve">Repository </w:t>
-      </w:r>
-      <w:proofErr w:type="spellStart"/>
-      <w:r>
-        <w:rPr>
-          <w:rFonts w:ascii="Roboto" w:eastAsia="Roboto" w:hAnsi="Roboto" w:cs="Roboto"/>
-          <w:i/>
-          <w:color w:val="1C4587"/>
-          <w:sz w:val="28"/>
-          <w:szCs w:val="28"/>
-          <w:lang w:val="en-US"/>
-        </w:rPr>
-        <w:t>Github</w:t>
-      </w:r>
-      <w:proofErr w:type="spellEnd"/>
-      <w:r>
-        <w:rPr>
-          <w:rFonts w:ascii="Roboto" w:eastAsia="Roboto" w:hAnsi="Roboto" w:cs="Roboto"/>
-          <w:i/>
-          <w:color w:val="1C4587"/>
-          <w:sz w:val="28"/>
-          <w:szCs w:val="28"/>
-          <w:lang w:val="en-US"/>
-        </w:rPr>
-        <w:t xml:space="preserve">: </w:t>
+        <w:t xml:space="preserve">Repository Github: </w:t>
       </w:r>
       <w:hyperlink r:id="rId7" w:history="1">
-        <w:proofErr w:type="spellStart"/>
         <w:r>
           <w:rPr>
             <w:rStyle w:val="Collegamentoipertestuale"/>
@@ -121,19 +96,7 @@
             <w:szCs w:val="28"/>
             <w:lang w:val="en-US"/>
           </w:rPr>
-          <w:t>PeppeVII</w:t>
-        </w:r>
-        <w:proofErr w:type="spellEnd"/>
-        <w:r>
-          <w:rPr>
-            <w:rStyle w:val="Collegamentoipertestuale"/>
-            <w:rFonts w:ascii="Roboto" w:eastAsia="Roboto" w:hAnsi="Roboto" w:cs="Roboto"/>
-            <w:i/>
-            <w:sz w:val="28"/>
-            <w:szCs w:val="28"/>
-            <w:lang w:val="en-US"/>
-          </w:rPr>
-          <w:t>/DocApp_Classe03</w:t>
+          <w:t>PeppeVII/DocApp_Classe03</w:t>
         </w:r>
       </w:hyperlink>
     </w:p>
@@ -515,15 +478,7 @@
                 <w:sz w:val="28"/>
                 <w:szCs w:val="28"/>
               </w:rPr>
-              <w:t xml:space="preserve">Bosso </w:t>
-            </w:r>
-            <w:r>
-              <w:rPr>
-                <w:rFonts w:ascii="Verdana" w:eastAsia="Verdana" w:hAnsi="Verdana" w:cs="Verdana"/>
-                <w:sz w:val="28"/>
-                <w:szCs w:val="28"/>
-              </w:rPr>
-              <w:t>Francesco, D’Ambrosio Giuseppe, Napolitano Giuseppe, Russomando Antonio</w:t>
+              <w:t>Bosso Francesco, D’Ambrosio Giuseppe, Napolitano Giuseppe, Russomando Antonio</w:t>
             </w:r>
           </w:p>
         </w:tc>
@@ -1334,7 +1289,6 @@
           <w:szCs w:val="40"/>
         </w:rPr>
       </w:pPr>
-      <w:proofErr w:type="spellStart"/>
       <w:r>
         <w:rPr>
           <w:rFonts w:ascii="EB Garamond Medium" w:eastAsia="EB Garamond Medium" w:hAnsi="EB Garamond Medium" w:cs="EB Garamond Medium"/>
@@ -1342,29 +1296,8 @@
           <w:sz w:val="40"/>
           <w:szCs w:val="40"/>
         </w:rPr>
-        <w:t>Revision</w:t>
-      </w:r>
-      <w:proofErr w:type="spellEnd"/>
-      <w:r>
-        <w:rPr>
-          <w:rFonts w:ascii="EB Garamond Medium" w:eastAsia="EB Garamond Medium" w:hAnsi="EB Garamond Medium" w:cs="EB Garamond Medium"/>
-          <w:color w:val="1C4587"/>
-          <w:sz w:val="40"/>
-          <w:szCs w:val="40"/>
-        </w:rPr>
-        <w:t xml:space="preserve"> </w:t>
-      </w:r>
-      <w:proofErr w:type="spellStart"/>
-      <w:r>
-        <w:rPr>
-          <w:rFonts w:ascii="EB Garamond Medium" w:eastAsia="EB Garamond Medium" w:hAnsi="EB Garamond Medium" w:cs="EB Garamond Medium"/>
-          <w:color w:val="1C4587"/>
-          <w:sz w:val="40"/>
-          <w:szCs w:val="40"/>
-        </w:rPr>
-        <w:t>History</w:t>
-      </w:r>
-      <w:proofErr w:type="spellEnd"/>
+        <w:t>Revision History</w:t>
+      </w:r>
     </w:p>
     <w:p>
       <w:pPr>
@@ -1722,13 +1655,7 @@
               <w:rPr>
                 <w:rFonts w:ascii="Open Sans" w:eastAsia="Open Sans" w:hAnsi="Open Sans" w:cs="Open Sans"/>
               </w:rPr>
-              <w:t xml:space="preserve">Stesura </w:t>
-            </w:r>
-            <w:r>
-              <w:rPr>
-                <w:rFonts w:ascii="Open Sans" w:eastAsia="Open Sans" w:hAnsi="Open Sans" w:cs="Open Sans"/>
-              </w:rPr>
-              <w:t>scheletro RAD</w:t>
+              <w:t>Stesura scheletro RAD</w:t>
             </w:r>
           </w:p>
         </w:tc>
@@ -2405,15 +2332,7 @@
           <w:sz w:val="28"/>
           <w:szCs w:val="28"/>
         </w:rPr>
-        <w:t xml:space="preserve">Sistema </w:t>
-      </w:r>
-      <w:r>
-        <w:rPr>
-          <w:rFonts w:ascii="EB Garamond Medium" w:eastAsia="EB Garamond Medium" w:hAnsi="EB Garamond Medium" w:cs="EB Garamond Medium"/>
-          <w:sz w:val="28"/>
-          <w:szCs w:val="28"/>
-        </w:rPr>
-        <w:t>proposto</w:t>
+        <w:t>Sistema proposto</w:t>
       </w:r>
     </w:p>
     <w:p>
@@ -5097,15 +5016,7 @@
               <w:cnfStyle w:val="000000100000" w:firstRow="0" w:lastRow="0" w:firstColumn="0" w:lastColumn="0" w:oddVBand="0" w:evenVBand="0" w:oddHBand="1" w:evenHBand="0" w:firstRowFirstColumn="0" w:firstRowLastColumn="0" w:lastRowFirstColumn="0" w:lastRowLastColumn="0"/>
             </w:pPr>
             <w:r>
-              <w:t>Il sistema deve permettere all’utente di caricare i documenti all’interno dell’</w:t>
-            </w:r>
-            <w:proofErr w:type="spellStart"/>
-            <w:r>
-              <w:t>app</w:t>
-            </w:r>
-            <w:proofErr w:type="spellEnd"/>
-            <w:r>
-              <w:t xml:space="preserve"> dopo la registrazione</w:t>
+              <w:t>Il sistema deve permettere all’utente di caricare i documenti all’interno dell’app dopo la registrazione</w:t>
             </w:r>
           </w:p>
         </w:tc>
@@ -5178,15 +5089,7 @@
               <w:cnfStyle w:val="000000000000" w:firstRow="0" w:lastRow="0" w:firstColumn="0" w:lastColumn="0" w:oddVBand="0" w:evenVBand="0" w:oddHBand="0" w:evenHBand="0" w:firstRowFirstColumn="0" w:firstRowLastColumn="0" w:lastRowFirstColumn="0" w:lastRowLastColumn="0"/>
             </w:pPr>
             <w:r>
-              <w:t xml:space="preserve">Il sistema deve permettere all’utente di poter inserire un </w:t>
-            </w:r>
-            <w:proofErr w:type="gramStart"/>
-            <w:r>
-              <w:t>feedback</w:t>
-            </w:r>
-            <w:proofErr w:type="gramEnd"/>
-            <w:r>
-              <w:t xml:space="preserve"> dopo aver scaricato il file</w:t>
+              <w:t>Il sistema deve permettere all’utente di poter inserire un feedback dopo aver scaricato il file</w:t>
             </w:r>
           </w:p>
         </w:tc>
@@ -5355,21 +5258,7 @@
         <w:rPr>
           <w:rFonts w:ascii="Garamond" w:hAnsi="Garamond" w:cs="Calibri"/>
         </w:rPr>
-        <w:t xml:space="preserve">Al </w:t>
-      </w:r>
-      <w:proofErr w:type="spellStart"/>
-      <w:r>
-        <w:rPr>
-          <w:rFonts w:ascii="Garamond" w:hAnsi="Garamond" w:cs="Calibri"/>
-        </w:rPr>
-        <w:t>piu</w:t>
-      </w:r>
-      <w:proofErr w:type="spellEnd"/>
-      <w:r>
-        <w:rPr>
-          <w:rFonts w:ascii="Garamond" w:hAnsi="Garamond" w:cs="Calibri"/>
-        </w:rPr>
-        <w:t xml:space="preserve">̀ 1 su 30 nuovi utenti dovrebbe incontrare problemi. </w:t>
+        <w:t xml:space="preserve">Al più 1 su 30 nuovi utenti dovrebbe incontrare problemi. </w:t>
       </w:r>
     </w:p>
     <w:p>
@@ -5387,21 +5276,7 @@
         <w:rPr>
           <w:rFonts w:ascii="Garamond" w:hAnsi="Garamond" w:cs="Calibri"/>
         </w:rPr>
-        <w:t xml:space="preserve">L’interfaccia </w:t>
-      </w:r>
-      <w:proofErr w:type="spellStart"/>
-      <w:r>
-        <w:rPr>
-          <w:rFonts w:ascii="Garamond" w:hAnsi="Garamond" w:cs="Calibri"/>
-        </w:rPr>
-        <w:t>dovra</w:t>
-      </w:r>
-      <w:proofErr w:type="spellEnd"/>
-      <w:r>
-        <w:rPr>
-          <w:rFonts w:ascii="Garamond" w:hAnsi="Garamond" w:cs="Calibri"/>
-        </w:rPr>
-        <w:t xml:space="preserve">̀ essere semplice con varie scorciatoie per accedere ad ogni area del sistema in </w:t>
+        <w:t xml:space="preserve">L’interfaccia dovrà essere semplice con varie scorciatoie per accedere ad ogni area del sistema in </w:t>
       </w:r>
       <w:r>
         <w:rPr>
@@ -5425,35 +5300,7 @@
         <w:rPr>
           <w:rFonts w:ascii="Garamond" w:hAnsi="Garamond" w:cs="Calibri"/>
         </w:rPr>
-        <w:t xml:space="preserve">L’utente nuovo dovrebbe effettuare l’operazione voluta </w:t>
-      </w:r>
-      <w:proofErr w:type="gramStart"/>
-      <w:r>
-        <w:rPr>
-          <w:rFonts w:ascii="Garamond" w:hAnsi="Garamond" w:cs="Calibri"/>
-        </w:rPr>
-        <w:t>in al</w:t>
-      </w:r>
-      <w:proofErr w:type="gramEnd"/>
-      <w:r>
-        <w:rPr>
-          <w:rFonts w:ascii="Garamond" w:hAnsi="Garamond" w:cs="Calibri"/>
-        </w:rPr>
-        <w:t xml:space="preserve"> </w:t>
-      </w:r>
-      <w:proofErr w:type="spellStart"/>
-      <w:r>
-        <w:rPr>
-          <w:rFonts w:ascii="Garamond" w:hAnsi="Garamond" w:cs="Calibri"/>
-        </w:rPr>
-        <w:t>piu</w:t>
-      </w:r>
-      <w:proofErr w:type="spellEnd"/>
-      <w:r>
-        <w:rPr>
-          <w:rFonts w:ascii="Garamond" w:hAnsi="Garamond" w:cs="Calibri"/>
-        </w:rPr>
-        <w:t xml:space="preserve">̀ 25 minuti. </w:t>
+        <w:t xml:space="preserve">L’utente nuovo dovrebbe effettuare l’operazione voluta in al più 25 minuti. </w:t>
       </w:r>
     </w:p>
     <w:p>
@@ -5471,35 +5318,7 @@
         <w:rPr>
           <w:rFonts w:ascii="Garamond" w:hAnsi="Garamond" w:cs="Calibri"/>
         </w:rPr>
-        <w:t xml:space="preserve">L’utente esperto dovrebbe effettuare l’operazione voluta </w:t>
-      </w:r>
-      <w:proofErr w:type="gramStart"/>
-      <w:r>
-        <w:rPr>
-          <w:rFonts w:ascii="Garamond" w:hAnsi="Garamond" w:cs="Calibri"/>
-        </w:rPr>
-        <w:t>in al</w:t>
-      </w:r>
-      <w:proofErr w:type="gramEnd"/>
-      <w:r>
-        <w:rPr>
-          <w:rFonts w:ascii="Garamond" w:hAnsi="Garamond" w:cs="Calibri"/>
-        </w:rPr>
-        <w:t xml:space="preserve"> </w:t>
-      </w:r>
-      <w:proofErr w:type="spellStart"/>
-      <w:r>
-        <w:rPr>
-          <w:rFonts w:ascii="Garamond" w:hAnsi="Garamond" w:cs="Calibri"/>
-        </w:rPr>
-        <w:t>piu</w:t>
-      </w:r>
-      <w:proofErr w:type="spellEnd"/>
-      <w:r>
-        <w:rPr>
-          <w:rFonts w:ascii="Garamond" w:hAnsi="Garamond" w:cs="Calibri"/>
-        </w:rPr>
-        <w:t>̀ 15</w:t>
+        <w:t>L’utente esperto dovrebbe effettuare l’operazione voluta in al più 15</w:t>
       </w:r>
       <w:r>
         <w:rPr>
@@ -6169,9 +5988,16 @@
           <w:sz w:val="24"/>
           <w:szCs w:val="24"/>
         </w:rPr>
-        <w:t xml:space="preserve">Il sistema prevede un’interfaccia dove si avrà la possibilità di accedere </w:t>
-      </w:r>
-      <w:proofErr w:type="spellStart"/>
+        <w:t xml:space="preserve">Il sistema prevede un’interfaccia dove si avrà la possibilità di accedere ial proprio account e successivamente </w:t>
+      </w:r>
+      <w:r>
+        <w:rPr>
+          <w:rFonts w:ascii="Garamond" w:hAnsi="Garamond"/>
+          <w:sz w:val="24"/>
+          <w:szCs w:val="24"/>
+        </w:rPr>
+        <w:t>l’utente</w:t>
+      </w:r>
       <w:r>
         <w:rPr>
           <w:rFonts w:ascii="Garamond" w:hAnsi="Garamond"/>
@@ -6180,35 +6006,6 @@
           <w:sz w:val="24"/>
           <w:szCs w:val="24"/>
         </w:rPr>
-        <w:t>ial</w:t>
-      </w:r>
-      <w:proofErr w:type="spellEnd"/>
-      <w:r>
-        <w:rPr>
-          <w:rFonts w:ascii="Garamond" w:hAnsi="Garamond"/>
-          <w:b/>
-          <w:bCs/>
-          <w:sz w:val="24"/>
-          <w:szCs w:val="24"/>
-        </w:rPr>
-        <w:t xml:space="preserve"> proprio account e successivamente </w:t>
-      </w:r>
-      <w:r>
-        <w:rPr>
-          <w:rFonts w:ascii="Garamond" w:hAnsi="Garamond"/>
-          <w:sz w:val="24"/>
-          <w:szCs w:val="24"/>
-        </w:rPr>
-        <w:t>l’utente</w:t>
-      </w:r>
-      <w:r>
-        <w:rPr>
-          <w:rFonts w:ascii="Garamond" w:hAnsi="Garamond"/>
-          <w:b/>
-          <w:bCs/>
-          <w:sz w:val="24"/>
-          <w:szCs w:val="24"/>
-        </w:rPr>
         <w:t xml:space="preserve"> potrà interagire tramite i vari menu del sito</w:t>
       </w:r>
     </w:p>
@@ -6339,49 +6136,7 @@
         <w:rPr>
           <w:rFonts w:ascii="Garamond" w:hAnsi="Garamond"/>
         </w:rPr>
-        <w:t xml:space="preserve">Il sistema potrà essere utilizzato tramite </w:t>
-      </w:r>
-      <w:proofErr w:type="gramStart"/>
-      <w:r>
-        <w:rPr>
-          <w:rFonts w:ascii="Garamond" w:hAnsi="Garamond"/>
-        </w:rPr>
-        <w:t>un installazione</w:t>
-      </w:r>
-      <w:proofErr w:type="gramEnd"/>
-      <w:r>
-        <w:rPr>
-          <w:rFonts w:ascii="Garamond" w:hAnsi="Garamond"/>
-        </w:rPr>
-        <w:t xml:space="preserve"> in quanto è un </w:t>
-      </w:r>
-      <w:proofErr w:type="spellStart"/>
-      <w:r>
-        <w:rPr>
-          <w:rFonts w:ascii="Garamond" w:hAnsi="Garamond"/>
-        </w:rPr>
-        <w:t>app</w:t>
-      </w:r>
-      <w:proofErr w:type="spellEnd"/>
-      <w:r>
-        <w:rPr>
-          <w:rFonts w:ascii="Garamond" w:hAnsi="Garamond"/>
-        </w:rPr>
-        <w:t xml:space="preserve"> </w:t>
-      </w:r>
-      <w:proofErr w:type="spellStart"/>
-      <w:r>
-        <w:rPr>
-          <w:rFonts w:ascii="Garamond" w:hAnsi="Garamond"/>
-        </w:rPr>
-        <w:t>Android</w:t>
-      </w:r>
-      <w:proofErr w:type="spellEnd"/>
-      <w:r>
-        <w:rPr>
-          <w:rFonts w:ascii="Garamond" w:hAnsi="Garamond"/>
-        </w:rPr>
-        <w:t>.</w:t>
+        <w:t>Il sistema potrà essere utilizzato tramite un installazione in quanto è un app Android.</w:t>
       </w:r>
     </w:p>
     <w:p>
@@ -6614,30 +6369,8 @@
         <w:rPr>
           <w:rFonts w:ascii="Garamond" w:hAnsi="Garamond"/>
         </w:rPr>
-        <w:t xml:space="preserve">Per poter accedere alle funzionalità del sistema è necessaria la registrazione dell’utente; ciò implica il trattamento di dati personali. Al fine di garantire il rispetto della privacy degli utenti del sistema, questo opera nel rispetto del </w:t>
-      </w:r>
-      <w:proofErr w:type="spellStart"/>
-      <w:r>
-        <w:rPr>
-          <w:rFonts w:ascii="Garamond" w:hAnsi="Garamond"/>
-        </w:rPr>
-        <w:t>d.l.</w:t>
-      </w:r>
-      <w:proofErr w:type="spellEnd"/>
-      <w:r>
-        <w:rPr>
-          <w:rFonts w:ascii="Garamond" w:hAnsi="Garamond"/>
-        </w:rPr>
-        <w:t xml:space="preserve"> n.196/2003 del 30 giugno 2003 - e delle novelle ad esso apportate dai </w:t>
-      </w:r>
-      <w:proofErr w:type="spellStart"/>
-      <w:r>
-        <w:rPr>
-          <w:rFonts w:ascii="Garamond" w:hAnsi="Garamond"/>
-        </w:rPr>
-        <w:t>d.l.</w:t>
-      </w:r>
-      <w:proofErr w:type="spellEnd"/>
+        <w:t>Per poter accedere alle funzionalità del sistema è necessaria la registrazione dell’utente; ciò implica il trattamento di dati personali. Al fine di garantire il rispetto della privacy degli utenti del sistema, questo opera nel rispetto del d.l. n.196/2003 del 30 giugno 2003 - e delle novelle ad esso apportate dai d.l.</w:t>
+      </w:r>
       <w:r>
         <w:rPr>
           <w:rFonts w:ascii="Garamond" w:hAnsi="Garamond"/>
@@ -9095,19 +8828,8 @@
           <w:sz w:val="24"/>
           <w:szCs w:val="24"/>
         </w:rPr>
-        <w:t xml:space="preserve">2 SC Antonio </w:t>
-      </w:r>
-      <w:proofErr w:type="spellStart"/>
-      <w:r>
-        <w:rPr>
-          <w:rFonts w:ascii="Century Gothic" w:eastAsia="Calibri" w:hAnsi="Century Gothic" w:cs="Calibri"/>
-          <w:color w:val="1F3863"/>
-          <w:sz w:val="24"/>
-          <w:szCs w:val="24"/>
-        </w:rPr>
-        <w:t>Russomando</w:t>
-      </w:r>
-      <w:proofErr w:type="spellEnd"/>
+        <w:t>2 SC Antonio Russomando</w:t>
+      </w:r>
     </w:p>
     <w:p>
       <w:pPr>
@@ -10443,16 +10165,7 @@
           <w:sz w:val="24"/>
           <w:szCs w:val="24"/>
         </w:rPr>
-        <w:t>1.</w:t>
-      </w:r>
-      <w:r>
-        <w:rPr>
-          <w:rFonts w:ascii="Century Gothic" w:eastAsia="Calibri" w:hAnsi="Century Gothic" w:cs="Calibri"/>
-          <w:color w:val="1F3863"/>
-          <w:sz w:val="24"/>
-          <w:szCs w:val="24"/>
-        </w:rPr>
-        <w:t>3</w:t>
+        <w:t>1.3</w:t>
       </w:r>
       <w:r>
         <w:rPr>
@@ -10660,21 +10373,7 @@
               <w:rPr>
                 <w:rFonts w:ascii="Century Gothic" w:eastAsia="Century Gothic" w:hAnsi="Century Gothic" w:cs="Century Gothic"/>
               </w:rPr>
-              <w:t>L’utente ha la possibilità di caricare documenti all’interno dell’</w:t>
-            </w:r>
-            <w:proofErr w:type="spellStart"/>
-            <w:r>
-              <w:rPr>
-                <w:rFonts w:ascii="Century Gothic" w:eastAsia="Century Gothic" w:hAnsi="Century Gothic" w:cs="Century Gothic"/>
-              </w:rPr>
-              <w:t>app</w:t>
-            </w:r>
-            <w:proofErr w:type="spellEnd"/>
-            <w:r>
-              <w:rPr>
-                <w:rFonts w:ascii="Century Gothic" w:eastAsia="Century Gothic" w:hAnsi="Century Gothic" w:cs="Century Gothic"/>
-              </w:rPr>
-              <w:t xml:space="preserve"> dopo la registrazione</w:t>
+              <w:t>L’utente ha la possibilità di caricare documenti all’interno dell’app dopo la registrazione</w:t>
             </w:r>
           </w:p>
         </w:tc>
@@ -10791,16 +10490,8 @@
               <w:rPr>
                 <w:rFonts w:ascii="Century Gothic" w:eastAsia="Century Gothic" w:hAnsi="Century Gothic" w:cs="Century Gothic"/>
               </w:rPr>
-              <w:t>Effettua login all’</w:t>
-            </w:r>
-            <w:proofErr w:type="spellStart"/>
-            <w:r>
-              <w:rPr>
-                <w:rFonts w:ascii="Century Gothic" w:eastAsia="Century Gothic" w:hAnsi="Century Gothic" w:cs="Century Gothic"/>
-              </w:rPr>
-              <w:t>app</w:t>
-            </w:r>
-            <w:proofErr w:type="spellEnd"/>
+              <w:t>Effettua login all’app</w:t>
+            </w:r>
           </w:p>
         </w:tc>
         <w:tc>
@@ -11055,21 +10746,7 @@
               <w:rPr>
                 <w:rFonts w:ascii="Century Gothic" w:eastAsia="Century Gothic" w:hAnsi="Century Gothic" w:cs="Century Gothic"/>
               </w:rPr>
-              <w:t>Carica il file sull’</w:t>
-            </w:r>
-            <w:proofErr w:type="spellStart"/>
-            <w:r>
-              <w:rPr>
-                <w:rFonts w:ascii="Century Gothic" w:eastAsia="Century Gothic" w:hAnsi="Century Gothic" w:cs="Century Gothic"/>
-              </w:rPr>
-              <w:t>app</w:t>
-            </w:r>
-            <w:proofErr w:type="spellEnd"/>
-            <w:r>
-              <w:rPr>
-                <w:rFonts w:ascii="Century Gothic" w:eastAsia="Century Gothic" w:hAnsi="Century Gothic" w:cs="Century Gothic"/>
-              </w:rPr>
-              <w:t xml:space="preserve"> </w:t>
+              <w:t xml:space="preserve">Carica il file sull’app </w:t>
             </w:r>
           </w:p>
         </w:tc>
@@ -11276,21 +10953,7 @@
               <w:rPr>
                 <w:rFonts w:ascii="Century Gothic" w:eastAsia="Century Gothic" w:hAnsi="Century Gothic" w:cs="Century Gothic"/>
               </w:rPr>
-              <w:t xml:space="preserve">L’utente dopo che ha scaricato il documento che gli serve può inserire un </w:t>
-            </w:r>
-            <w:proofErr w:type="gramStart"/>
-            <w:r>
-              <w:rPr>
-                <w:rFonts w:ascii="Century Gothic" w:eastAsia="Century Gothic" w:hAnsi="Century Gothic" w:cs="Century Gothic"/>
-              </w:rPr>
-              <w:t>feedback</w:t>
-            </w:r>
-            <w:proofErr w:type="gramEnd"/>
-            <w:r>
-              <w:rPr>
-                <w:rFonts w:ascii="Century Gothic" w:eastAsia="Century Gothic" w:hAnsi="Century Gothic" w:cs="Century Gothic"/>
-              </w:rPr>
-              <w:t xml:space="preserve"> positivo o negativo per far capire al Creator se gli appunti scaricati siano utili</w:t>
+              <w:t>L’utente dopo che ha scaricato il documento che gli serve può inserire un feedback positivo o negativo per far capire al Creator se gli appunti scaricati siano utili</w:t>
             </w:r>
           </w:p>
         </w:tc>
@@ -11407,16 +11070,8 @@
               <w:rPr>
                 <w:rFonts w:ascii="Century Gothic" w:eastAsia="Century Gothic" w:hAnsi="Century Gothic" w:cs="Century Gothic"/>
               </w:rPr>
-              <w:t>Effettua login per entrare nell’</w:t>
-            </w:r>
-            <w:proofErr w:type="spellStart"/>
-            <w:r>
-              <w:rPr>
-                <w:rFonts w:ascii="Century Gothic" w:eastAsia="Century Gothic" w:hAnsi="Century Gothic" w:cs="Century Gothic"/>
-              </w:rPr>
-              <w:t>app</w:t>
-            </w:r>
-            <w:proofErr w:type="spellEnd"/>
+              <w:t>Effettua login per entrare nell’app</w:t>
+            </w:r>
           </w:p>
         </w:tc>
         <w:tc>
@@ -11475,21 +11130,7 @@
               <w:rPr>
                 <w:rFonts w:ascii="Century Gothic" w:eastAsia="Century Gothic" w:hAnsi="Century Gothic" w:cs="Century Gothic"/>
               </w:rPr>
-              <w:t>Controlla i dati e mostra l’</w:t>
-            </w:r>
-            <w:proofErr w:type="spellStart"/>
-            <w:r>
-              <w:rPr>
-                <w:rFonts w:ascii="Century Gothic" w:eastAsia="Century Gothic" w:hAnsi="Century Gothic" w:cs="Century Gothic"/>
-              </w:rPr>
-              <w:t>hompage</w:t>
-            </w:r>
-            <w:proofErr w:type="spellEnd"/>
-            <w:r>
-              <w:rPr>
-                <w:rFonts w:ascii="Century Gothic" w:eastAsia="Century Gothic" w:hAnsi="Century Gothic" w:cs="Century Gothic"/>
-              </w:rPr>
-              <w:t xml:space="preserve"> </w:t>
+              <w:t xml:space="preserve">Controlla i dati e mostra l’hompage </w:t>
             </w:r>
           </w:p>
         </w:tc>
@@ -12574,17 +12215,8 @@
                 <w:rFonts w:ascii="Calibri" w:eastAsia="Calibri" w:hAnsi="Calibri" w:cs="Calibri"/>
                 <w:b/>
               </w:rPr>
-              <w:t xml:space="preserve">Rilevanza/User </w:t>
-            </w:r>
-            <w:proofErr w:type="spellStart"/>
-            <w:r>
-              <w:rPr>
-                <w:rFonts w:ascii="Calibri" w:eastAsia="Calibri" w:hAnsi="Calibri" w:cs="Calibri"/>
-                <w:b/>
-              </w:rPr>
-              <w:t>Priority</w:t>
-            </w:r>
-            <w:proofErr w:type="spellEnd"/>
+              <w:t>Rilevanza/User Priority</w:t>
+            </w:r>
           </w:p>
         </w:tc>
         <w:tc>
@@ -14099,17 +13731,8 @@
                 <w:rFonts w:ascii="Calibri" w:eastAsia="Calibri" w:hAnsi="Calibri" w:cs="Calibri"/>
                 <w:b/>
               </w:rPr>
-              <w:t xml:space="preserve">Rilevanza/User </w:t>
-            </w:r>
-            <w:proofErr w:type="spellStart"/>
-            <w:r>
-              <w:rPr>
-                <w:rFonts w:ascii="Calibri" w:eastAsia="Calibri" w:hAnsi="Calibri" w:cs="Calibri"/>
-                <w:b/>
-              </w:rPr>
-              <w:t>Priority</w:t>
-            </w:r>
-            <w:proofErr w:type="spellEnd"/>
+              <w:t>Rilevanza/User Priority</w:t>
+            </w:r>
           </w:p>
         </w:tc>
         <w:tc>
@@ -15017,19 +14640,8 @@
           <w:sz w:val="24"/>
           <w:szCs w:val="24"/>
         </w:rPr>
-        <w:t xml:space="preserve">Antonio </w:t>
-      </w:r>
-      <w:proofErr w:type="spellStart"/>
-      <w:r>
-        <w:rPr>
-          <w:rFonts w:ascii="Century Gothic" w:eastAsia="Calibri" w:hAnsi="Century Gothic" w:cs="Calibri"/>
-          <w:color w:val="1F3863"/>
-          <w:sz w:val="24"/>
-          <w:szCs w:val="24"/>
-        </w:rPr>
-        <w:t>Russomando</w:t>
-      </w:r>
-      <w:proofErr w:type="spellEnd"/>
+        <w:t>Antonio Russomando</w:t>
+      </w:r>
     </w:p>
     <w:tbl>
       <w:tblPr>
@@ -15357,21 +14969,7 @@
               <w:rPr>
                 <w:rFonts w:ascii="Calibri" w:eastAsia="Calibri" w:hAnsi="Calibri" w:cs="Calibri"/>
               </w:rPr>
-              <w:t>Questo use case descrive la funzionalità di poter caricare documenti/appunti/</w:t>
-            </w:r>
-            <w:proofErr w:type="spellStart"/>
-            <w:r>
-              <w:rPr>
-                <w:rFonts w:ascii="Calibri" w:eastAsia="Calibri" w:hAnsi="Calibri" w:cs="Calibri"/>
-              </w:rPr>
-              <w:t>sbobine</w:t>
-            </w:r>
-            <w:proofErr w:type="spellEnd"/>
-            <w:r>
-              <w:rPr>
-                <w:rFonts w:ascii="Calibri" w:eastAsia="Calibri" w:hAnsi="Calibri" w:cs="Calibri"/>
-              </w:rPr>
-              <w:t>.</w:t>
+              <w:t>Questo use case descrive la funzionalità di poter caricare documenti/appunti/sbobine.</w:t>
             </w:r>
           </w:p>
         </w:tc>
@@ -15419,21 +15017,7 @@
               <w:rPr>
                 <w:rFonts w:ascii="Calibri" w:eastAsia="Calibri" w:hAnsi="Calibri" w:cs="Calibri"/>
               </w:rPr>
-              <w:t>Creator: è interessato a caricare i propri appunti/</w:t>
-            </w:r>
-            <w:proofErr w:type="spellStart"/>
-            <w:r>
-              <w:rPr>
-                <w:rFonts w:ascii="Calibri" w:eastAsia="Calibri" w:hAnsi="Calibri" w:cs="Calibri"/>
-              </w:rPr>
-              <w:t>sbobine</w:t>
-            </w:r>
-            <w:proofErr w:type="spellEnd"/>
-            <w:r>
-              <w:rPr>
-                <w:rFonts w:ascii="Calibri" w:eastAsia="Calibri" w:hAnsi="Calibri" w:cs="Calibri"/>
-              </w:rPr>
-              <w:t xml:space="preserve"> sulla piattaforma per aiutare la community.</w:t>
+              <w:t>Creator: è interessato a caricare i propri appunti/sbobine sulla piattaforma per aiutare la community.</w:t>
             </w:r>
           </w:p>
         </w:tc>
@@ -15681,17 +15265,8 @@
                 <w:rFonts w:ascii="Calibri" w:eastAsia="Calibri" w:hAnsi="Calibri" w:cs="Calibri"/>
                 <w:b/>
               </w:rPr>
-              <w:t xml:space="preserve">Rilevanza/User </w:t>
-            </w:r>
-            <w:proofErr w:type="spellStart"/>
-            <w:r>
-              <w:rPr>
-                <w:rFonts w:ascii="Calibri" w:eastAsia="Calibri" w:hAnsi="Calibri" w:cs="Calibri"/>
-                <w:b/>
-              </w:rPr>
-              <w:t>Priority</w:t>
-            </w:r>
-            <w:proofErr w:type="spellEnd"/>
+              <w:t>Rilevanza/User Priority</w:t>
+            </w:r>
           </w:p>
         </w:tc>
         <w:tc>
@@ -15855,35 +15430,7 @@
               <w:rPr>
                 <w:rFonts w:ascii="Calibri" w:eastAsia="Calibri" w:hAnsi="Calibri" w:cs="Calibri"/>
               </w:rPr>
-              <w:t xml:space="preserve">Interagisce con il </w:t>
-            </w:r>
-            <w:proofErr w:type="spellStart"/>
-            <w:r>
-              <w:rPr>
-                <w:rFonts w:ascii="Calibri" w:eastAsia="Calibri" w:hAnsi="Calibri" w:cs="Calibri"/>
-              </w:rPr>
-              <w:t>button</w:t>
-            </w:r>
-            <w:proofErr w:type="spellEnd"/>
-            <w:r>
-              <w:rPr>
-                <w:rFonts w:ascii="Calibri" w:eastAsia="Calibri" w:hAnsi="Calibri" w:cs="Calibri"/>
-              </w:rPr>
-              <w:t xml:space="preserve"> “Carica documenti” per poter caricare i suoi appunti/</w:t>
-            </w:r>
-            <w:proofErr w:type="spellStart"/>
-            <w:r>
-              <w:rPr>
-                <w:rFonts w:ascii="Calibri" w:eastAsia="Calibri" w:hAnsi="Calibri" w:cs="Calibri"/>
-              </w:rPr>
-              <w:t>sbobine</w:t>
-            </w:r>
-            <w:proofErr w:type="spellEnd"/>
-            <w:r>
-              <w:rPr>
-                <w:rFonts w:ascii="Calibri" w:eastAsia="Calibri" w:hAnsi="Calibri" w:cs="Calibri"/>
-              </w:rPr>
-              <w:t>.</w:t>
+              <w:t>Interagisce con il button “Carica documenti” per poter caricare i suoi appunti/sbobine.</w:t>
             </w:r>
           </w:p>
         </w:tc>
@@ -15951,21 +15498,7 @@
               <w:rPr>
                 <w:rFonts w:ascii="Calibri" w:eastAsia="Calibri" w:hAnsi="Calibri" w:cs="Calibri"/>
               </w:rPr>
-              <w:t xml:space="preserve">Mostra un </w:t>
-            </w:r>
-            <w:proofErr w:type="spellStart"/>
-            <w:r>
-              <w:rPr>
-                <w:rFonts w:ascii="Calibri" w:eastAsia="Calibri" w:hAnsi="Calibri" w:cs="Calibri"/>
-              </w:rPr>
-              <w:t>form</w:t>
-            </w:r>
-            <w:proofErr w:type="spellEnd"/>
-            <w:r>
-              <w:rPr>
-                <w:rFonts w:ascii="Calibri" w:eastAsia="Calibri" w:hAnsi="Calibri" w:cs="Calibri"/>
-              </w:rPr>
-              <w:t xml:space="preserve"> da compilare:</w:t>
+              <w:t>Mostra un form da compilare:</w:t>
             </w:r>
           </w:p>
           <w:p>
@@ -16186,21 +15719,7 @@
               <w:rPr>
                 <w:rFonts w:ascii="Calibri" w:eastAsia="Calibri" w:hAnsi="Calibri" w:cs="Calibri"/>
               </w:rPr>
-              <w:t xml:space="preserve">Riempie tutti i campi e sottomette la </w:t>
-            </w:r>
-            <w:proofErr w:type="spellStart"/>
-            <w:r>
-              <w:rPr>
-                <w:rFonts w:ascii="Calibri" w:eastAsia="Calibri" w:hAnsi="Calibri" w:cs="Calibri"/>
-              </w:rPr>
-              <w:t>form</w:t>
-            </w:r>
-            <w:proofErr w:type="spellEnd"/>
-            <w:r>
-              <w:rPr>
-                <w:rFonts w:ascii="Calibri" w:eastAsia="Calibri" w:hAnsi="Calibri" w:cs="Calibri"/>
-              </w:rPr>
-              <w:t xml:space="preserve"> compilata.</w:t>
+              <w:t>Riempie tutti i campi e sottomette la form compilata.</w:t>
             </w:r>
           </w:p>
         </w:tc>
@@ -16632,21 +16151,7 @@
               <w:rPr>
                 <w:rFonts w:ascii="Calibri" w:eastAsia="Calibri" w:hAnsi="Calibri" w:cs="Calibri"/>
               </w:rPr>
-              <w:t xml:space="preserve">Resta in attesa di una nuova sottomissione del </w:t>
-            </w:r>
-            <w:proofErr w:type="spellStart"/>
-            <w:r>
-              <w:rPr>
-                <w:rFonts w:ascii="Calibri" w:eastAsia="Calibri" w:hAnsi="Calibri" w:cs="Calibri"/>
-              </w:rPr>
-              <w:t>form</w:t>
-            </w:r>
-            <w:proofErr w:type="spellEnd"/>
-            <w:r>
-              <w:rPr>
-                <w:rFonts w:ascii="Calibri" w:eastAsia="Calibri" w:hAnsi="Calibri" w:cs="Calibri"/>
-              </w:rPr>
-              <w:t>.</w:t>
+              <w:t>Resta in attesa di una nuova sottomissione del form.</w:t>
             </w:r>
           </w:p>
         </w:tc>
@@ -16858,21 +16363,7 @@
               <w:rPr>
                 <w:rFonts w:ascii="Calibri" w:eastAsia="Calibri" w:hAnsi="Calibri" w:cs="Calibri"/>
               </w:rPr>
-              <w:t xml:space="preserve">Resta in attesa di una nuova sottomissione del </w:t>
-            </w:r>
-            <w:proofErr w:type="spellStart"/>
-            <w:r>
-              <w:rPr>
-                <w:rFonts w:ascii="Calibri" w:eastAsia="Calibri" w:hAnsi="Calibri" w:cs="Calibri"/>
-              </w:rPr>
-              <w:t>form</w:t>
-            </w:r>
-            <w:proofErr w:type="spellEnd"/>
-            <w:r>
-              <w:rPr>
-                <w:rFonts w:ascii="Calibri" w:eastAsia="Calibri" w:hAnsi="Calibri" w:cs="Calibri"/>
-              </w:rPr>
-              <w:t>.</w:t>
+              <w:t>Resta in attesa di una nuova sottomissione del form.</w:t>
             </w:r>
           </w:p>
         </w:tc>
@@ -17198,73 +16689,77 @@
                 <w:iCs/>
               </w:rPr>
             </w:pPr>
-            <w:proofErr w:type="spellStart"/>
             <w:r>
               <w:rPr>
                 <w:bCs/>
                 <w:i/>
                 <w:iCs/>
               </w:rPr>
-              <w:t>Vers</w:t>
-            </w:r>
-            <w:proofErr w:type="spellEnd"/>
-            <w:r>
+              <w:t>Vers.</w:t>
+            </w:r>
+          </w:p>
+        </w:tc>
+        <w:tc>
+          <w:tcPr>
+            <w:tcW w:w="1396" w:type="dxa"/>
+            <w:gridSpan w:val="2"/>
+          </w:tcPr>
+          <w:p>
+            <w:pPr>
               <w:rPr>
                 <w:bCs/>
                 <w:i/>
                 <w:iCs/>
               </w:rPr>
-              <w:t>.</w:t>
-            </w:r>
-          </w:p>
-        </w:tc>
-        <w:tc>
-          <w:tcPr>
-            <w:tcW w:w="1396" w:type="dxa"/>
-            <w:gridSpan w:val="2"/>
-          </w:tcPr>
-          <w:p>
-            <w:pPr>
+            </w:pPr>
+            <w:r>
               <w:rPr>
                 <w:bCs/>
                 <w:i/>
                 <w:iCs/>
               </w:rPr>
-            </w:pPr>
-            <w:r>
+              <w:t>0</w:t>
+            </w:r>
+          </w:p>
+        </w:tc>
+      </w:tr>
+      <w:tr>
+        <w:trPr>
+          <w:trHeight w:val="270"/>
+        </w:trPr>
+        <w:tc>
+          <w:tcPr>
+            <w:tcW w:w="2547" w:type="dxa"/>
+            <w:gridSpan w:val="4"/>
+            <w:vMerge/>
+          </w:tcPr>
+          <w:p>
+            <w:pPr>
+              <w:rPr>
+                <w:b/>
+                <w:bCs/>
+              </w:rPr>
+            </w:pPr>
+          </w:p>
+        </w:tc>
+        <w:tc>
+          <w:tcPr>
+            <w:tcW w:w="3794" w:type="dxa"/>
+            <w:vMerge/>
+          </w:tcPr>
+          <w:p>
+            <w:pPr>
               <w:rPr>
                 <w:bCs/>
                 <w:i/>
                 <w:iCs/>
               </w:rPr>
-              <w:t>0</w:t>
-            </w:r>
-          </w:p>
-        </w:tc>
-      </w:tr>
-      <w:tr>
-        <w:trPr>
-          <w:trHeight w:val="270"/>
-        </w:trPr>
-        <w:tc>
-          <w:tcPr>
-            <w:tcW w:w="2547" w:type="dxa"/>
-            <w:gridSpan w:val="4"/>
-            <w:vMerge/>
-          </w:tcPr>
-          <w:p>
-            <w:pPr>
-              <w:rPr>
-                <w:b/>
-                <w:bCs/>
-              </w:rPr>
-            </w:pPr>
-          </w:p>
-        </w:tc>
-        <w:tc>
-          <w:tcPr>
-            <w:tcW w:w="3794" w:type="dxa"/>
-            <w:vMerge/>
+            </w:pPr>
+          </w:p>
+        </w:tc>
+        <w:tc>
+          <w:tcPr>
+            <w:tcW w:w="1756" w:type="dxa"/>
           </w:tcPr>
           <w:p>
             <w:pPr>
@@ -17274,50 +16769,80 @@
                 <w:iCs/>
               </w:rPr>
             </w:pPr>
-          </w:p>
-        </w:tc>
-        <w:tc>
-          <w:tcPr>
-            <w:tcW w:w="1756" w:type="dxa"/>
-          </w:tcPr>
-          <w:p>
-            <w:pPr>
+            <w:r>
               <w:rPr>
                 <w:bCs/>
                 <w:i/>
                 <w:iCs/>
               </w:rPr>
-            </w:pPr>
-            <w:r>
+              <w:t>Autore</w:t>
+            </w:r>
+          </w:p>
+        </w:tc>
+        <w:tc>
+          <w:tcPr>
+            <w:tcW w:w="1396" w:type="dxa"/>
+            <w:gridSpan w:val="2"/>
+          </w:tcPr>
+          <w:p>
+            <w:pPr>
               <w:rPr>
                 <w:bCs/>
                 <w:i/>
                 <w:iCs/>
               </w:rPr>
-              <w:t>Autore</w:t>
-            </w:r>
-          </w:p>
-        </w:tc>
-        <w:tc>
-          <w:tcPr>
-            <w:tcW w:w="1396" w:type="dxa"/>
-            <w:gridSpan w:val="2"/>
-          </w:tcPr>
-          <w:p>
-            <w:pPr>
+            </w:pPr>
+            <w:r>
               <w:rPr>
                 <w:bCs/>
                 <w:i/>
                 <w:iCs/>
               </w:rPr>
-            </w:pPr>
-            <w:r>
+              <w:t>D’Ambrosio Giuseppe</w:t>
+            </w:r>
+          </w:p>
+        </w:tc>
+      </w:tr>
+      <w:tr>
+        <w:trPr>
+          <w:trHeight w:val="283"/>
+        </w:trPr>
+        <w:tc>
+          <w:tcPr>
+            <w:tcW w:w="2547" w:type="dxa"/>
+            <w:gridSpan w:val="4"/>
+          </w:tcPr>
+          <w:p>
+            <w:pPr>
+              <w:rPr>
+                <w:b/>
+                <w:bCs/>
+              </w:rPr>
+            </w:pPr>
+            <w:r>
+              <w:rPr>
+                <w:b/>
+                <w:bCs/>
+              </w:rPr>
+              <w:t>Descrizione</w:t>
+            </w:r>
+          </w:p>
+        </w:tc>
+        <w:tc>
+          <w:tcPr>
+            <w:tcW w:w="6946" w:type="dxa"/>
+            <w:gridSpan w:val="4"/>
+          </w:tcPr>
+          <w:p>
+            <w:pPr>
               <w:rPr>
                 <w:bCs/>
                 <w:i/>
                 <w:iCs/>
               </w:rPr>
-              <w:t>D’Ambrosio Giuseppe</w:t>
+            </w:pPr>
+            <w:r>
+              <w:t>Il sistema deve permettere all’utente di poter inserire un feedback dopo aver scaricato il file</w:t>
             </w:r>
           </w:p>
         </w:tc>
@@ -17332,18 +16857,19 @@
             <w:gridSpan w:val="4"/>
           </w:tcPr>
           <w:p>
-            <w:pPr>
+            <w:r>
               <w:rPr>
                 <w:b/>
                 <w:bCs/>
               </w:rPr>
-            </w:pPr>
+              <w:t>Attor</w:t>
+            </w:r>
             <w:r>
               <w:rPr>
                 <w:b/>
                 <w:bCs/>
               </w:rPr>
-              <w:t>Descrizione</w:t>
+              <w:t>e Principale</w:t>
             </w:r>
           </w:p>
         </w:tc>
@@ -17355,21 +16881,16 @@
           <w:p>
             <w:pPr>
               <w:rPr>
+                <w:b/>
                 <w:bCs/>
-                <w:i/>
-                <w:iCs/>
-              </w:rPr>
-            </w:pPr>
-            <w:r>
-              <w:t xml:space="preserve">Il sistema deve permettere all’utente di poter inserire un </w:t>
-            </w:r>
-            <w:proofErr w:type="gramStart"/>
-            <w:r>
-              <w:t>feedback</w:t>
-            </w:r>
-            <w:proofErr w:type="gramEnd"/>
-            <w:r>
-              <w:t xml:space="preserve"> dopo aver scaricato il file</w:t>
+              </w:rPr>
+            </w:pPr>
+            <w:r>
+              <w:rPr>
+                <w:b/>
+                <w:bCs/>
+              </w:rPr>
+              <w:t>Utente</w:t>
             </w:r>
           </w:p>
         </w:tc>
@@ -17384,19 +16905,19 @@
             <w:gridSpan w:val="4"/>
           </w:tcPr>
           <w:p>
-            <w:r>
+            <w:pPr>
               <w:rPr>
                 <w:b/>
                 <w:bCs/>
               </w:rPr>
-              <w:t>Attor</w:t>
-            </w:r>
+            </w:pPr>
             <w:r>
               <w:rPr>
                 <w:b/>
                 <w:bCs/>
               </w:rPr>
-              <w:t>e Principale</w:t>
+              <w:lastRenderedPageBreak/>
+              <w:t>Attori secondari</w:t>
             </w:r>
           </w:p>
         </w:tc>
@@ -17408,7 +16929,6 @@
           <w:p>
             <w:pPr>
               <w:rPr>
-                <w:b/>
                 <w:bCs/>
               </w:rPr>
             </w:pPr>
@@ -17417,7 +16937,7 @@
                 <w:b/>
                 <w:bCs/>
               </w:rPr>
-              <w:t>Utente</w:t>
+              <w:t>NA</w:t>
             </w:r>
           </w:p>
         </w:tc>
@@ -17432,19 +16952,12 @@
             <w:gridSpan w:val="4"/>
           </w:tcPr>
           <w:p>
-            <w:pPr>
+            <w:r>
               <w:rPr>
                 <w:b/>
                 <w:bCs/>
               </w:rPr>
-            </w:pPr>
-            <w:r>
-              <w:rPr>
-                <w:b/>
-                <w:bCs/>
-              </w:rPr>
-              <w:lastRenderedPageBreak/>
-              <w:t>Attori secondari</w:t>
+              <w:t>Entry Condition</w:t>
             </w:r>
           </w:p>
         </w:tc>
@@ -17454,17 +16967,8 @@
             <w:gridSpan w:val="4"/>
           </w:tcPr>
           <w:p>
-            <w:pPr>
-              <w:rPr>
-                <w:bCs/>
-              </w:rPr>
-            </w:pPr>
-            <w:r>
-              <w:rPr>
-                <w:b/>
-                <w:bCs/>
-              </w:rPr>
-              <w:t>NA</w:t>
+            <w:r>
+              <w:t>L’utente deve aver scaricato il documento</w:t>
             </w:r>
           </w:p>
         </w:tc>
@@ -17479,22 +16983,24 @@
             <w:gridSpan w:val="4"/>
           </w:tcPr>
           <w:p>
-            <w:r>
+            <w:pPr>
               <w:rPr>
                 <w:b/>
                 <w:bCs/>
               </w:rPr>
-              <w:t xml:space="preserve">Entry </w:t>
-            </w:r>
-            <w:proofErr w:type="spellStart"/>
+            </w:pPr>
             <w:r>
               <w:rPr>
                 <w:b/>
                 <w:bCs/>
               </w:rPr>
-              <w:t>Condition</w:t>
-            </w:r>
-            <w:proofErr w:type="spellEnd"/>
+              <w:t>Exit condition</w:t>
+            </w:r>
+          </w:p>
+          <w:p>
+            <w:r>
+              <w:t xml:space="preserve">                       On success</w:t>
+            </w:r>
           </w:p>
         </w:tc>
         <w:tc>
@@ -17504,7 +17010,7 @@
           </w:tcPr>
           <w:p>
             <w:r>
-              <w:t>L’utente deve aver scaricato il documento</w:t>
+              <w:t>L’utente può effettuare un feedback</w:t>
             </w:r>
           </w:p>
         </w:tc>
@@ -17530,21 +17036,12 @@
                 <w:b/>
                 <w:bCs/>
               </w:rPr>
-              <w:t xml:space="preserve">Exit </w:t>
-            </w:r>
-            <w:proofErr w:type="spellStart"/>
-            <w:r>
-              <w:rPr>
-                <w:b/>
-                <w:bCs/>
-              </w:rPr>
-              <w:t>condition</w:t>
-            </w:r>
-            <w:proofErr w:type="spellEnd"/>
-          </w:p>
-          <w:p>
-            <w:r>
-              <w:t xml:space="preserve">                       On success</w:t>
+              <w:t>Exit condition</w:t>
+            </w:r>
+          </w:p>
+          <w:p>
+            <w:r>
+              <w:t xml:space="preserve">                       On failure</w:t>
             </w:r>
           </w:p>
         </w:tc>
@@ -17555,13 +17052,11 @@
           </w:tcPr>
           <w:p>
             <w:r>
-              <w:t xml:space="preserve">L’utente può effettuare un </w:t>
-            </w:r>
-            <w:proofErr w:type="gramStart"/>
-            <w:r>
-              <w:t>feedback</w:t>
-            </w:r>
-            <w:proofErr w:type="gramEnd"/>
+              <w:rPr>
+                <w:bCs/>
+              </w:rPr>
+              <w:t>L’Utente non ha effettuato il download del documento e quindi non può immetere un feedback</w:t>
+            </w:r>
           </w:p>
         </w:tc>
       </w:tr>
@@ -17575,38 +17070,20 @@
             <w:gridSpan w:val="4"/>
           </w:tcPr>
           <w:p>
-            <w:pPr>
+            <w:r>
               <w:rPr>
                 <w:b/>
                 <w:bCs/>
               </w:rPr>
-            </w:pPr>
+              <w:t>Rilevanza</w:t>
+            </w:r>
             <w:r>
               <w:rPr>
                 <w:b/>
                 <w:bCs/>
               </w:rPr>
-              <w:t xml:space="preserve">Exit </w:t>
-            </w:r>
-            <w:proofErr w:type="spellStart"/>
-            <w:r>
-              <w:rPr>
-                <w:b/>
-                <w:bCs/>
-              </w:rPr>
-              <w:t>condition</w:t>
-            </w:r>
-            <w:proofErr w:type="spellEnd"/>
-          </w:p>
-          <w:p>
-            <w:r>
-              <w:t xml:space="preserve">                       On </w:t>
-            </w:r>
-            <w:proofErr w:type="spellStart"/>
-            <w:r>
-              <w:t>failure</w:t>
-            </w:r>
-            <w:proofErr w:type="spellEnd"/>
+              <w:t>/User Priority</w:t>
+            </w:r>
           </w:p>
         </w:tc>
         <w:tc>
@@ -17619,30 +17096,14 @@
               <w:rPr>
                 <w:bCs/>
               </w:rPr>
-              <w:t xml:space="preserve">L’Utente non ha effettuato il download del documento e quindi non può </w:t>
-            </w:r>
-            <w:proofErr w:type="spellStart"/>
+              <w:t xml:space="preserve">Priorità </w:t>
+            </w:r>
             <w:r>
               <w:rPr>
                 <w:bCs/>
               </w:rPr>
-              <w:t>immetere</w:t>
-            </w:r>
-            <w:proofErr w:type="spellEnd"/>
-            <w:r>
-              <w:rPr>
-                <w:bCs/>
-              </w:rPr>
-              <w:t xml:space="preserve"> un </w:t>
-            </w:r>
-            <w:proofErr w:type="gramStart"/>
-            <w:r>
-              <w:rPr>
-                <w:bCs/>
-              </w:rPr>
-              <w:t>feedback</w:t>
-            </w:r>
-            <w:proofErr w:type="gramEnd"/>
+              <w:t>bassa</w:t>
+            </w:r>
           </w:p>
         </w:tc>
       </w:tr>
@@ -17661,24 +17122,8 @@
                 <w:b/>
                 <w:bCs/>
               </w:rPr>
-              <w:t>Rilevanza</w:t>
-            </w:r>
-            <w:r>
-              <w:rPr>
-                <w:b/>
-                <w:bCs/>
-              </w:rPr>
-              <w:t xml:space="preserve">/User </w:t>
-            </w:r>
-            <w:proofErr w:type="spellStart"/>
-            <w:r>
-              <w:rPr>
-                <w:b/>
-                <w:bCs/>
-              </w:rPr>
-              <w:t>Priority</w:t>
-            </w:r>
-            <w:proofErr w:type="spellEnd"/>
+              <w:t>Frequenza stimata</w:t>
+            </w:r>
           </w:p>
         </w:tc>
         <w:tc>
@@ -17688,16 +17133,7 @@
           </w:tcPr>
           <w:p>
             <w:r>
-              <w:rPr>
-                <w:bCs/>
-              </w:rPr>
-              <w:t xml:space="preserve">Priorità </w:t>
-            </w:r>
-            <w:r>
-              <w:rPr>
-                <w:bCs/>
-              </w:rPr>
-              <w:t>bassa</w:t>
+              <w:t>10/giorno</w:t>
             </w:r>
           </w:p>
         </w:tc>
@@ -17710,14 +17146,23 @@
           <w:tcPr>
             <w:tcW w:w="2547" w:type="dxa"/>
             <w:gridSpan w:val="4"/>
-          </w:tcPr>
-          <w:p>
-            <w:r>
-              <w:rPr>
+            <w:vAlign w:val="center"/>
+          </w:tcPr>
+          <w:p>
+            <w:pPr>
+              <w:rPr>
+                <w:rFonts w:ascii="Calibri" w:eastAsia="Calibri" w:hAnsi="Calibri" w:cs="Times New Roman"/>
                 <w:b/>
                 <w:bCs/>
               </w:rPr>
-              <w:t>Frequenza stimata</w:t>
+            </w:pPr>
+            <w:r>
+              <w:rPr>
+                <w:rFonts w:ascii="Calibri" w:eastAsia="Calibri" w:hAnsi="Calibri" w:cs="Times New Roman"/>
+                <w:b/>
+                <w:bCs/>
+              </w:rPr>
+              <w:t>Extension point</w:t>
             </w:r>
           </w:p>
         </w:tc>
@@ -17728,7 +17173,25 @@
           </w:tcPr>
           <w:p>
             <w:r>
-              <w:t>10/giorno</w:t>
+              <w:rPr>
+                <w:rFonts w:ascii="Calibri" w:eastAsia="Calibri" w:hAnsi="Calibri" w:cs="Times New Roman"/>
+              </w:rPr>
+              <w:t xml:space="preserve">&lt;condition, </w:t>
+            </w:r>
+            <w:r>
+              <w:rPr>
+                <w:rFonts w:ascii="Calibri" w:eastAsia="Calibri" w:hAnsi="Calibri" w:cs="Times New Roman"/>
+              </w:rPr>
+              <w:t>DD1</w:t>
+            </w:r>
+            <w:r>
+              <w:rPr>
+                <w:rFonts w:ascii="Calibri" w:eastAsia="Calibri" w:hAnsi="Calibri" w:cs="Times New Roman"/>
+              </w:rPr>
+              <w:t>&gt;</w:t>
+            </w:r>
+            <w:r>
+              <w:t xml:space="preserve"> </w:t>
             </w:r>
           </w:p>
         </w:tc>
@@ -17757,99 +17220,7 @@
                 <w:b/>
                 <w:bCs/>
               </w:rPr>
-              <w:t xml:space="preserve">Extension </w:t>
-            </w:r>
-            <w:proofErr w:type="spellStart"/>
-            <w:r>
-              <w:rPr>
-                <w:rFonts w:ascii="Calibri" w:eastAsia="Calibri" w:hAnsi="Calibri" w:cs="Times New Roman"/>
-                <w:b/>
-                <w:bCs/>
-              </w:rPr>
-              <w:t>point</w:t>
-            </w:r>
-            <w:proofErr w:type="spellEnd"/>
-          </w:p>
-        </w:tc>
-        <w:tc>
-          <w:tcPr>
-            <w:tcW w:w="6946" w:type="dxa"/>
-            <w:gridSpan w:val="4"/>
-          </w:tcPr>
-          <w:p>
-            <w:r>
-              <w:rPr>
-                <w:rFonts w:ascii="Calibri" w:eastAsia="Calibri" w:hAnsi="Calibri" w:cs="Times New Roman"/>
-              </w:rPr>
-              <w:t>&lt;</w:t>
-            </w:r>
-            <w:proofErr w:type="spellStart"/>
-            <w:r>
-              <w:rPr>
-                <w:rFonts w:ascii="Calibri" w:eastAsia="Calibri" w:hAnsi="Calibri" w:cs="Times New Roman"/>
-              </w:rPr>
-              <w:t>condition</w:t>
-            </w:r>
-            <w:proofErr w:type="spellEnd"/>
-            <w:r>
-              <w:rPr>
-                <w:rFonts w:ascii="Calibri" w:eastAsia="Calibri" w:hAnsi="Calibri" w:cs="Times New Roman"/>
-              </w:rPr>
-              <w:t xml:space="preserve">, </w:t>
-            </w:r>
-            <w:r>
-              <w:rPr>
-                <w:rFonts w:ascii="Calibri" w:eastAsia="Calibri" w:hAnsi="Calibri" w:cs="Times New Roman"/>
-              </w:rPr>
-              <w:t>DD1</w:t>
-            </w:r>
-            <w:r>
-              <w:rPr>
-                <w:rFonts w:ascii="Calibri" w:eastAsia="Calibri" w:hAnsi="Calibri" w:cs="Times New Roman"/>
-              </w:rPr>
-              <w:t>&gt;</w:t>
-            </w:r>
-            <w:r>
-              <w:t xml:space="preserve"> </w:t>
-            </w:r>
-          </w:p>
-        </w:tc>
-      </w:tr>
-      <w:tr>
-        <w:trPr>
-          <w:trHeight w:val="283"/>
-        </w:trPr>
-        <w:tc>
-          <w:tcPr>
-            <w:tcW w:w="2547" w:type="dxa"/>
-            <w:gridSpan w:val="4"/>
-            <w:vAlign w:val="center"/>
-          </w:tcPr>
-          <w:p>
-            <w:pPr>
-              <w:rPr>
-                <w:rFonts w:ascii="Calibri" w:eastAsia="Calibri" w:hAnsi="Calibri" w:cs="Times New Roman"/>
-                <w:b/>
-                <w:bCs/>
-              </w:rPr>
-            </w:pPr>
-            <w:proofErr w:type="spellStart"/>
-            <w:r>
-              <w:rPr>
-                <w:rFonts w:ascii="Calibri" w:eastAsia="Calibri" w:hAnsi="Calibri" w:cs="Times New Roman"/>
-                <w:b/>
-                <w:bCs/>
-              </w:rPr>
-              <w:t>Generalization</w:t>
-            </w:r>
-            <w:proofErr w:type="spellEnd"/>
-            <w:r>
-              <w:rPr>
-                <w:rFonts w:ascii="Calibri" w:eastAsia="Calibri" w:hAnsi="Calibri" w:cs="Times New Roman"/>
-                <w:b/>
-                <w:bCs/>
-              </w:rPr>
-              <w:t xml:space="preserve"> of</w:t>
+              <w:t>Generalization of</w:t>
             </w:r>
           </w:p>
         </w:tc>
@@ -17930,13 +17301,8 @@
               <w:ind w:left="34"/>
             </w:pPr>
             <w:r>
-              <w:t>Utente logga nell’</w:t>
-            </w:r>
-            <w:proofErr w:type="spellStart"/>
-            <w:r>
-              <w:t>app</w:t>
-            </w:r>
-            <w:proofErr w:type="spellEnd"/>
+              <w:t>Utente logga nell’app</w:t>
+            </w:r>
           </w:p>
         </w:tc>
       </w:tr>
@@ -17999,15 +17365,7 @@
               </w:numPr>
             </w:pPr>
             <w:r>
-              <w:t xml:space="preserve">Password: Stringa di almeno </w:t>
-            </w:r>
-            <w:proofErr w:type="gramStart"/>
-            <w:r>
-              <w:t>8</w:t>
-            </w:r>
-            <w:proofErr w:type="gramEnd"/>
-            <w:r>
-              <w:t xml:space="preserve"> caratteri, di cui almeno una cifra e almeno una lettera.</w:t>
+              <w:t>Password: Stringa di almeno 8 caratteri, di cui almeno una cifra e almeno una lettera.</w:t>
             </w:r>
           </w:p>
         </w:tc>
@@ -18197,21 +17555,7 @@
               <w:rPr>
                 <w:i/>
               </w:rPr>
-              <w:t xml:space="preserve">Mostra un </w:t>
-            </w:r>
-            <w:proofErr w:type="spellStart"/>
-            <w:r>
-              <w:rPr>
-                <w:i/>
-              </w:rPr>
-              <w:t>form</w:t>
-            </w:r>
-            <w:proofErr w:type="spellEnd"/>
-            <w:r>
-              <w:rPr>
-                <w:i/>
-              </w:rPr>
-              <w:t xml:space="preserve"> per compilare il feedback</w:t>
+              <w:t>Mostra un form per compilare il feedback</w:t>
             </w:r>
           </w:p>
         </w:tc>
@@ -18256,21 +17600,7 @@
               <w:rPr>
                 <w:i/>
               </w:rPr>
-              <w:t xml:space="preserve">Compila il </w:t>
-            </w:r>
-            <w:proofErr w:type="spellStart"/>
-            <w:r>
-              <w:rPr>
-                <w:i/>
-              </w:rPr>
-              <w:t>form</w:t>
-            </w:r>
-            <w:proofErr w:type="spellEnd"/>
-            <w:r>
-              <w:rPr>
-                <w:i/>
-              </w:rPr>
-              <w:t xml:space="preserve"> e clicca invia</w:t>
+              <w:t>Compila il form e clicca invia</w:t>
             </w:r>
           </w:p>
         </w:tc>
@@ -18315,21 +17645,7 @@
               <w:rPr>
                 <w:i/>
               </w:rPr>
-              <w:t xml:space="preserve">Verifica che il </w:t>
-            </w:r>
-            <w:proofErr w:type="spellStart"/>
-            <w:r>
-              <w:rPr>
-                <w:i/>
-              </w:rPr>
-              <w:t>form</w:t>
-            </w:r>
-            <w:proofErr w:type="spellEnd"/>
-            <w:r>
-              <w:rPr>
-                <w:i/>
-              </w:rPr>
-              <w:t xml:space="preserve"> sia compilato correttamente.</w:t>
+              <w:t>Verifica che il form sia compilato correttamente.</w:t>
             </w:r>
           </w:p>
         </w:tc>
@@ -18355,22 +17671,10 @@
                 <w:b/>
                 <w:bCs/>
               </w:rPr>
-              <w:t xml:space="preserve">I Scenario/Flusso di eventi di </w:t>
-            </w:r>
-            <w:proofErr w:type="gramStart"/>
-            <w:r>
-              <w:rPr>
-                <w:b/>
-                <w:bCs/>
-              </w:rPr>
-              <w:t xml:space="preserve">ERRORE:  </w:t>
-            </w:r>
-            <w:r>
-              <w:t>Immissione</w:t>
-            </w:r>
-            <w:proofErr w:type="gramEnd"/>
-            <w:r>
-              <w:t xml:space="preserve"> username e password errate</w:t>
+              <w:t xml:space="preserve">I Scenario/Flusso di eventi di ERRORE:  </w:t>
+            </w:r>
+            <w:r>
+              <w:t>Immissione username e password errate</w:t>
             </w:r>
           </w:p>
         </w:tc>
@@ -18488,13 +17792,8 @@
           </w:tcPr>
           <w:p>
             <w:r>
-              <w:t xml:space="preserve">Resta in attesa di una nuova sottomissione del </w:t>
-            </w:r>
-            <w:proofErr w:type="spellStart"/>
-            <w:r>
-              <w:t>form</w:t>
-            </w:r>
-            <w:proofErr w:type="spellEnd"/>
+              <w:t>Resta in attesa di una nuova sottomissione del form</w:t>
+            </w:r>
           </w:p>
         </w:tc>
       </w:tr>
@@ -18533,22 +17832,10 @@
                 <w:b/>
                 <w:bCs/>
               </w:rPr>
-              <w:t xml:space="preserve">II Scenario/Flusso di eventi di </w:t>
-            </w:r>
-            <w:proofErr w:type="gramStart"/>
-            <w:r>
-              <w:rPr>
-                <w:b/>
-                <w:bCs/>
-              </w:rPr>
-              <w:t xml:space="preserve">ERRORE:  </w:t>
-            </w:r>
-            <w:r>
-              <w:t>Immissione</w:t>
-            </w:r>
-            <w:proofErr w:type="gramEnd"/>
-            <w:r>
-              <w:t xml:space="preserve"> username errata</w:t>
+              <w:t xml:space="preserve">II Scenario/Flusso di eventi di ERRORE:  </w:t>
+            </w:r>
+            <w:r>
+              <w:t>Immissione username errata</w:t>
             </w:r>
           </w:p>
         </w:tc>
@@ -18658,13 +17945,8 @@
           </w:tcPr>
           <w:p>
             <w:r>
-              <w:t xml:space="preserve">Resta in attesa di una nuova sottomissione del </w:t>
-            </w:r>
-            <w:proofErr w:type="spellStart"/>
-            <w:r>
-              <w:t>form</w:t>
-            </w:r>
-            <w:proofErr w:type="spellEnd"/>
+              <w:t>Resta in attesa di una nuova sottomissione del form</w:t>
+            </w:r>
           </w:p>
         </w:tc>
       </w:tr>
@@ -18703,22 +17985,10 @@
                 <w:b/>
                 <w:bCs/>
               </w:rPr>
-              <w:t xml:space="preserve">III Scenario/Flusso di eventi di </w:t>
-            </w:r>
-            <w:proofErr w:type="gramStart"/>
-            <w:r>
-              <w:rPr>
-                <w:b/>
-                <w:bCs/>
-              </w:rPr>
-              <w:t xml:space="preserve">ERRORE:  </w:t>
-            </w:r>
-            <w:r>
-              <w:t>Immissione</w:t>
-            </w:r>
-            <w:proofErr w:type="gramEnd"/>
-            <w:r>
-              <w:t xml:space="preserve"> password errata</w:t>
+              <w:t xml:space="preserve">III Scenario/Flusso di eventi di ERRORE:  </w:t>
+            </w:r>
+            <w:r>
+              <w:t>Immissione password errata</w:t>
             </w:r>
           </w:p>
         </w:tc>
@@ -18836,13 +18106,8 @@
           </w:tcPr>
           <w:p>
             <w:r>
-              <w:t xml:space="preserve">Resta in attesta di una nuova sottomissione del </w:t>
-            </w:r>
-            <w:proofErr w:type="spellStart"/>
-            <w:r>
-              <w:t>form</w:t>
-            </w:r>
-            <w:proofErr w:type="spellEnd"/>
+              <w:t>Resta in attesta di una nuova sottomissione del form</w:t>
+            </w:r>
           </w:p>
         </w:tc>
       </w:tr>
@@ -18881,23 +18146,7 @@
                 <w:b/>
                 <w:bCs/>
               </w:rPr>
-              <w:t xml:space="preserve">IV Scenario/Flusso di eventi </w:t>
-            </w:r>
-            <w:proofErr w:type="gramStart"/>
-            <w:r>
-              <w:rPr>
-                <w:b/>
-                <w:bCs/>
-              </w:rPr>
-              <w:t>ALTERNATIVA:  il</w:t>
-            </w:r>
-            <w:proofErr w:type="gramEnd"/>
-            <w:r>
-              <w:rPr>
-                <w:b/>
-                <w:bCs/>
-              </w:rPr>
-              <w:t xml:space="preserve"> documento non è stato scaricato</w:t>
+              <w:t>IV Scenario/Flusso di eventi ALTERNATIVA:  il documento non è stato scaricato</w:t>
             </w:r>
           </w:p>
         </w:tc>
@@ -18966,15 +18215,7 @@
               </w:rPr>
             </w:pPr>
             <w:r>
-              <w:t xml:space="preserve">Mostra un messaggio che segnala all’utente che prima di inviare il </w:t>
-            </w:r>
-            <w:proofErr w:type="gramStart"/>
-            <w:r>
-              <w:t>feedback</w:t>
-            </w:r>
-            <w:proofErr w:type="gramEnd"/>
-            <w:r>
-              <w:t xml:space="preserve"> deve scaricare il documento</w:t>
+              <w:t>Mostra un messaggio che segnala all’utente che prima di inviare il feedback deve scaricare il documento</w:t>
             </w:r>
           </w:p>
         </w:tc>
@@ -19125,17 +18366,8 @@
                 <w:bCs/>
               </w:rPr>
               <w:lastRenderedPageBreak/>
-              <w:t xml:space="preserve">Special </w:t>
-            </w:r>
-            <w:proofErr w:type="spellStart"/>
-            <w:r>
-              <w:rPr>
-                <w:b/>
-                <w:bCs/>
-              </w:rPr>
-              <w:t>Requirements</w:t>
-            </w:r>
-            <w:proofErr w:type="spellEnd"/>
+              <w:t>Special Requirements</w:t>
+            </w:r>
           </w:p>
         </w:tc>
         <w:tc>
@@ -19208,48 +18440,6 @@
               </w:rPr>
               <w:t>In condizioni di massimo utilizzo, il servizio di inserimento feedback dovrebbe essere fruito, contemporaneamente, da 50 clienti.</w:t>
             </w:r>
-          </w:p>
-        </w:tc>
-      </w:tr>
-      <w:tr>
-        <w:tc>
-          <w:tcPr>
-            <w:tcW w:w="2547" w:type="dxa"/>
-            <w:gridSpan w:val="4"/>
-          </w:tcPr>
-          <w:p>
-            <w:pPr>
-              <w:rPr>
-                <w:b/>
-                <w:bCs/>
-              </w:rPr>
-            </w:pPr>
-            <w:r>
-              <w:rPr>
-                <w:b/>
-                <w:bCs/>
-              </w:rPr>
-              <w:t>2</w:t>
-            </w:r>
-          </w:p>
-        </w:tc>
-        <w:tc>
-          <w:tcPr>
-            <w:tcW w:w="6946" w:type="dxa"/>
-            <w:gridSpan w:val="4"/>
-          </w:tcPr>
-          <w:p>
-            <w:pPr>
-              <w:autoSpaceDE w:val="0"/>
-              <w:autoSpaceDN w:val="0"/>
-              <w:adjustRightInd w:val="0"/>
-              <w:rPr>
-                <w:rFonts w:ascii="Helvetica" w:hAnsi="Helvetica" w:cs="Helvetica"/>
-                <w:color w:val="010000"/>
-                <w:sz w:val="17"/>
-                <w:szCs w:val="17"/>
-              </w:rPr>
-            </w:pPr>
           </w:p>
         </w:tc>
       </w:tr>

</xml_diff>